<commit_message>
Happy New Year 2076
</commit_message>
<xml_diff>
--- a/Analysis of IlamTeaGarden.docx
+++ b/Analysis of IlamTeaGarden.docx
@@ -2131,60 +2131,241 @@
           <w:sz w:val="24"/>
           <w:szCs w:val="24"/>
         </w:rPr>
-        <w:t>Farmers/manufacturer                                                                         Buyers can buy post products online                                                                             products online</w:t>
-      </w:r>
-      <w:r>
-        <w:rPr>
-          <w:rFonts w:ascii="Arial" w:hAnsi="Arial" w:cs="Arial"/>
+        <w:t xml:space="preserve">Farmers/manufacturer                                                                         Buyers can buy post products online                                                                             products online </w:t>
+      </w:r>
+    </w:p>
+    <w:p>
+      <w:pPr>
+        <w:rPr>
+          <w:rFonts w:ascii="Arial" w:hAnsi="Arial" w:cs="Arial"/>
+          <w:sz w:val="24"/>
+          <w:szCs w:val="24"/>
+        </w:rPr>
+      </w:pPr>
+    </w:p>
+    <w:p>
+      <w:pPr>
+        <w:rPr>
+          <w:rFonts w:ascii="Arial" w:hAnsi="Arial" w:cs="Arial"/>
+          <w:sz w:val="24"/>
+          <w:szCs w:val="24"/>
+        </w:rPr>
+      </w:pPr>
+      <w:r>
+        <w:rPr>
+          <w:rFonts w:ascii="Arial" w:hAnsi="Arial" w:cs="Arial"/>
+          <w:sz w:val="24"/>
+          <w:szCs w:val="24"/>
+        </w:rPr>
+        <w:t>Success= Farmers/manufacturers can directly trade with buyers.</w:t>
+      </w:r>
+    </w:p>
+    <w:p>
+      <w:pPr>
+        <w:ind w:left="360"/>
+        <w:rPr>
+          <w:rFonts w:ascii="Arial" w:hAnsi="Arial" w:cs="Arial"/>
+          <w:b/>
+          <w:sz w:val="24"/>
+          <w:szCs w:val="24"/>
+        </w:rPr>
+      </w:pPr>
+      <w:r>
+        <w:rPr>
+          <w:rFonts w:ascii="Arial" w:hAnsi="Arial" w:cs="Arial"/>
+          <w:b/>
+          <w:sz w:val="24"/>
+          <w:szCs w:val="24"/>
+        </w:rPr>
+        <w:t>Performing the CATWOE Analysis:</w:t>
+      </w:r>
+    </w:p>
+    <w:p>
+      <w:pPr>
+        <w:rPr>
+          <w:rFonts w:ascii="Arial" w:hAnsi="Arial" w:cs="Arial"/>
+          <w:sz w:val="24"/>
+          <w:szCs w:val="24"/>
+        </w:rPr>
+      </w:pPr>
+      <w:r>
+        <w:rPr>
+          <w:rFonts w:ascii="Arial" w:hAnsi="Arial" w:cs="Arial"/>
+          <w:sz w:val="24"/>
+          <w:szCs w:val="24"/>
+        </w:rPr>
+        <w:t xml:space="preserve">The type of analysis that focuses on the different elements of a project like </w:t>
+      </w:r>
+      <w:r>
+        <w:rPr>
+          <w:rFonts w:ascii="Arial" w:hAnsi="Arial" w:cs="Arial"/>
+          <w:b/>
+          <w:sz w:val="24"/>
+          <w:szCs w:val="24"/>
+        </w:rPr>
+        <w:t>C</w:t>
+      </w:r>
+      <w:r>
+        <w:rPr>
+          <w:rFonts w:ascii="Arial" w:hAnsi="Arial" w:cs="Arial"/>
+          <w:sz w:val="24"/>
+          <w:szCs w:val="24"/>
+        </w:rPr>
+        <w:t xml:space="preserve">ustomer, </w:t>
+      </w:r>
+      <w:r>
+        <w:rPr>
+          <w:rFonts w:ascii="Arial" w:hAnsi="Arial" w:cs="Arial"/>
+          <w:b/>
+          <w:sz w:val="24"/>
+          <w:szCs w:val="24"/>
+        </w:rPr>
+        <w:t>A</w:t>
+      </w:r>
+      <w:r>
+        <w:rPr>
+          <w:rFonts w:ascii="Arial" w:hAnsi="Arial" w:cs="Arial"/>
+          <w:sz w:val="24"/>
+          <w:szCs w:val="24"/>
+        </w:rPr>
+        <w:t xml:space="preserve">ctors, </w:t>
+      </w:r>
+      <w:r>
+        <w:rPr>
+          <w:rFonts w:ascii="Arial" w:hAnsi="Arial" w:cs="Arial"/>
+          <w:b/>
+          <w:sz w:val="24"/>
+          <w:szCs w:val="24"/>
+        </w:rPr>
+        <w:t>T</w:t>
+      </w:r>
+      <w:r>
+        <w:rPr>
+          <w:rFonts w:ascii="Arial" w:hAnsi="Arial" w:cs="Arial"/>
+          <w:sz w:val="24"/>
+          <w:szCs w:val="24"/>
+        </w:rPr>
+        <w:t xml:space="preserve">ransformation, </w:t>
+      </w:r>
+      <w:r>
+        <w:rPr>
+          <w:rFonts w:ascii="Arial" w:hAnsi="Arial" w:cs="Arial"/>
+          <w:b/>
+          <w:sz w:val="24"/>
+          <w:szCs w:val="24"/>
+        </w:rPr>
+        <w:t>W</w:t>
+      </w:r>
+      <w:r>
+        <w:rPr>
+          <w:rFonts w:ascii="Arial" w:hAnsi="Arial" w:cs="Arial"/>
+          <w:sz w:val="24"/>
+          <w:szCs w:val="24"/>
+        </w:rPr>
+        <w:t xml:space="preserve">orldview, </w:t>
+      </w:r>
+      <w:r>
+        <w:rPr>
+          <w:rFonts w:ascii="Arial" w:hAnsi="Arial" w:cs="Arial"/>
+          <w:b/>
+          <w:sz w:val="24"/>
+          <w:szCs w:val="24"/>
+        </w:rPr>
+        <w:t>O</w:t>
+      </w:r>
+      <w:r>
+        <w:rPr>
+          <w:rFonts w:ascii="Arial" w:hAnsi="Arial" w:cs="Arial"/>
+          <w:sz w:val="24"/>
+          <w:szCs w:val="24"/>
+        </w:rPr>
+        <w:t xml:space="preserve">wner and </w:t>
+      </w:r>
+      <w:r>
+        <w:rPr>
+          <w:rFonts w:ascii="Arial" w:hAnsi="Arial" w:cs="Arial"/>
+          <w:b/>
+          <w:sz w:val="24"/>
+          <w:szCs w:val="24"/>
+        </w:rPr>
+        <w:t>E</w:t>
+      </w:r>
+      <w:r>
+        <w:rPr>
+          <w:rFonts w:ascii="Arial" w:hAnsi="Arial" w:cs="Arial"/>
+          <w:sz w:val="24"/>
+          <w:szCs w:val="24"/>
+        </w:rPr>
+        <w:t xml:space="preserve">nvironment factors is known as </w:t>
+      </w:r>
+      <w:r>
+        <w:rPr>
+          <w:rFonts w:ascii="Arial" w:hAnsi="Arial" w:cs="Arial"/>
+          <w:b/>
+          <w:sz w:val="24"/>
+          <w:szCs w:val="24"/>
+        </w:rPr>
+        <w:t>CATWOE.</w:t>
+      </w:r>
+      <w:r>
+        <w:rPr>
+          <w:rFonts w:ascii="Arial" w:hAnsi="Arial" w:cs="Arial"/>
+          <w:b/>
           <w:sz w:val="24"/>
           <w:szCs w:val="24"/>
         </w:rPr>
         <w:t xml:space="preserve"> </w:t>
       </w:r>
-    </w:p>
-    <w:p>
-      <w:pPr>
-        <w:rPr>
-          <w:rFonts w:ascii="Arial" w:hAnsi="Arial" w:cs="Arial"/>
-          <w:sz w:val="24"/>
-          <w:szCs w:val="24"/>
-        </w:rPr>
-      </w:pPr>
-    </w:p>
-    <w:p>
-      <w:pPr>
-        <w:rPr>
-          <w:rFonts w:ascii="Arial" w:hAnsi="Arial" w:cs="Arial"/>
-          <w:sz w:val="24"/>
-          <w:szCs w:val="24"/>
-        </w:rPr>
-      </w:pPr>
-      <w:r>
-        <w:rPr>
-          <w:rFonts w:ascii="Arial" w:hAnsi="Arial" w:cs="Arial"/>
-          <w:sz w:val="24"/>
-          <w:szCs w:val="24"/>
-        </w:rPr>
-        <w:t xml:space="preserve">Success= </w:t>
-      </w:r>
-      <w:r>
-        <w:rPr>
-          <w:rFonts w:ascii="Arial" w:hAnsi="Arial" w:cs="Arial"/>
-          <w:sz w:val="24"/>
-          <w:szCs w:val="24"/>
-        </w:rPr>
-        <w:t>Farmers/manufacturers can directly trade with buyers.</w:t>
-      </w:r>
-    </w:p>
-    <w:p>
-      <w:pPr>
-        <w:ind w:left="360"/>
+      <w:r>
+        <w:rPr>
+          <w:rFonts w:ascii="Arial" w:hAnsi="Arial" w:cs="Arial"/>
+          <w:sz w:val="24"/>
+          <w:szCs w:val="24"/>
+        </w:rPr>
+        <w:t>The following elements were drawn out by undertaking this analysis on the project.</w:t>
+      </w:r>
+    </w:p>
+    <w:p>
+      <w:pPr>
+        <w:rPr>
+          <w:rFonts w:ascii="Arial" w:hAnsi="Arial" w:cs="Arial"/>
+          <w:sz w:val="24"/>
+          <w:szCs w:val="24"/>
+        </w:rPr>
+      </w:pPr>
+      <w:r>
         <w:rPr>
           <w:rFonts w:ascii="Arial" w:hAnsi="Arial" w:cs="Arial"/>
           <w:b/>
           <w:sz w:val="24"/>
           <w:szCs w:val="24"/>
         </w:rPr>
+        <w:t>C</w:t>
+      </w:r>
+      <w:r>
+        <w:rPr>
+          <w:rFonts w:ascii="Arial" w:hAnsi="Arial" w:cs="Arial"/>
+          <w:sz w:val="24"/>
+          <w:szCs w:val="24"/>
+        </w:rPr>
+        <w:t xml:space="preserve">ustomer = </w:t>
+      </w:r>
+      <w:r>
+        <w:rPr>
+          <w:rFonts w:ascii="Arial" w:hAnsi="Arial" w:cs="Arial"/>
+          <w:sz w:val="24"/>
+          <w:szCs w:val="24"/>
+        </w:rPr>
+        <w:t>Product Buyers</w:t>
+      </w:r>
+    </w:p>
+    <w:p>
+      <w:pPr>
+        <w:rPr>
+          <w:rFonts w:ascii="Arial" w:hAnsi="Arial" w:cs="Arial"/>
+          <w:sz w:val="24"/>
+          <w:szCs w:val="24"/>
+        </w:rPr>
       </w:pPr>
       <w:r>
         <w:rPr>
@@ -2193,25 +2374,33 @@
           <w:sz w:val="24"/>
           <w:szCs w:val="24"/>
         </w:rPr>
-        <w:t>Performing the CATWOE Analysis:</w:t>
-      </w:r>
-    </w:p>
-    <w:p>
-      <w:pPr>
-        <w:rPr>
-          <w:rFonts w:ascii="Arial" w:hAnsi="Arial" w:cs="Arial"/>
-          <w:sz w:val="24"/>
-          <w:szCs w:val="24"/>
-        </w:rPr>
-      </w:pPr>
-      <w:r>
-        <w:rPr>
-          <w:rFonts w:ascii="Arial" w:hAnsi="Arial" w:cs="Arial"/>
-          <w:sz w:val="24"/>
-          <w:szCs w:val="24"/>
-        </w:rPr>
-        <w:t xml:space="preserve">The type of analysis that focuses on the different elements of a project like </w:t>
-      </w:r>
+        <w:t>A</w:t>
+      </w:r>
+      <w:r>
+        <w:rPr>
+          <w:rFonts w:ascii="Arial" w:hAnsi="Arial" w:cs="Arial"/>
+          <w:sz w:val="24"/>
+          <w:szCs w:val="24"/>
+        </w:rPr>
+        <w:t xml:space="preserve">ctors = </w:t>
+      </w:r>
+      <w:r>
+        <w:rPr>
+          <w:rFonts w:ascii="Arial" w:hAnsi="Arial" w:cs="Arial"/>
+          <w:sz w:val="24"/>
+          <w:szCs w:val="24"/>
+        </w:rPr>
+        <w:t>Farmers and Manufacturers</w:t>
+      </w:r>
+    </w:p>
+    <w:p>
+      <w:pPr>
+        <w:rPr>
+          <w:rFonts w:ascii="Arial" w:hAnsi="Arial" w:cs="Arial"/>
+          <w:sz w:val="24"/>
+          <w:szCs w:val="24"/>
+        </w:rPr>
+      </w:pPr>
       <w:r>
         <w:rPr>
           <w:rFonts w:ascii="Arial" w:hAnsi="Arial" w:cs="Arial"/>
@@ -2219,16 +2408,25 @@
           <w:sz w:val="24"/>
           <w:szCs w:val="24"/>
         </w:rPr>
-        <w:t>C</w:t>
-      </w:r>
-      <w:r>
-        <w:rPr>
-          <w:rFonts w:ascii="Arial" w:hAnsi="Arial" w:cs="Arial"/>
-          <w:sz w:val="24"/>
-          <w:szCs w:val="24"/>
-        </w:rPr>
-        <w:t xml:space="preserve">ustomer, </w:t>
-      </w:r>
+        <w:t>T</w:t>
+      </w:r>
+      <w:r>
+        <w:rPr>
+          <w:rFonts w:ascii="Arial" w:hAnsi="Arial" w:cs="Arial"/>
+          <w:sz w:val="24"/>
+          <w:szCs w:val="24"/>
+        </w:rPr>
+        <w:t>ransformation= Allow direct trading between buyers and sellers.</w:t>
+      </w:r>
+    </w:p>
+    <w:p>
+      <w:pPr>
+        <w:rPr>
+          <w:rFonts w:ascii="Arial" w:hAnsi="Arial" w:cs="Arial"/>
+          <w:sz w:val="24"/>
+          <w:szCs w:val="24"/>
+        </w:rPr>
+      </w:pPr>
       <w:r>
         <w:rPr>
           <w:rFonts w:ascii="Arial" w:hAnsi="Arial" w:cs="Arial"/>
@@ -2236,16 +2434,25 @@
           <w:sz w:val="24"/>
           <w:szCs w:val="24"/>
         </w:rPr>
-        <w:t>A</w:t>
-      </w:r>
-      <w:r>
-        <w:rPr>
-          <w:rFonts w:ascii="Arial" w:hAnsi="Arial" w:cs="Arial"/>
-          <w:sz w:val="24"/>
-          <w:szCs w:val="24"/>
-        </w:rPr>
-        <w:t xml:space="preserve">ctors, </w:t>
-      </w:r>
+        <w:t>W</w:t>
+      </w:r>
+      <w:r>
+        <w:rPr>
+          <w:rFonts w:ascii="Arial" w:hAnsi="Arial" w:cs="Arial"/>
+          <w:sz w:val="24"/>
+          <w:szCs w:val="24"/>
+        </w:rPr>
+        <w:t>orldview=Farmers and manufacturers is benefitted over mediators.</w:t>
+      </w:r>
+    </w:p>
+    <w:p>
+      <w:pPr>
+        <w:rPr>
+          <w:rFonts w:ascii="Arial" w:hAnsi="Arial" w:cs="Arial"/>
+          <w:sz w:val="24"/>
+          <w:szCs w:val="24"/>
+        </w:rPr>
+      </w:pPr>
       <w:r>
         <w:rPr>
           <w:rFonts w:ascii="Arial" w:hAnsi="Arial" w:cs="Arial"/>
@@ -2253,40 +2460,6 @@
           <w:sz w:val="24"/>
           <w:szCs w:val="24"/>
         </w:rPr>
-        <w:t>T</w:t>
-      </w:r>
-      <w:r>
-        <w:rPr>
-          <w:rFonts w:ascii="Arial" w:hAnsi="Arial" w:cs="Arial"/>
-          <w:sz w:val="24"/>
-          <w:szCs w:val="24"/>
-        </w:rPr>
-        <w:t xml:space="preserve">ransformation, </w:t>
-      </w:r>
-      <w:r>
-        <w:rPr>
-          <w:rFonts w:ascii="Arial" w:hAnsi="Arial" w:cs="Arial"/>
-          <w:b/>
-          <w:sz w:val="24"/>
-          <w:szCs w:val="24"/>
-        </w:rPr>
-        <w:t>W</w:t>
-      </w:r>
-      <w:r>
-        <w:rPr>
-          <w:rFonts w:ascii="Arial" w:hAnsi="Arial" w:cs="Arial"/>
-          <w:sz w:val="24"/>
-          <w:szCs w:val="24"/>
-        </w:rPr>
-        <w:t xml:space="preserve">orldview, </w:t>
-      </w:r>
-      <w:r>
-        <w:rPr>
-          <w:rFonts w:ascii="Arial" w:hAnsi="Arial" w:cs="Arial"/>
-          <w:b/>
-          <w:sz w:val="24"/>
-          <w:szCs w:val="24"/>
-        </w:rPr>
         <w:t>O</w:t>
       </w:r>
       <w:r>
@@ -2295,198 +2468,15 @@
           <w:sz w:val="24"/>
           <w:szCs w:val="24"/>
         </w:rPr>
-        <w:t xml:space="preserve">wner and </w:t>
-      </w:r>
-      <w:r>
-        <w:rPr>
-          <w:rFonts w:ascii="Arial" w:hAnsi="Arial" w:cs="Arial"/>
-          <w:b/>
-          <w:sz w:val="24"/>
-          <w:szCs w:val="24"/>
-        </w:rPr>
-        <w:t>E</w:t>
-      </w:r>
-      <w:r>
-        <w:rPr>
-          <w:rFonts w:ascii="Arial" w:hAnsi="Arial" w:cs="Arial"/>
-          <w:sz w:val="24"/>
-          <w:szCs w:val="24"/>
-        </w:rPr>
-        <w:t xml:space="preserve">nvironment factors is known as </w:t>
-      </w:r>
-      <w:r>
-        <w:rPr>
-          <w:rFonts w:ascii="Arial" w:hAnsi="Arial" w:cs="Arial"/>
-          <w:b/>
-          <w:sz w:val="24"/>
-          <w:szCs w:val="24"/>
-        </w:rPr>
-        <w:t>CATWOE.</w:t>
-      </w:r>
-      <w:r>
-        <w:rPr>
-          <w:rFonts w:ascii="Arial" w:hAnsi="Arial" w:cs="Arial"/>
-          <w:b/>
-          <w:sz w:val="24"/>
-          <w:szCs w:val="24"/>
-        </w:rPr>
-        <w:t xml:space="preserve"> </w:t>
-      </w:r>
-      <w:r>
-        <w:rPr>
-          <w:rFonts w:ascii="Arial" w:hAnsi="Arial" w:cs="Arial"/>
-          <w:sz w:val="24"/>
-          <w:szCs w:val="24"/>
-        </w:rPr>
-        <w:t>The following elements were drawn out by undertaking this analysis on the project.</w:t>
-      </w:r>
-    </w:p>
-    <w:p>
-      <w:pPr>
-        <w:rPr>
-          <w:rFonts w:ascii="Arial" w:hAnsi="Arial" w:cs="Arial"/>
-          <w:sz w:val="24"/>
-          <w:szCs w:val="24"/>
-        </w:rPr>
-      </w:pPr>
-      <w:r>
-        <w:rPr>
-          <w:rFonts w:ascii="Arial" w:hAnsi="Arial" w:cs="Arial"/>
-          <w:b/>
-          <w:sz w:val="24"/>
-          <w:szCs w:val="24"/>
-        </w:rPr>
-        <w:t>C</w:t>
-      </w:r>
-      <w:r>
-        <w:rPr>
-          <w:rFonts w:ascii="Arial" w:hAnsi="Arial" w:cs="Arial"/>
-          <w:sz w:val="24"/>
-          <w:szCs w:val="24"/>
-        </w:rPr>
-        <w:t xml:space="preserve">ustomer = </w:t>
-      </w:r>
-      <w:r>
-        <w:rPr>
-          <w:rFonts w:ascii="Arial" w:hAnsi="Arial" w:cs="Arial"/>
-          <w:sz w:val="24"/>
-          <w:szCs w:val="24"/>
-        </w:rPr>
-        <w:t>Product Buyers</w:t>
-      </w:r>
-    </w:p>
-    <w:p>
-      <w:pPr>
-        <w:rPr>
-          <w:rFonts w:ascii="Arial" w:hAnsi="Arial" w:cs="Arial"/>
-          <w:sz w:val="24"/>
-          <w:szCs w:val="24"/>
-        </w:rPr>
-      </w:pPr>
-      <w:r>
-        <w:rPr>
-          <w:rFonts w:ascii="Arial" w:hAnsi="Arial" w:cs="Arial"/>
-          <w:b/>
-          <w:sz w:val="24"/>
-          <w:szCs w:val="24"/>
-        </w:rPr>
-        <w:t>A</w:t>
-      </w:r>
-      <w:r>
-        <w:rPr>
-          <w:rFonts w:ascii="Arial" w:hAnsi="Arial" w:cs="Arial"/>
-          <w:sz w:val="24"/>
-          <w:szCs w:val="24"/>
-        </w:rPr>
-        <w:t xml:space="preserve">ctors = </w:t>
-      </w:r>
-      <w:r>
-        <w:rPr>
-          <w:rFonts w:ascii="Arial" w:hAnsi="Arial" w:cs="Arial"/>
-          <w:sz w:val="24"/>
-          <w:szCs w:val="24"/>
-        </w:rPr>
-        <w:t>Farmers and Manufacturers</w:t>
-      </w:r>
-      <w:bookmarkStart w:id="0" w:name="_GoBack"/>
-      <w:bookmarkEnd w:id="0"/>
-    </w:p>
-    <w:p>
-      <w:pPr>
-        <w:rPr>
-          <w:rFonts w:ascii="Arial" w:hAnsi="Arial" w:cs="Arial"/>
-          <w:sz w:val="24"/>
-          <w:szCs w:val="24"/>
-        </w:rPr>
-      </w:pPr>
-      <w:r>
-        <w:rPr>
-          <w:rFonts w:ascii="Arial" w:hAnsi="Arial" w:cs="Arial"/>
-          <w:b/>
-          <w:sz w:val="24"/>
-          <w:szCs w:val="24"/>
-        </w:rPr>
-        <w:t>T</w:t>
-      </w:r>
-      <w:r>
-        <w:rPr>
-          <w:rFonts w:ascii="Arial" w:hAnsi="Arial" w:cs="Arial"/>
-          <w:sz w:val="24"/>
-          <w:szCs w:val="24"/>
-        </w:rPr>
-        <w:t>ransformation= Allow direct trading between buyers and sellers.</w:t>
-      </w:r>
-    </w:p>
-    <w:p>
-      <w:pPr>
-        <w:rPr>
-          <w:rFonts w:ascii="Arial" w:hAnsi="Arial" w:cs="Arial"/>
-          <w:sz w:val="24"/>
-          <w:szCs w:val="24"/>
-        </w:rPr>
-      </w:pPr>
-      <w:r>
-        <w:rPr>
-          <w:rFonts w:ascii="Arial" w:hAnsi="Arial" w:cs="Arial"/>
-          <w:b/>
-          <w:sz w:val="24"/>
-          <w:szCs w:val="24"/>
-        </w:rPr>
-        <w:t>W</w:t>
-      </w:r>
-      <w:r>
-        <w:rPr>
-          <w:rFonts w:ascii="Arial" w:hAnsi="Arial" w:cs="Arial"/>
-          <w:sz w:val="24"/>
-          <w:szCs w:val="24"/>
-        </w:rPr>
-        <w:t>orldview=Farmers and manufacturers is benefitted over mediators.</w:t>
-      </w:r>
-    </w:p>
-    <w:p>
-      <w:pPr>
-        <w:rPr>
-          <w:rFonts w:ascii="Arial" w:hAnsi="Arial" w:cs="Arial"/>
-          <w:sz w:val="24"/>
-          <w:szCs w:val="24"/>
-        </w:rPr>
-      </w:pPr>
-      <w:r>
-        <w:rPr>
-          <w:rFonts w:ascii="Arial" w:hAnsi="Arial" w:cs="Arial"/>
-          <w:b/>
-          <w:sz w:val="24"/>
-          <w:szCs w:val="24"/>
-        </w:rPr>
-        <w:t>O</w:t>
-      </w:r>
-      <w:r>
-        <w:rPr>
-          <w:rFonts w:ascii="Arial" w:hAnsi="Arial" w:cs="Arial"/>
-          <w:sz w:val="24"/>
-          <w:szCs w:val="24"/>
-        </w:rPr>
         <w:t>wners=</w:t>
+      </w:r>
+      <w:r>
+        <w:rPr>
+          <w:rFonts w:ascii="Arial" w:hAnsi="Arial" w:cs="Arial"/>
+          <w:sz w:val="24"/>
+          <w:szCs w:val="24"/>
+        </w:rPr>
+        <w:t>Project Investors</w:t>
       </w:r>
     </w:p>
     <w:p>
@@ -2614,28 +2604,66 @@
       <w:pPr>
         <w:rPr>
           <w:rFonts w:ascii="Arial" w:hAnsi="Arial" w:cs="Arial"/>
-          <w:sz w:val="24"/>
-          <w:szCs w:val="24"/>
-        </w:rPr>
-      </w:pPr>
-    </w:p>
-    <w:p>
-      <w:pPr>
-        <w:pStyle w:val="ListParagraph"/>
-        <w:rPr>
-          <w:rFonts w:ascii="Arial" w:hAnsi="Arial" w:cs="Arial"/>
-          <w:sz w:val="24"/>
-          <w:szCs w:val="24"/>
-        </w:rPr>
-      </w:pPr>
-      <w:r>
-        <w:rPr>
-          <w:rFonts w:ascii="Arial" w:hAnsi="Arial" w:cs="Arial"/>
-          <w:sz w:val="24"/>
-          <w:szCs w:val="24"/>
-        </w:rPr>
-        <w:t xml:space="preserve">   </w:t>
-      </w:r>
+          <w:b/>
+          <w:sz w:val="24"/>
+          <w:szCs w:val="24"/>
+        </w:rPr>
+      </w:pPr>
+      <w:r>
+        <w:rPr>
+          <w:rFonts w:ascii="Arial" w:hAnsi="Arial" w:cs="Arial"/>
+          <w:b/>
+          <w:sz w:val="24"/>
+          <w:szCs w:val="24"/>
+        </w:rPr>
+        <w:t xml:space="preserve">Stage 5: </w:t>
+      </w:r>
+      <w:r>
+        <w:rPr>
+          <w:rFonts w:ascii="Arial" w:hAnsi="Arial" w:cs="Arial"/>
+          <w:b/>
+          <w:sz w:val="24"/>
+          <w:szCs w:val="24"/>
+        </w:rPr>
+        <w:t xml:space="preserve"> </w:t>
+      </w:r>
+      <w:r>
+        <w:rPr>
+          <w:rFonts w:ascii="Arial" w:hAnsi="Arial" w:cs="Arial"/>
+          <w:b/>
+          <w:sz w:val="24"/>
+          <w:szCs w:val="24"/>
+        </w:rPr>
+        <w:t>Comparing the co</w:t>
+      </w:r>
+      <w:r>
+        <w:rPr>
+          <w:rFonts w:ascii="Arial" w:hAnsi="Arial" w:cs="Arial"/>
+          <w:b/>
+          <w:sz w:val="24"/>
+          <w:szCs w:val="24"/>
+        </w:rPr>
+        <w:t>ncept of the system with the actu</w:t>
+      </w:r>
+      <w:r>
+        <w:rPr>
+          <w:rFonts w:ascii="Arial" w:hAnsi="Arial" w:cs="Arial"/>
+          <w:b/>
+          <w:sz w:val="24"/>
+          <w:szCs w:val="24"/>
+        </w:rPr>
+        <w:t>al system</w:t>
+      </w:r>
+    </w:p>
+    <w:p>
+      <w:pPr>
+        <w:rPr>
+          <w:rFonts w:ascii="Arial" w:hAnsi="Arial" w:cs="Arial"/>
+          <w:b/>
+          <w:sz w:val="24"/>
+          <w:szCs w:val="24"/>
+        </w:rPr>
+      </w:pPr>
     </w:p>
     <w:p>
       <w:pPr>
@@ -3031,7 +3059,6 @@
                 <w:sz w:val="24"/>
                 <w:szCs w:val="24"/>
               </w:rPr>
-              <w:lastRenderedPageBreak/>
               <w:t>Does the project benefit outweighs the project cost?</w:t>
             </w:r>
           </w:p>
@@ -3071,7 +3098,7 @@
                 <w:sz w:val="24"/>
                 <w:szCs w:val="24"/>
               </w:rPr>
-              <w:t xml:space="preserve"> the future so as to track the buyers </w:t>
+              <w:t xml:space="preserve"> the future so </w:t>
             </w:r>
             <w:r>
               <w:rPr>
@@ -3080,7 +3107,7 @@
                 <w:szCs w:val="24"/>
               </w:rPr>
               <w:lastRenderedPageBreak/>
-              <w:t>address which</w:t>
+              <w:t>as to track the buyers address which</w:t>
             </w:r>
             <w:r>
               <w:rPr>
@@ -3535,7 +3562,16 @@
                 <w:sz w:val="24"/>
                 <w:szCs w:val="24"/>
               </w:rPr>
-              <w:t>Since an online information system and market for the local products of Ilam is currently lacking, the project will be highly advantageous to them.</w:t>
+              <w:t xml:space="preserve">Since an online information system and market for the local products of Ilam is currently lacking, the </w:t>
+            </w:r>
+            <w:r>
+              <w:rPr>
+                <w:rFonts w:ascii="Arial" w:hAnsi="Arial" w:cs="Arial"/>
+                <w:sz w:val="24"/>
+                <w:szCs w:val="24"/>
+              </w:rPr>
+              <w:lastRenderedPageBreak/>
+              <w:t>project will be highly advantageous to them.</w:t>
             </w:r>
           </w:p>
         </w:tc>
@@ -3760,10 +3796,2820 @@
       <w:pPr>
         <w:rPr>
           <w:rFonts w:ascii="Arial" w:hAnsi="Arial" w:cs="Arial"/>
-          <w:sz w:val="24"/>
-          <w:szCs w:val="24"/>
-        </w:rPr>
-      </w:pPr>
+          <w:b/>
+          <w:sz w:val="28"/>
+          <w:szCs w:val="28"/>
+        </w:rPr>
+      </w:pPr>
+      <w:r>
+        <w:rPr>
+          <w:rFonts w:ascii="Arial" w:hAnsi="Arial" w:cs="Arial"/>
+          <w:b/>
+          <w:sz w:val="28"/>
+          <w:szCs w:val="28"/>
+        </w:rPr>
+        <w:t>MoSCoW Prioritization</w:t>
+      </w:r>
+    </w:p>
+    <w:p>
+      <w:pPr>
+        <w:rPr>
+          <w:rFonts w:ascii="Arial" w:hAnsi="Arial" w:cs="Arial"/>
+          <w:sz w:val="24"/>
+          <w:szCs w:val="24"/>
+        </w:rPr>
+      </w:pPr>
+      <w:r>
+        <w:rPr>
+          <w:rFonts w:ascii="Arial" w:hAnsi="Arial" w:cs="Arial"/>
+          <w:sz w:val="24"/>
+          <w:szCs w:val="24"/>
+        </w:rPr>
+        <w:t>Commonly referred as MoSCoW method, it is the technique for prioritizing requirements of a system. The level of priority for a system are Must Have, Should</w:t>
+      </w:r>
+      <w:r>
+        <w:rPr>
+          <w:rFonts w:ascii="Arial" w:hAnsi="Arial" w:cs="Arial"/>
+          <w:sz w:val="24"/>
+          <w:szCs w:val="24"/>
+        </w:rPr>
+        <w:t xml:space="preserve"> Have, Could Have and Won’t</w:t>
+      </w:r>
+      <w:r>
+        <w:rPr>
+          <w:rFonts w:ascii="Arial" w:hAnsi="Arial" w:cs="Arial"/>
+          <w:sz w:val="24"/>
+          <w:szCs w:val="24"/>
+        </w:rPr>
+        <w:t xml:space="preserve"> Have.</w:t>
+      </w:r>
+      <w:r>
+        <w:rPr>
+          <w:rFonts w:ascii="Arial" w:hAnsi="Arial" w:cs="Arial"/>
+          <w:sz w:val="24"/>
+          <w:szCs w:val="24"/>
+        </w:rPr>
+        <w:t xml:space="preserve"> This method determines what requirements are compulsory, optional and what a system will not have. </w:t>
+      </w:r>
+      <w:r>
+        <w:rPr>
+          <w:rFonts w:ascii="Arial" w:hAnsi="Arial" w:cs="Arial"/>
+          <w:sz w:val="24"/>
+          <w:szCs w:val="24"/>
+        </w:rPr>
+        <w:t>This method is also applicable in our life represented by the figure below.</w:t>
+      </w:r>
+    </w:p>
+    <w:p>
+      <w:pPr>
+        <w:rPr>
+          <w:rFonts w:ascii="Arial" w:hAnsi="Arial" w:cs="Arial"/>
+          <w:sz w:val="24"/>
+          <w:szCs w:val="24"/>
+        </w:rPr>
+      </w:pPr>
+      <w:r>
+        <w:rPr>
+          <w:rFonts w:ascii="Arial" w:hAnsi="Arial" w:cs="Arial"/>
+          <w:noProof/>
+          <w:sz w:val="24"/>
+          <w:szCs w:val="24"/>
+        </w:rPr>
+        <w:drawing>
+          <wp:inline distT="0" distB="0" distL="0" distR="0">
+            <wp:extent cx="5943600" cy="3725545"/>
+            <wp:effectExtent l="0" t="0" r="0" b="8255"/>
+            <wp:docPr id="1" name="Picture 1"/>
+            <wp:cNvGraphicFramePr>
+              <a:graphicFrameLocks xmlns:a="http://schemas.openxmlformats.org/drawingml/2006/main" noChangeAspect="1"/>
+            </wp:cNvGraphicFramePr>
+            <a:graphic xmlns:a="http://schemas.openxmlformats.org/drawingml/2006/main">
+              <a:graphicData uri="http://schemas.openxmlformats.org/drawingml/2006/picture">
+                <pic:pic xmlns:pic="http://schemas.openxmlformats.org/drawingml/2006/picture">
+                  <pic:nvPicPr>
+                    <pic:cNvPr id="1" name="Moscow-2.jpg"/>
+                    <pic:cNvPicPr/>
+                  </pic:nvPicPr>
+                  <pic:blipFill>
+                    <a:blip r:embed="rId11">
+                      <a:extLst>
+                        <a:ext uri="{28A0092B-C50C-407E-A947-70E740481C1C}">
+                          <a14:useLocalDpi xmlns:a14="http://schemas.microsoft.com/office/drawing/2010/main" val="0"/>
+                        </a:ext>
+                      </a:extLst>
+                    </a:blip>
+                    <a:stretch>
+                      <a:fillRect/>
+                    </a:stretch>
+                  </pic:blipFill>
+                  <pic:spPr>
+                    <a:xfrm>
+                      <a:off x="0" y="0"/>
+                      <a:ext cx="5943600" cy="3725545"/>
+                    </a:xfrm>
+                    <a:prstGeom prst="rect">
+                      <a:avLst/>
+                    </a:prstGeom>
+                  </pic:spPr>
+                </pic:pic>
+              </a:graphicData>
+            </a:graphic>
+          </wp:inline>
+        </w:drawing>
+      </w:r>
+    </w:p>
+    <w:p>
+      <w:pPr>
+        <w:rPr>
+          <w:rFonts w:ascii="Arial" w:hAnsi="Arial" w:cs="Arial"/>
+          <w:sz w:val="24"/>
+          <w:szCs w:val="24"/>
+        </w:rPr>
+      </w:pPr>
+    </w:p>
+    <w:p>
+      <w:pPr>
+        <w:rPr>
+          <w:rFonts w:ascii="Arial" w:hAnsi="Arial" w:cs="Arial"/>
+          <w:sz w:val="24"/>
+          <w:szCs w:val="24"/>
+        </w:rPr>
+      </w:pPr>
+      <w:r>
+        <w:rPr>
+          <w:rFonts w:ascii="Arial" w:hAnsi="Arial" w:cs="Arial"/>
+          <w:sz w:val="24"/>
+          <w:szCs w:val="24"/>
+        </w:rPr>
+        <w:t>The different level of priorities suggests the following meanings.</w:t>
+      </w:r>
+    </w:p>
+    <w:p>
+      <w:pPr>
+        <w:pStyle w:val="ListParagraph"/>
+        <w:numPr>
+          <w:ilvl w:val="0"/>
+          <w:numId w:val="8"/>
+        </w:numPr>
+        <w:rPr>
+          <w:rFonts w:ascii="Arial" w:hAnsi="Arial" w:cs="Arial"/>
+          <w:sz w:val="24"/>
+          <w:szCs w:val="24"/>
+        </w:rPr>
+      </w:pPr>
+      <w:r>
+        <w:rPr>
+          <w:rFonts w:ascii="Arial" w:hAnsi="Arial" w:cs="Arial"/>
+          <w:b/>
+          <w:sz w:val="24"/>
+          <w:szCs w:val="24"/>
+        </w:rPr>
+        <w:t>M</w:t>
+      </w:r>
+      <w:r>
+        <w:rPr>
+          <w:rFonts w:ascii="Arial" w:hAnsi="Arial" w:cs="Arial"/>
+          <w:sz w:val="24"/>
+          <w:szCs w:val="24"/>
+        </w:rPr>
+        <w:t>ust Have: Any requirements that needs to be in the system and plays to vital role for achieving the aims of the project.</w:t>
+      </w:r>
+    </w:p>
+    <w:p>
+      <w:pPr>
+        <w:pStyle w:val="ListParagraph"/>
+        <w:numPr>
+          <w:ilvl w:val="0"/>
+          <w:numId w:val="8"/>
+        </w:numPr>
+        <w:rPr>
+          <w:rFonts w:ascii="Arial" w:hAnsi="Arial" w:cs="Arial"/>
+          <w:sz w:val="24"/>
+          <w:szCs w:val="24"/>
+        </w:rPr>
+      </w:pPr>
+      <w:r>
+        <w:rPr>
+          <w:rFonts w:ascii="Arial" w:hAnsi="Arial" w:cs="Arial"/>
+          <w:b/>
+          <w:sz w:val="24"/>
+          <w:szCs w:val="24"/>
+        </w:rPr>
+        <w:t>S</w:t>
+      </w:r>
+      <w:r>
+        <w:rPr>
+          <w:rFonts w:ascii="Arial" w:hAnsi="Arial" w:cs="Arial"/>
+          <w:sz w:val="24"/>
+          <w:szCs w:val="24"/>
+        </w:rPr>
+        <w:t>hould Have: Any requirements that also has high priority if included. These requirements are likely to be added within the time frame of the project.</w:t>
+      </w:r>
+    </w:p>
+    <w:p>
+      <w:pPr>
+        <w:pStyle w:val="ListParagraph"/>
+        <w:numPr>
+          <w:ilvl w:val="0"/>
+          <w:numId w:val="8"/>
+        </w:numPr>
+        <w:rPr>
+          <w:rFonts w:ascii="Arial" w:hAnsi="Arial" w:cs="Arial"/>
+          <w:sz w:val="24"/>
+          <w:szCs w:val="24"/>
+        </w:rPr>
+      </w:pPr>
+      <w:r>
+        <w:rPr>
+          <w:rFonts w:ascii="Arial" w:hAnsi="Arial" w:cs="Arial"/>
+          <w:b/>
+          <w:sz w:val="24"/>
+          <w:szCs w:val="24"/>
+        </w:rPr>
+        <w:t>C</w:t>
+      </w:r>
+      <w:r>
+        <w:rPr>
+          <w:rFonts w:ascii="Arial" w:hAnsi="Arial" w:cs="Arial"/>
+          <w:sz w:val="24"/>
+          <w:szCs w:val="24"/>
+        </w:rPr>
+        <w:t>ould Have: Any requirements which doesn’t need to be included but if possible can be added to make the system nicer.</w:t>
+      </w:r>
+    </w:p>
+    <w:p>
+      <w:pPr>
+        <w:pStyle w:val="ListParagraph"/>
+        <w:numPr>
+          <w:ilvl w:val="0"/>
+          <w:numId w:val="8"/>
+        </w:numPr>
+        <w:rPr>
+          <w:rFonts w:ascii="Arial" w:hAnsi="Arial" w:cs="Arial"/>
+          <w:sz w:val="24"/>
+          <w:szCs w:val="24"/>
+        </w:rPr>
+      </w:pPr>
+      <w:r>
+        <w:rPr>
+          <w:rFonts w:ascii="Arial" w:hAnsi="Arial" w:cs="Arial"/>
+          <w:b/>
+          <w:sz w:val="24"/>
+          <w:szCs w:val="24"/>
+        </w:rPr>
+        <w:t>W</w:t>
+      </w:r>
+      <w:r>
+        <w:rPr>
+          <w:rFonts w:ascii="Arial" w:hAnsi="Arial" w:cs="Arial"/>
+          <w:sz w:val="24"/>
+          <w:szCs w:val="24"/>
+        </w:rPr>
+        <w:t>on’t Have: Any requirements that is not added in the current version of the system but can be considered in future versions.</w:t>
+      </w:r>
+    </w:p>
+    <w:p>
+      <w:pPr>
+        <w:rPr>
+          <w:rFonts w:ascii="Arial" w:hAnsi="Arial" w:cs="Arial"/>
+          <w:sz w:val="24"/>
+          <w:szCs w:val="24"/>
+        </w:rPr>
+      </w:pPr>
+      <w:r>
+        <w:rPr>
+          <w:rFonts w:ascii="Arial" w:hAnsi="Arial" w:cs="Arial"/>
+          <w:sz w:val="24"/>
+          <w:szCs w:val="24"/>
+        </w:rPr>
+        <w:t>This analysis is conducted in my project because of the following reasons.</w:t>
+      </w:r>
+    </w:p>
+    <w:p>
+      <w:pPr>
+        <w:pStyle w:val="ListParagraph"/>
+        <w:numPr>
+          <w:ilvl w:val="0"/>
+          <w:numId w:val="8"/>
+        </w:numPr>
+        <w:rPr>
+          <w:rFonts w:ascii="Arial" w:hAnsi="Arial" w:cs="Arial"/>
+          <w:sz w:val="24"/>
+          <w:szCs w:val="24"/>
+        </w:rPr>
+      </w:pPr>
+      <w:r>
+        <w:rPr>
+          <w:rFonts w:ascii="Arial" w:hAnsi="Arial" w:cs="Arial"/>
+          <w:sz w:val="24"/>
+          <w:szCs w:val="24"/>
+        </w:rPr>
+        <w:t>It helps to identif</w:t>
+      </w:r>
+      <w:r>
+        <w:rPr>
+          <w:rFonts w:ascii="Arial" w:hAnsi="Arial" w:cs="Arial"/>
+          <w:sz w:val="24"/>
+          <w:szCs w:val="24"/>
+        </w:rPr>
+        <w:t>y key requirements</w:t>
+      </w:r>
+      <w:r>
+        <w:rPr>
+          <w:rFonts w:ascii="Arial" w:hAnsi="Arial" w:cs="Arial"/>
+          <w:sz w:val="24"/>
+          <w:szCs w:val="24"/>
+        </w:rPr>
+        <w:t xml:space="preserve"> of my project. </w:t>
+      </w:r>
+    </w:p>
+    <w:p>
+      <w:pPr>
+        <w:pStyle w:val="ListParagraph"/>
+        <w:numPr>
+          <w:ilvl w:val="0"/>
+          <w:numId w:val="8"/>
+        </w:numPr>
+        <w:rPr>
+          <w:rFonts w:ascii="Arial" w:hAnsi="Arial" w:cs="Arial"/>
+          <w:sz w:val="24"/>
+          <w:szCs w:val="24"/>
+        </w:rPr>
+      </w:pPr>
+      <w:r>
+        <w:rPr>
+          <w:rFonts w:ascii="Arial" w:hAnsi="Arial" w:cs="Arial"/>
+          <w:sz w:val="24"/>
+          <w:szCs w:val="24"/>
+        </w:rPr>
+        <w:t>It helps to discard any aspects that my project doesn’t require right now.</w:t>
+      </w:r>
+    </w:p>
+    <w:p>
+      <w:pPr>
+        <w:pStyle w:val="ListParagraph"/>
+        <w:numPr>
+          <w:ilvl w:val="0"/>
+          <w:numId w:val="8"/>
+        </w:numPr>
+        <w:rPr>
+          <w:rFonts w:ascii="Arial" w:hAnsi="Arial" w:cs="Arial"/>
+          <w:sz w:val="24"/>
+          <w:szCs w:val="24"/>
+        </w:rPr>
+      </w:pPr>
+      <w:r>
+        <w:rPr>
+          <w:rFonts w:ascii="Arial" w:hAnsi="Arial" w:cs="Arial"/>
+          <w:sz w:val="24"/>
+          <w:szCs w:val="24"/>
+        </w:rPr>
+        <w:t>It helps to predict future aspects of my project.</w:t>
+      </w:r>
+    </w:p>
+    <w:p>
+      <w:pPr>
+        <w:rPr>
+          <w:rFonts w:ascii="Arial" w:hAnsi="Arial" w:cs="Arial"/>
+          <w:sz w:val="24"/>
+          <w:szCs w:val="24"/>
+        </w:rPr>
+      </w:pPr>
+      <w:r>
+        <w:rPr>
+          <w:rFonts w:ascii="Arial" w:hAnsi="Arial" w:cs="Arial"/>
+          <w:sz w:val="24"/>
+          <w:szCs w:val="24"/>
+        </w:rPr>
+        <w:t>The table below shows the prioritization of different functional requirements of my project.</w:t>
+      </w:r>
+    </w:p>
+    <w:tbl>
+      <w:tblPr>
+        <w:tblStyle w:val="TableGrid"/>
+        <w:tblW w:w="0" w:type="auto"/>
+        <w:tblLook w:val="04A0" w:firstRow="1" w:lastRow="0" w:firstColumn="1" w:lastColumn="0" w:noHBand="0" w:noVBand="1"/>
+      </w:tblPr>
+      <w:tblGrid>
+        <w:gridCol w:w="750"/>
+        <w:gridCol w:w="3318"/>
+        <w:gridCol w:w="1615"/>
+        <w:gridCol w:w="3667"/>
+      </w:tblGrid>
+      <w:tr>
+        <w:tc>
+          <w:tcPr>
+            <w:tcW w:w="750" w:type="dxa"/>
+          </w:tcPr>
+          <w:p>
+            <w:pPr>
+              <w:rPr>
+                <w:rFonts w:ascii="Arial" w:hAnsi="Arial" w:cs="Arial"/>
+                <w:sz w:val="24"/>
+                <w:szCs w:val="24"/>
+              </w:rPr>
+            </w:pPr>
+            <w:r>
+              <w:rPr>
+                <w:rFonts w:ascii="Arial" w:hAnsi="Arial" w:cs="Arial"/>
+                <w:sz w:val="24"/>
+                <w:szCs w:val="24"/>
+              </w:rPr>
+              <w:t>S.No</w:t>
+            </w:r>
+          </w:p>
+        </w:tc>
+        <w:tc>
+          <w:tcPr>
+            <w:tcW w:w="3318" w:type="dxa"/>
+          </w:tcPr>
+          <w:p>
+            <w:pPr>
+              <w:rPr>
+                <w:rFonts w:ascii="Arial" w:hAnsi="Arial" w:cs="Arial"/>
+                <w:sz w:val="24"/>
+                <w:szCs w:val="24"/>
+              </w:rPr>
+            </w:pPr>
+            <w:r>
+              <w:rPr>
+                <w:rFonts w:ascii="Arial" w:hAnsi="Arial" w:cs="Arial"/>
+                <w:sz w:val="24"/>
+                <w:szCs w:val="24"/>
+              </w:rPr>
+              <w:t>Functional Requirements</w:t>
+            </w:r>
+          </w:p>
+        </w:tc>
+        <w:tc>
+          <w:tcPr>
+            <w:tcW w:w="1615" w:type="dxa"/>
+          </w:tcPr>
+          <w:p>
+            <w:pPr>
+              <w:rPr>
+                <w:rFonts w:ascii="Arial" w:hAnsi="Arial" w:cs="Arial"/>
+                <w:sz w:val="24"/>
+                <w:szCs w:val="24"/>
+              </w:rPr>
+            </w:pPr>
+            <w:r>
+              <w:rPr>
+                <w:rFonts w:ascii="Arial" w:hAnsi="Arial" w:cs="Arial"/>
+                <w:sz w:val="24"/>
+                <w:szCs w:val="24"/>
+              </w:rPr>
+              <w:t>Priority</w:t>
+            </w:r>
+          </w:p>
+        </w:tc>
+        <w:tc>
+          <w:tcPr>
+            <w:tcW w:w="3667" w:type="dxa"/>
+          </w:tcPr>
+          <w:p>
+            <w:pPr>
+              <w:rPr>
+                <w:rFonts w:ascii="Arial" w:hAnsi="Arial" w:cs="Arial"/>
+                <w:sz w:val="24"/>
+                <w:szCs w:val="24"/>
+              </w:rPr>
+            </w:pPr>
+            <w:r>
+              <w:rPr>
+                <w:rFonts w:ascii="Arial" w:hAnsi="Arial" w:cs="Arial"/>
+                <w:sz w:val="24"/>
+                <w:szCs w:val="24"/>
+              </w:rPr>
+              <w:t>Reasons based on project.</w:t>
+            </w:r>
+          </w:p>
+        </w:tc>
+      </w:tr>
+      <w:tr>
+        <w:tc>
+          <w:tcPr>
+            <w:tcW w:w="750" w:type="dxa"/>
+          </w:tcPr>
+          <w:p>
+            <w:pPr>
+              <w:rPr>
+                <w:rFonts w:ascii="Arial" w:hAnsi="Arial" w:cs="Arial"/>
+                <w:sz w:val="24"/>
+                <w:szCs w:val="24"/>
+              </w:rPr>
+            </w:pPr>
+            <w:r>
+              <w:rPr>
+                <w:rFonts w:ascii="Arial" w:hAnsi="Arial" w:cs="Arial"/>
+                <w:sz w:val="24"/>
+                <w:szCs w:val="24"/>
+              </w:rPr>
+              <w:t>1</w:t>
+            </w:r>
+          </w:p>
+        </w:tc>
+        <w:tc>
+          <w:tcPr>
+            <w:tcW w:w="3318" w:type="dxa"/>
+          </w:tcPr>
+          <w:p>
+            <w:pPr>
+              <w:rPr>
+                <w:rFonts w:ascii="Arial" w:hAnsi="Arial" w:cs="Arial"/>
+                <w:sz w:val="24"/>
+                <w:szCs w:val="24"/>
+              </w:rPr>
+            </w:pPr>
+            <w:r>
+              <w:rPr>
+                <w:rFonts w:ascii="Arial" w:hAnsi="Arial" w:cs="Arial"/>
+                <w:sz w:val="24"/>
+                <w:szCs w:val="24"/>
+              </w:rPr>
+              <w:t>Registration</w:t>
+            </w:r>
+          </w:p>
+        </w:tc>
+        <w:tc>
+          <w:tcPr>
+            <w:tcW w:w="1615" w:type="dxa"/>
+            <w:vMerge w:val="restart"/>
+          </w:tcPr>
+          <w:p>
+            <w:pPr>
+              <w:rPr>
+                <w:rFonts w:ascii="Arial" w:hAnsi="Arial" w:cs="Arial"/>
+                <w:sz w:val="24"/>
+                <w:szCs w:val="24"/>
+              </w:rPr>
+            </w:pPr>
+            <w:r>
+              <w:rPr>
+                <w:rFonts w:ascii="Arial" w:hAnsi="Arial" w:cs="Arial"/>
+                <w:b/>
+                <w:sz w:val="24"/>
+                <w:szCs w:val="24"/>
+              </w:rPr>
+              <w:t>M</w:t>
+            </w:r>
+            <w:r>
+              <w:rPr>
+                <w:rFonts w:ascii="Arial" w:hAnsi="Arial" w:cs="Arial"/>
+                <w:sz w:val="24"/>
+                <w:szCs w:val="24"/>
+              </w:rPr>
+              <w:t>ust Have</w:t>
+            </w:r>
+          </w:p>
+          <w:p>
+            <w:pPr>
+              <w:rPr>
+                <w:rFonts w:ascii="Arial" w:hAnsi="Arial" w:cs="Arial"/>
+                <w:sz w:val="24"/>
+                <w:szCs w:val="24"/>
+              </w:rPr>
+            </w:pPr>
+          </w:p>
+        </w:tc>
+        <w:tc>
+          <w:tcPr>
+            <w:tcW w:w="3667" w:type="dxa"/>
+            <w:vMerge w:val="restart"/>
+          </w:tcPr>
+          <w:p>
+            <w:pPr>
+              <w:rPr>
+                <w:rFonts w:ascii="Arial" w:hAnsi="Arial" w:cs="Arial"/>
+                <w:sz w:val="24"/>
+                <w:szCs w:val="24"/>
+              </w:rPr>
+            </w:pPr>
+            <w:r>
+              <w:rPr>
+                <w:rFonts w:ascii="Arial" w:hAnsi="Arial" w:cs="Arial"/>
+                <w:sz w:val="24"/>
+                <w:szCs w:val="24"/>
+              </w:rPr>
+              <w:t>Since the project is based on online marketing and revolves around customer and seller details, these aspects are required to gather those details.</w:t>
+            </w:r>
+          </w:p>
+        </w:tc>
+      </w:tr>
+      <w:tr>
+        <w:tc>
+          <w:tcPr>
+            <w:tcW w:w="750" w:type="dxa"/>
+          </w:tcPr>
+          <w:p>
+            <w:pPr>
+              <w:rPr>
+                <w:rFonts w:ascii="Arial" w:hAnsi="Arial" w:cs="Arial"/>
+                <w:sz w:val="24"/>
+                <w:szCs w:val="24"/>
+              </w:rPr>
+            </w:pPr>
+          </w:p>
+        </w:tc>
+        <w:tc>
+          <w:tcPr>
+            <w:tcW w:w="3318" w:type="dxa"/>
+          </w:tcPr>
+          <w:p>
+            <w:pPr>
+              <w:rPr>
+                <w:rFonts w:ascii="Arial" w:hAnsi="Arial" w:cs="Arial"/>
+                <w:sz w:val="24"/>
+                <w:szCs w:val="24"/>
+              </w:rPr>
+            </w:pPr>
+            <w:r>
+              <w:rPr>
+                <w:rFonts w:ascii="Arial" w:hAnsi="Arial" w:cs="Arial"/>
+                <w:sz w:val="24"/>
+                <w:szCs w:val="24"/>
+              </w:rPr>
+              <w:t>Login</w:t>
+            </w:r>
+          </w:p>
+        </w:tc>
+        <w:tc>
+          <w:tcPr>
+            <w:tcW w:w="1615" w:type="dxa"/>
+            <w:vMerge/>
+          </w:tcPr>
+          <w:p>
+            <w:pPr>
+              <w:rPr>
+                <w:rFonts w:ascii="Arial" w:hAnsi="Arial" w:cs="Arial"/>
+                <w:sz w:val="24"/>
+                <w:szCs w:val="24"/>
+              </w:rPr>
+            </w:pPr>
+          </w:p>
+        </w:tc>
+        <w:tc>
+          <w:tcPr>
+            <w:tcW w:w="3667" w:type="dxa"/>
+            <w:vMerge/>
+          </w:tcPr>
+          <w:p>
+            <w:pPr>
+              <w:rPr>
+                <w:rFonts w:ascii="Arial" w:hAnsi="Arial" w:cs="Arial"/>
+                <w:sz w:val="24"/>
+                <w:szCs w:val="24"/>
+              </w:rPr>
+            </w:pPr>
+          </w:p>
+        </w:tc>
+      </w:tr>
+      <w:tr>
+        <w:tc>
+          <w:tcPr>
+            <w:tcW w:w="750" w:type="dxa"/>
+          </w:tcPr>
+          <w:p>
+            <w:pPr>
+              <w:rPr>
+                <w:rFonts w:ascii="Arial" w:hAnsi="Arial" w:cs="Arial"/>
+                <w:sz w:val="24"/>
+                <w:szCs w:val="24"/>
+              </w:rPr>
+            </w:pPr>
+          </w:p>
+        </w:tc>
+        <w:tc>
+          <w:tcPr>
+            <w:tcW w:w="3318" w:type="dxa"/>
+          </w:tcPr>
+          <w:p>
+            <w:pPr>
+              <w:rPr>
+                <w:rFonts w:ascii="Arial" w:hAnsi="Arial" w:cs="Arial"/>
+                <w:sz w:val="24"/>
+                <w:szCs w:val="24"/>
+              </w:rPr>
+            </w:pPr>
+            <w:r>
+              <w:rPr>
+                <w:rFonts w:ascii="Arial" w:hAnsi="Arial" w:cs="Arial"/>
+                <w:sz w:val="24"/>
+                <w:szCs w:val="24"/>
+              </w:rPr>
+              <w:t>Edit Profile</w:t>
+            </w:r>
+          </w:p>
+        </w:tc>
+        <w:tc>
+          <w:tcPr>
+            <w:tcW w:w="1615" w:type="dxa"/>
+          </w:tcPr>
+          <w:p>
+            <w:pPr>
+              <w:rPr>
+                <w:rFonts w:ascii="Arial" w:hAnsi="Arial" w:cs="Arial"/>
+                <w:sz w:val="24"/>
+                <w:szCs w:val="24"/>
+              </w:rPr>
+            </w:pPr>
+            <w:r>
+              <w:rPr>
+                <w:rFonts w:ascii="Arial" w:hAnsi="Arial" w:cs="Arial"/>
+                <w:b/>
+                <w:sz w:val="24"/>
+                <w:szCs w:val="24"/>
+              </w:rPr>
+              <w:t>M</w:t>
+            </w:r>
+            <w:r>
+              <w:rPr>
+                <w:rFonts w:ascii="Arial" w:hAnsi="Arial" w:cs="Arial"/>
+                <w:sz w:val="24"/>
+                <w:szCs w:val="24"/>
+              </w:rPr>
+              <w:t>ust Have</w:t>
+            </w:r>
+          </w:p>
+        </w:tc>
+        <w:tc>
+          <w:tcPr>
+            <w:tcW w:w="3667" w:type="dxa"/>
+          </w:tcPr>
+          <w:p>
+            <w:pPr>
+              <w:rPr>
+                <w:rFonts w:ascii="Arial" w:hAnsi="Arial" w:cs="Arial"/>
+                <w:sz w:val="24"/>
+                <w:szCs w:val="24"/>
+              </w:rPr>
+            </w:pPr>
+            <w:r>
+              <w:rPr>
+                <w:rFonts w:ascii="Arial" w:hAnsi="Arial" w:cs="Arial"/>
+                <w:sz w:val="24"/>
+                <w:szCs w:val="24"/>
+              </w:rPr>
+              <w:t>Personal details can change from time to time and does not remain constant.</w:t>
+            </w:r>
+          </w:p>
+        </w:tc>
+      </w:tr>
+      <w:tr>
+        <w:tc>
+          <w:tcPr>
+            <w:tcW w:w="750" w:type="dxa"/>
+          </w:tcPr>
+          <w:p>
+            <w:pPr>
+              <w:rPr>
+                <w:rFonts w:ascii="Arial" w:hAnsi="Arial" w:cs="Arial"/>
+                <w:sz w:val="24"/>
+                <w:szCs w:val="24"/>
+              </w:rPr>
+            </w:pPr>
+          </w:p>
+        </w:tc>
+        <w:tc>
+          <w:tcPr>
+            <w:tcW w:w="3318" w:type="dxa"/>
+          </w:tcPr>
+          <w:p>
+            <w:pPr>
+              <w:rPr>
+                <w:rFonts w:ascii="Arial" w:hAnsi="Arial" w:cs="Arial"/>
+                <w:sz w:val="24"/>
+                <w:szCs w:val="24"/>
+              </w:rPr>
+            </w:pPr>
+            <w:r>
+              <w:rPr>
+                <w:rFonts w:ascii="Arial" w:hAnsi="Arial" w:cs="Arial"/>
+                <w:sz w:val="24"/>
+                <w:szCs w:val="24"/>
+              </w:rPr>
+              <w:t>Delete account</w:t>
+            </w:r>
+          </w:p>
+        </w:tc>
+        <w:tc>
+          <w:tcPr>
+            <w:tcW w:w="1615" w:type="dxa"/>
+          </w:tcPr>
+          <w:p>
+            <w:pPr>
+              <w:rPr>
+                <w:rFonts w:ascii="Arial" w:hAnsi="Arial" w:cs="Arial"/>
+                <w:sz w:val="24"/>
+                <w:szCs w:val="24"/>
+              </w:rPr>
+            </w:pPr>
+            <w:r>
+              <w:rPr>
+                <w:rFonts w:ascii="Arial" w:hAnsi="Arial" w:cs="Arial"/>
+                <w:b/>
+                <w:sz w:val="24"/>
+                <w:szCs w:val="24"/>
+              </w:rPr>
+              <w:t>S</w:t>
+            </w:r>
+            <w:r>
+              <w:rPr>
+                <w:rFonts w:ascii="Arial" w:hAnsi="Arial" w:cs="Arial"/>
+                <w:sz w:val="24"/>
+                <w:szCs w:val="24"/>
+              </w:rPr>
+              <w:t>hould Have</w:t>
+            </w:r>
+          </w:p>
+        </w:tc>
+        <w:tc>
+          <w:tcPr>
+            <w:tcW w:w="3667" w:type="dxa"/>
+          </w:tcPr>
+          <w:p>
+            <w:pPr>
+              <w:rPr>
+                <w:rFonts w:ascii="Arial" w:hAnsi="Arial" w:cs="Arial"/>
+                <w:sz w:val="24"/>
+                <w:szCs w:val="24"/>
+              </w:rPr>
+            </w:pPr>
+            <w:r>
+              <w:rPr>
+                <w:rFonts w:ascii="Arial" w:hAnsi="Arial" w:cs="Arial"/>
+                <w:sz w:val="24"/>
+                <w:szCs w:val="24"/>
+              </w:rPr>
+              <w:t>If users feels like deleting their account to use a new account but can also do that by registering for a new account.</w:t>
+            </w:r>
+          </w:p>
+        </w:tc>
+      </w:tr>
+      <w:tr>
+        <w:tc>
+          <w:tcPr>
+            <w:tcW w:w="750" w:type="dxa"/>
+          </w:tcPr>
+          <w:p>
+            <w:pPr>
+              <w:rPr>
+                <w:rFonts w:ascii="Arial" w:hAnsi="Arial" w:cs="Arial"/>
+                <w:sz w:val="24"/>
+                <w:szCs w:val="24"/>
+              </w:rPr>
+            </w:pPr>
+          </w:p>
+        </w:tc>
+        <w:tc>
+          <w:tcPr>
+            <w:tcW w:w="3318" w:type="dxa"/>
+          </w:tcPr>
+          <w:p>
+            <w:pPr>
+              <w:rPr>
+                <w:rFonts w:ascii="Arial" w:hAnsi="Arial" w:cs="Arial"/>
+                <w:sz w:val="24"/>
+                <w:szCs w:val="24"/>
+              </w:rPr>
+            </w:pPr>
+            <w:r>
+              <w:rPr>
+                <w:rFonts w:ascii="Arial" w:hAnsi="Arial" w:cs="Arial"/>
+                <w:sz w:val="24"/>
+                <w:szCs w:val="24"/>
+              </w:rPr>
+              <w:t>Online Payment</w:t>
+            </w:r>
+          </w:p>
+        </w:tc>
+        <w:tc>
+          <w:tcPr>
+            <w:tcW w:w="1615" w:type="dxa"/>
+          </w:tcPr>
+          <w:p>
+            <w:pPr>
+              <w:rPr>
+                <w:rFonts w:ascii="Arial" w:hAnsi="Arial" w:cs="Arial"/>
+                <w:sz w:val="24"/>
+                <w:szCs w:val="24"/>
+              </w:rPr>
+            </w:pPr>
+            <w:r>
+              <w:rPr>
+                <w:rFonts w:ascii="Arial" w:hAnsi="Arial" w:cs="Arial"/>
+                <w:b/>
+                <w:sz w:val="24"/>
+                <w:szCs w:val="24"/>
+              </w:rPr>
+              <w:t>S</w:t>
+            </w:r>
+            <w:r>
+              <w:rPr>
+                <w:rFonts w:ascii="Arial" w:hAnsi="Arial" w:cs="Arial"/>
+                <w:sz w:val="24"/>
+                <w:szCs w:val="24"/>
+              </w:rPr>
+              <w:t>hould Have</w:t>
+            </w:r>
+          </w:p>
+        </w:tc>
+        <w:tc>
+          <w:tcPr>
+            <w:tcW w:w="3667" w:type="dxa"/>
+          </w:tcPr>
+          <w:p>
+            <w:pPr>
+              <w:rPr>
+                <w:rFonts w:ascii="Arial" w:hAnsi="Arial" w:cs="Arial"/>
+                <w:sz w:val="24"/>
+                <w:szCs w:val="24"/>
+              </w:rPr>
+            </w:pPr>
+            <w:r>
+              <w:rPr>
+                <w:rFonts w:ascii="Arial" w:hAnsi="Arial" w:cs="Arial"/>
+                <w:sz w:val="24"/>
+                <w:szCs w:val="24"/>
+              </w:rPr>
+              <w:t>The project is based on online product marketing and should have this feature but does not to be a key requirement since cash on delivery disregards this requirement.</w:t>
+            </w:r>
+          </w:p>
+        </w:tc>
+      </w:tr>
+      <w:tr>
+        <w:tc>
+          <w:tcPr>
+            <w:tcW w:w="750" w:type="dxa"/>
+          </w:tcPr>
+          <w:p>
+            <w:pPr>
+              <w:rPr>
+                <w:rFonts w:ascii="Arial" w:hAnsi="Arial" w:cs="Arial"/>
+                <w:sz w:val="24"/>
+                <w:szCs w:val="24"/>
+              </w:rPr>
+            </w:pPr>
+          </w:p>
+        </w:tc>
+        <w:tc>
+          <w:tcPr>
+            <w:tcW w:w="3318" w:type="dxa"/>
+          </w:tcPr>
+          <w:p>
+            <w:pPr>
+              <w:rPr>
+                <w:rFonts w:ascii="Arial" w:hAnsi="Arial" w:cs="Arial"/>
+                <w:sz w:val="24"/>
+                <w:szCs w:val="24"/>
+              </w:rPr>
+            </w:pPr>
+            <w:r>
+              <w:rPr>
+                <w:rFonts w:ascii="Arial" w:hAnsi="Arial" w:cs="Arial"/>
+                <w:sz w:val="24"/>
+                <w:szCs w:val="24"/>
+              </w:rPr>
+              <w:t>Messaging</w:t>
+            </w:r>
+          </w:p>
+        </w:tc>
+        <w:tc>
+          <w:tcPr>
+            <w:tcW w:w="1615" w:type="dxa"/>
+          </w:tcPr>
+          <w:p>
+            <w:pPr>
+              <w:rPr>
+                <w:rFonts w:ascii="Arial" w:hAnsi="Arial" w:cs="Arial"/>
+                <w:sz w:val="24"/>
+                <w:szCs w:val="24"/>
+              </w:rPr>
+            </w:pPr>
+            <w:r>
+              <w:rPr>
+                <w:rFonts w:ascii="Arial" w:hAnsi="Arial" w:cs="Arial"/>
+                <w:b/>
+                <w:sz w:val="24"/>
+                <w:szCs w:val="24"/>
+              </w:rPr>
+              <w:t>S</w:t>
+            </w:r>
+            <w:r>
+              <w:rPr>
+                <w:rFonts w:ascii="Arial" w:hAnsi="Arial" w:cs="Arial"/>
+                <w:sz w:val="24"/>
+                <w:szCs w:val="24"/>
+              </w:rPr>
+              <w:t>hould Have</w:t>
+            </w:r>
+          </w:p>
+        </w:tc>
+        <w:tc>
+          <w:tcPr>
+            <w:tcW w:w="3667" w:type="dxa"/>
+          </w:tcPr>
+          <w:p>
+            <w:pPr>
+              <w:rPr>
+                <w:rFonts w:ascii="Arial" w:hAnsi="Arial" w:cs="Arial"/>
+                <w:sz w:val="24"/>
+                <w:szCs w:val="24"/>
+              </w:rPr>
+            </w:pPr>
+            <w:r>
+              <w:rPr>
+                <w:rFonts w:ascii="Arial" w:hAnsi="Arial" w:cs="Arial"/>
+                <w:sz w:val="24"/>
+                <w:szCs w:val="24"/>
+              </w:rPr>
+              <w:t>This could make trading more reliable</w:t>
+            </w:r>
+          </w:p>
+        </w:tc>
+      </w:tr>
+      <w:tr>
+        <w:tc>
+          <w:tcPr>
+            <w:tcW w:w="750" w:type="dxa"/>
+          </w:tcPr>
+          <w:p>
+            <w:pPr>
+              <w:rPr>
+                <w:rFonts w:ascii="Arial" w:hAnsi="Arial" w:cs="Arial"/>
+                <w:sz w:val="24"/>
+                <w:szCs w:val="24"/>
+              </w:rPr>
+            </w:pPr>
+          </w:p>
+        </w:tc>
+        <w:tc>
+          <w:tcPr>
+            <w:tcW w:w="3318" w:type="dxa"/>
+          </w:tcPr>
+          <w:p>
+            <w:pPr>
+              <w:rPr>
+                <w:rFonts w:ascii="Arial" w:hAnsi="Arial" w:cs="Arial"/>
+                <w:sz w:val="24"/>
+                <w:szCs w:val="24"/>
+              </w:rPr>
+            </w:pPr>
+            <w:r>
+              <w:rPr>
+                <w:rFonts w:ascii="Arial" w:hAnsi="Arial" w:cs="Arial"/>
+                <w:sz w:val="24"/>
+                <w:szCs w:val="24"/>
+              </w:rPr>
+              <w:t>Online Location Tracker</w:t>
+            </w:r>
+          </w:p>
+        </w:tc>
+        <w:tc>
+          <w:tcPr>
+            <w:tcW w:w="1615" w:type="dxa"/>
+          </w:tcPr>
+          <w:p>
+            <w:pPr>
+              <w:rPr>
+                <w:rFonts w:ascii="Arial" w:hAnsi="Arial" w:cs="Arial"/>
+                <w:sz w:val="24"/>
+                <w:szCs w:val="24"/>
+              </w:rPr>
+            </w:pPr>
+            <w:r>
+              <w:rPr>
+                <w:rFonts w:ascii="Arial" w:hAnsi="Arial" w:cs="Arial"/>
+                <w:b/>
+                <w:sz w:val="24"/>
+                <w:szCs w:val="24"/>
+              </w:rPr>
+              <w:t>C</w:t>
+            </w:r>
+            <w:r>
+              <w:rPr>
+                <w:rFonts w:ascii="Arial" w:hAnsi="Arial" w:cs="Arial"/>
+                <w:sz w:val="24"/>
+                <w:szCs w:val="24"/>
+              </w:rPr>
+              <w:t>ould Have</w:t>
+            </w:r>
+          </w:p>
+        </w:tc>
+        <w:tc>
+          <w:tcPr>
+            <w:tcW w:w="3667" w:type="dxa"/>
+          </w:tcPr>
+          <w:p>
+            <w:pPr>
+              <w:rPr>
+                <w:rFonts w:ascii="Arial" w:hAnsi="Arial" w:cs="Arial"/>
+                <w:sz w:val="24"/>
+                <w:szCs w:val="24"/>
+              </w:rPr>
+            </w:pPr>
+            <w:r>
+              <w:rPr>
+                <w:rFonts w:ascii="Arial" w:hAnsi="Arial" w:cs="Arial"/>
+                <w:sz w:val="24"/>
+                <w:szCs w:val="24"/>
+              </w:rPr>
+              <w:t>This feature makes deliveries more efficient, but the project can also perform without this.</w:t>
+            </w:r>
+          </w:p>
+        </w:tc>
+      </w:tr>
+      <w:tr>
+        <w:tc>
+          <w:tcPr>
+            <w:tcW w:w="750" w:type="dxa"/>
+          </w:tcPr>
+          <w:p>
+            <w:pPr>
+              <w:rPr>
+                <w:rFonts w:ascii="Arial" w:hAnsi="Arial" w:cs="Arial"/>
+                <w:sz w:val="24"/>
+                <w:szCs w:val="24"/>
+              </w:rPr>
+            </w:pPr>
+          </w:p>
+        </w:tc>
+        <w:tc>
+          <w:tcPr>
+            <w:tcW w:w="3318" w:type="dxa"/>
+          </w:tcPr>
+          <w:p>
+            <w:pPr>
+              <w:rPr>
+                <w:rFonts w:ascii="Arial" w:hAnsi="Arial" w:cs="Arial"/>
+                <w:sz w:val="24"/>
+                <w:szCs w:val="24"/>
+              </w:rPr>
+            </w:pPr>
+            <w:r>
+              <w:rPr>
+                <w:rFonts w:ascii="Arial" w:hAnsi="Arial" w:cs="Arial"/>
+                <w:sz w:val="24"/>
+                <w:szCs w:val="24"/>
+              </w:rPr>
+              <w:t>Community Forum</w:t>
+            </w:r>
+          </w:p>
+        </w:tc>
+        <w:tc>
+          <w:tcPr>
+            <w:tcW w:w="1615" w:type="dxa"/>
+          </w:tcPr>
+          <w:p>
+            <w:pPr>
+              <w:rPr>
+                <w:rFonts w:ascii="Arial" w:hAnsi="Arial" w:cs="Arial"/>
+                <w:sz w:val="24"/>
+                <w:szCs w:val="24"/>
+              </w:rPr>
+            </w:pPr>
+            <w:r>
+              <w:rPr>
+                <w:rFonts w:ascii="Arial" w:hAnsi="Arial" w:cs="Arial"/>
+                <w:b/>
+                <w:sz w:val="24"/>
+                <w:szCs w:val="24"/>
+              </w:rPr>
+              <w:t>S</w:t>
+            </w:r>
+            <w:r>
+              <w:rPr>
+                <w:rFonts w:ascii="Arial" w:hAnsi="Arial" w:cs="Arial"/>
+                <w:sz w:val="24"/>
+                <w:szCs w:val="24"/>
+              </w:rPr>
+              <w:t>hould Have</w:t>
+            </w:r>
+          </w:p>
+        </w:tc>
+        <w:tc>
+          <w:tcPr>
+            <w:tcW w:w="3667" w:type="dxa"/>
+          </w:tcPr>
+          <w:p>
+            <w:pPr>
+              <w:rPr>
+                <w:rFonts w:ascii="Arial" w:hAnsi="Arial" w:cs="Arial"/>
+                <w:sz w:val="24"/>
+                <w:szCs w:val="24"/>
+              </w:rPr>
+            </w:pPr>
+            <w:r>
+              <w:rPr>
+                <w:rFonts w:ascii="Arial" w:hAnsi="Arial" w:cs="Arial"/>
+                <w:sz w:val="24"/>
+                <w:szCs w:val="24"/>
+              </w:rPr>
+              <w:t>The users community has to have a place to share their opinions.</w:t>
+            </w:r>
+          </w:p>
+        </w:tc>
+      </w:tr>
+      <w:tr>
+        <w:tc>
+          <w:tcPr>
+            <w:tcW w:w="750" w:type="dxa"/>
+          </w:tcPr>
+          <w:p>
+            <w:pPr>
+              <w:rPr>
+                <w:rFonts w:ascii="Arial" w:hAnsi="Arial" w:cs="Arial"/>
+                <w:sz w:val="24"/>
+                <w:szCs w:val="24"/>
+              </w:rPr>
+            </w:pPr>
+          </w:p>
+        </w:tc>
+        <w:tc>
+          <w:tcPr>
+            <w:tcW w:w="3318" w:type="dxa"/>
+          </w:tcPr>
+          <w:p>
+            <w:pPr>
+              <w:rPr>
+                <w:rFonts w:ascii="Arial" w:hAnsi="Arial" w:cs="Arial"/>
+                <w:sz w:val="24"/>
+                <w:szCs w:val="24"/>
+              </w:rPr>
+            </w:pPr>
+            <w:r>
+              <w:rPr>
+                <w:rFonts w:ascii="Arial" w:hAnsi="Arial" w:cs="Arial"/>
+                <w:sz w:val="24"/>
+                <w:szCs w:val="24"/>
+              </w:rPr>
+              <w:t>Adding New Products</w:t>
+            </w:r>
+          </w:p>
+        </w:tc>
+        <w:tc>
+          <w:tcPr>
+            <w:tcW w:w="1615" w:type="dxa"/>
+            <w:vMerge w:val="restart"/>
+          </w:tcPr>
+          <w:p>
+            <w:pPr>
+              <w:rPr>
+                <w:rFonts w:ascii="Arial" w:hAnsi="Arial" w:cs="Arial"/>
+                <w:sz w:val="24"/>
+                <w:szCs w:val="24"/>
+              </w:rPr>
+            </w:pPr>
+            <w:r>
+              <w:rPr>
+                <w:rFonts w:ascii="Arial" w:hAnsi="Arial" w:cs="Arial"/>
+                <w:b/>
+                <w:sz w:val="24"/>
+                <w:szCs w:val="24"/>
+              </w:rPr>
+              <w:t>M</w:t>
+            </w:r>
+            <w:r>
+              <w:rPr>
+                <w:rFonts w:ascii="Arial" w:hAnsi="Arial" w:cs="Arial"/>
+                <w:sz w:val="24"/>
+                <w:szCs w:val="24"/>
+              </w:rPr>
+              <w:t>ust Have</w:t>
+            </w:r>
+          </w:p>
+        </w:tc>
+        <w:tc>
+          <w:tcPr>
+            <w:tcW w:w="3667" w:type="dxa"/>
+            <w:vMerge w:val="restart"/>
+          </w:tcPr>
+          <w:p>
+            <w:pPr>
+              <w:rPr>
+                <w:rFonts w:ascii="Arial" w:hAnsi="Arial" w:cs="Arial"/>
+                <w:sz w:val="24"/>
+                <w:szCs w:val="24"/>
+              </w:rPr>
+            </w:pPr>
+            <w:r>
+              <w:rPr>
+                <w:rFonts w:ascii="Arial" w:hAnsi="Arial" w:cs="Arial"/>
+                <w:sz w:val="24"/>
+                <w:szCs w:val="24"/>
+              </w:rPr>
+              <w:t>Sellers and buyers need to perform trading in the project, that can only be performed by keeping products for sale and buying it.</w:t>
+            </w:r>
+          </w:p>
+        </w:tc>
+      </w:tr>
+      <w:tr>
+        <w:tc>
+          <w:tcPr>
+            <w:tcW w:w="750" w:type="dxa"/>
+          </w:tcPr>
+          <w:p>
+            <w:pPr>
+              <w:rPr>
+                <w:rFonts w:ascii="Arial" w:hAnsi="Arial" w:cs="Arial"/>
+                <w:sz w:val="24"/>
+                <w:szCs w:val="24"/>
+              </w:rPr>
+            </w:pPr>
+          </w:p>
+        </w:tc>
+        <w:tc>
+          <w:tcPr>
+            <w:tcW w:w="3318" w:type="dxa"/>
+          </w:tcPr>
+          <w:p>
+            <w:pPr>
+              <w:rPr>
+                <w:rFonts w:ascii="Arial" w:hAnsi="Arial" w:cs="Arial"/>
+                <w:sz w:val="24"/>
+                <w:szCs w:val="24"/>
+              </w:rPr>
+            </w:pPr>
+            <w:r>
+              <w:rPr>
+                <w:rFonts w:ascii="Arial" w:hAnsi="Arial" w:cs="Arial"/>
+                <w:sz w:val="24"/>
+                <w:szCs w:val="24"/>
+              </w:rPr>
+              <w:t>Order Now</w:t>
+            </w:r>
+          </w:p>
+        </w:tc>
+        <w:tc>
+          <w:tcPr>
+            <w:tcW w:w="1615" w:type="dxa"/>
+            <w:vMerge/>
+          </w:tcPr>
+          <w:p>
+            <w:pPr>
+              <w:rPr>
+                <w:rFonts w:ascii="Arial" w:hAnsi="Arial" w:cs="Arial"/>
+                <w:sz w:val="24"/>
+                <w:szCs w:val="24"/>
+              </w:rPr>
+            </w:pPr>
+          </w:p>
+        </w:tc>
+        <w:tc>
+          <w:tcPr>
+            <w:tcW w:w="3667" w:type="dxa"/>
+            <w:vMerge/>
+          </w:tcPr>
+          <w:p>
+            <w:pPr>
+              <w:rPr>
+                <w:rFonts w:ascii="Arial" w:hAnsi="Arial" w:cs="Arial"/>
+                <w:sz w:val="24"/>
+                <w:szCs w:val="24"/>
+              </w:rPr>
+            </w:pPr>
+          </w:p>
+        </w:tc>
+      </w:tr>
+      <w:tr>
+        <w:tc>
+          <w:tcPr>
+            <w:tcW w:w="750" w:type="dxa"/>
+          </w:tcPr>
+          <w:p>
+            <w:pPr>
+              <w:rPr>
+                <w:rFonts w:ascii="Arial" w:hAnsi="Arial" w:cs="Arial"/>
+                <w:sz w:val="24"/>
+                <w:szCs w:val="24"/>
+              </w:rPr>
+            </w:pPr>
+          </w:p>
+        </w:tc>
+        <w:tc>
+          <w:tcPr>
+            <w:tcW w:w="3318" w:type="dxa"/>
+          </w:tcPr>
+          <w:p>
+            <w:pPr>
+              <w:rPr>
+                <w:rFonts w:ascii="Arial" w:hAnsi="Arial" w:cs="Arial"/>
+                <w:sz w:val="24"/>
+                <w:szCs w:val="24"/>
+              </w:rPr>
+            </w:pPr>
+            <w:r>
+              <w:rPr>
+                <w:rFonts w:ascii="Arial" w:hAnsi="Arial" w:cs="Arial"/>
+                <w:sz w:val="24"/>
+                <w:szCs w:val="24"/>
+              </w:rPr>
+              <w:t>Removing Products</w:t>
+            </w:r>
+          </w:p>
+        </w:tc>
+        <w:tc>
+          <w:tcPr>
+            <w:tcW w:w="1615" w:type="dxa"/>
+          </w:tcPr>
+          <w:p>
+            <w:pPr>
+              <w:rPr>
+                <w:rFonts w:ascii="Arial" w:hAnsi="Arial" w:cs="Arial"/>
+                <w:sz w:val="24"/>
+                <w:szCs w:val="24"/>
+              </w:rPr>
+            </w:pPr>
+            <w:r>
+              <w:rPr>
+                <w:rFonts w:ascii="Arial" w:hAnsi="Arial" w:cs="Arial"/>
+                <w:b/>
+                <w:sz w:val="24"/>
+                <w:szCs w:val="24"/>
+              </w:rPr>
+              <w:t>S</w:t>
+            </w:r>
+            <w:r>
+              <w:rPr>
+                <w:rFonts w:ascii="Arial" w:hAnsi="Arial" w:cs="Arial"/>
+                <w:sz w:val="24"/>
+                <w:szCs w:val="24"/>
+              </w:rPr>
+              <w:t>hould Have</w:t>
+            </w:r>
+          </w:p>
+        </w:tc>
+        <w:tc>
+          <w:tcPr>
+            <w:tcW w:w="3667" w:type="dxa"/>
+          </w:tcPr>
+          <w:p>
+            <w:pPr>
+              <w:rPr>
+                <w:rFonts w:ascii="Arial" w:hAnsi="Arial" w:cs="Arial"/>
+                <w:sz w:val="24"/>
+                <w:szCs w:val="24"/>
+              </w:rPr>
+            </w:pPr>
+            <w:r>
+              <w:rPr>
+                <w:rFonts w:ascii="Arial" w:hAnsi="Arial" w:cs="Arial"/>
+                <w:sz w:val="24"/>
+                <w:szCs w:val="24"/>
+              </w:rPr>
+              <w:t>Some added products might not be available since the project deals with products that doesn’t have longer sustainability.</w:t>
+            </w:r>
+          </w:p>
+        </w:tc>
+      </w:tr>
+      <w:tr>
+        <w:tc>
+          <w:tcPr>
+            <w:tcW w:w="750" w:type="dxa"/>
+          </w:tcPr>
+          <w:p>
+            <w:pPr>
+              <w:rPr>
+                <w:rFonts w:ascii="Arial" w:hAnsi="Arial" w:cs="Arial"/>
+                <w:sz w:val="24"/>
+                <w:szCs w:val="24"/>
+              </w:rPr>
+            </w:pPr>
+          </w:p>
+        </w:tc>
+        <w:tc>
+          <w:tcPr>
+            <w:tcW w:w="3318" w:type="dxa"/>
+          </w:tcPr>
+          <w:p>
+            <w:pPr>
+              <w:rPr>
+                <w:rFonts w:ascii="Arial" w:hAnsi="Arial" w:cs="Arial"/>
+                <w:sz w:val="24"/>
+                <w:szCs w:val="24"/>
+              </w:rPr>
+            </w:pPr>
+            <w:r>
+              <w:rPr>
+                <w:rFonts w:ascii="Arial" w:hAnsi="Arial" w:cs="Arial"/>
+                <w:sz w:val="24"/>
+                <w:szCs w:val="24"/>
+              </w:rPr>
+              <w:t>Posting Query</w:t>
+            </w:r>
+          </w:p>
+        </w:tc>
+        <w:tc>
+          <w:tcPr>
+            <w:tcW w:w="1615" w:type="dxa"/>
+            <w:vMerge w:val="restart"/>
+          </w:tcPr>
+          <w:p>
+            <w:pPr>
+              <w:rPr>
+                <w:rFonts w:ascii="Arial" w:hAnsi="Arial" w:cs="Arial"/>
+                <w:sz w:val="24"/>
+                <w:szCs w:val="24"/>
+              </w:rPr>
+            </w:pPr>
+            <w:r>
+              <w:rPr>
+                <w:rFonts w:ascii="Arial" w:hAnsi="Arial" w:cs="Arial"/>
+                <w:b/>
+                <w:sz w:val="24"/>
+                <w:szCs w:val="24"/>
+              </w:rPr>
+              <w:t>S</w:t>
+            </w:r>
+            <w:r>
+              <w:rPr>
+                <w:rFonts w:ascii="Arial" w:hAnsi="Arial" w:cs="Arial"/>
+                <w:sz w:val="24"/>
+                <w:szCs w:val="24"/>
+              </w:rPr>
+              <w:t>hould Have</w:t>
+            </w:r>
+          </w:p>
+        </w:tc>
+        <w:tc>
+          <w:tcPr>
+            <w:tcW w:w="3667" w:type="dxa"/>
+            <w:vMerge w:val="restart"/>
+          </w:tcPr>
+          <w:p>
+            <w:pPr>
+              <w:rPr>
+                <w:rFonts w:ascii="Arial" w:hAnsi="Arial" w:cs="Arial"/>
+                <w:sz w:val="24"/>
+                <w:szCs w:val="24"/>
+              </w:rPr>
+            </w:pPr>
+            <w:r>
+              <w:rPr>
+                <w:rFonts w:ascii="Arial" w:hAnsi="Arial" w:cs="Arial"/>
+                <w:sz w:val="24"/>
+                <w:szCs w:val="24"/>
+              </w:rPr>
+              <w:t>Users will have efficiency in buying products.</w:t>
+            </w:r>
+          </w:p>
+        </w:tc>
+      </w:tr>
+      <w:tr>
+        <w:tc>
+          <w:tcPr>
+            <w:tcW w:w="750" w:type="dxa"/>
+          </w:tcPr>
+          <w:p>
+            <w:pPr>
+              <w:rPr>
+                <w:rFonts w:ascii="Arial" w:hAnsi="Arial" w:cs="Arial"/>
+                <w:sz w:val="24"/>
+                <w:szCs w:val="24"/>
+              </w:rPr>
+            </w:pPr>
+          </w:p>
+        </w:tc>
+        <w:tc>
+          <w:tcPr>
+            <w:tcW w:w="3318" w:type="dxa"/>
+          </w:tcPr>
+          <w:p>
+            <w:pPr>
+              <w:rPr>
+                <w:rFonts w:ascii="Arial" w:hAnsi="Arial" w:cs="Arial"/>
+                <w:sz w:val="24"/>
+                <w:szCs w:val="24"/>
+              </w:rPr>
+            </w:pPr>
+            <w:r>
+              <w:rPr>
+                <w:rFonts w:ascii="Arial" w:hAnsi="Arial" w:cs="Arial"/>
+                <w:sz w:val="24"/>
+                <w:szCs w:val="24"/>
+              </w:rPr>
+              <w:t>Product Rating</w:t>
+            </w:r>
+          </w:p>
+        </w:tc>
+        <w:tc>
+          <w:tcPr>
+            <w:tcW w:w="1615" w:type="dxa"/>
+            <w:vMerge/>
+          </w:tcPr>
+          <w:p>
+            <w:pPr>
+              <w:rPr>
+                <w:rFonts w:ascii="Arial" w:hAnsi="Arial" w:cs="Arial"/>
+                <w:sz w:val="24"/>
+                <w:szCs w:val="24"/>
+              </w:rPr>
+            </w:pPr>
+          </w:p>
+        </w:tc>
+        <w:tc>
+          <w:tcPr>
+            <w:tcW w:w="3667" w:type="dxa"/>
+            <w:vMerge/>
+          </w:tcPr>
+          <w:p>
+            <w:pPr>
+              <w:rPr>
+                <w:rFonts w:ascii="Arial" w:hAnsi="Arial" w:cs="Arial"/>
+                <w:sz w:val="24"/>
+                <w:szCs w:val="24"/>
+              </w:rPr>
+            </w:pPr>
+          </w:p>
+        </w:tc>
+      </w:tr>
+      <w:tr>
+        <w:tc>
+          <w:tcPr>
+            <w:tcW w:w="750" w:type="dxa"/>
+          </w:tcPr>
+          <w:p>
+            <w:pPr>
+              <w:rPr>
+                <w:rFonts w:ascii="Arial" w:hAnsi="Arial" w:cs="Arial"/>
+                <w:sz w:val="24"/>
+                <w:szCs w:val="24"/>
+              </w:rPr>
+            </w:pPr>
+          </w:p>
+        </w:tc>
+        <w:tc>
+          <w:tcPr>
+            <w:tcW w:w="3318" w:type="dxa"/>
+          </w:tcPr>
+          <w:p>
+            <w:pPr>
+              <w:rPr>
+                <w:rFonts w:ascii="Arial" w:hAnsi="Arial" w:cs="Arial"/>
+                <w:sz w:val="24"/>
+                <w:szCs w:val="24"/>
+              </w:rPr>
+            </w:pPr>
+            <w:r>
+              <w:rPr>
+                <w:rFonts w:ascii="Arial" w:hAnsi="Arial" w:cs="Arial"/>
+                <w:sz w:val="24"/>
+                <w:szCs w:val="24"/>
+              </w:rPr>
+              <w:t>Online Booking</w:t>
+            </w:r>
+          </w:p>
+        </w:tc>
+        <w:tc>
+          <w:tcPr>
+            <w:tcW w:w="1615" w:type="dxa"/>
+          </w:tcPr>
+          <w:p>
+            <w:pPr>
+              <w:rPr>
+                <w:rFonts w:ascii="Arial" w:hAnsi="Arial" w:cs="Arial"/>
+                <w:b/>
+                <w:sz w:val="24"/>
+                <w:szCs w:val="24"/>
+              </w:rPr>
+            </w:pPr>
+            <w:r>
+              <w:rPr>
+                <w:rFonts w:ascii="Arial" w:hAnsi="Arial" w:cs="Arial"/>
+                <w:b/>
+                <w:sz w:val="24"/>
+                <w:szCs w:val="24"/>
+              </w:rPr>
+              <w:t>S</w:t>
+            </w:r>
+            <w:r>
+              <w:rPr>
+                <w:rFonts w:ascii="Arial" w:hAnsi="Arial" w:cs="Arial"/>
+                <w:sz w:val="24"/>
+                <w:szCs w:val="24"/>
+              </w:rPr>
+              <w:t>hould Have</w:t>
+            </w:r>
+          </w:p>
+        </w:tc>
+        <w:tc>
+          <w:tcPr>
+            <w:tcW w:w="3667" w:type="dxa"/>
+          </w:tcPr>
+          <w:p>
+            <w:pPr>
+              <w:rPr>
+                <w:rFonts w:ascii="Arial" w:hAnsi="Arial" w:cs="Arial"/>
+                <w:sz w:val="24"/>
+                <w:szCs w:val="24"/>
+              </w:rPr>
+            </w:pPr>
+            <w:r>
+              <w:rPr>
+                <w:rFonts w:ascii="Arial" w:hAnsi="Arial" w:cs="Arial"/>
+                <w:sz w:val="24"/>
+                <w:szCs w:val="24"/>
+              </w:rPr>
+              <w:t>This can allow ordering products which are not yet currently in the system.</w:t>
+            </w:r>
+          </w:p>
+        </w:tc>
+      </w:tr>
+      <w:tr>
+        <w:tc>
+          <w:tcPr>
+            <w:tcW w:w="750" w:type="dxa"/>
+          </w:tcPr>
+          <w:p>
+            <w:pPr>
+              <w:rPr>
+                <w:rFonts w:ascii="Arial" w:hAnsi="Arial" w:cs="Arial"/>
+                <w:sz w:val="24"/>
+                <w:szCs w:val="24"/>
+              </w:rPr>
+            </w:pPr>
+          </w:p>
+        </w:tc>
+        <w:tc>
+          <w:tcPr>
+            <w:tcW w:w="3318" w:type="dxa"/>
+          </w:tcPr>
+          <w:p>
+            <w:pPr>
+              <w:rPr>
+                <w:rFonts w:ascii="Arial" w:hAnsi="Arial" w:cs="Arial"/>
+                <w:sz w:val="24"/>
+                <w:szCs w:val="24"/>
+              </w:rPr>
+            </w:pPr>
+            <w:r>
+              <w:rPr>
+                <w:rFonts w:ascii="Arial" w:hAnsi="Arial" w:cs="Arial"/>
+                <w:sz w:val="24"/>
+                <w:szCs w:val="24"/>
+              </w:rPr>
+              <w:t>Logout</w:t>
+            </w:r>
+          </w:p>
+        </w:tc>
+        <w:tc>
+          <w:tcPr>
+            <w:tcW w:w="1615" w:type="dxa"/>
+          </w:tcPr>
+          <w:p>
+            <w:pPr>
+              <w:rPr>
+                <w:rFonts w:ascii="Arial" w:hAnsi="Arial" w:cs="Arial"/>
+                <w:sz w:val="24"/>
+                <w:szCs w:val="24"/>
+              </w:rPr>
+            </w:pPr>
+            <w:r>
+              <w:rPr>
+                <w:rFonts w:ascii="Arial" w:hAnsi="Arial" w:cs="Arial"/>
+                <w:b/>
+                <w:sz w:val="24"/>
+                <w:szCs w:val="24"/>
+              </w:rPr>
+              <w:t>M</w:t>
+            </w:r>
+            <w:r>
+              <w:rPr>
+                <w:rFonts w:ascii="Arial" w:hAnsi="Arial" w:cs="Arial"/>
+                <w:sz w:val="24"/>
+                <w:szCs w:val="24"/>
+              </w:rPr>
+              <w:t>ust Have</w:t>
+            </w:r>
+          </w:p>
+        </w:tc>
+        <w:tc>
+          <w:tcPr>
+            <w:tcW w:w="3667" w:type="dxa"/>
+          </w:tcPr>
+          <w:p>
+            <w:pPr>
+              <w:rPr>
+                <w:rFonts w:ascii="Arial" w:hAnsi="Arial" w:cs="Arial"/>
+                <w:sz w:val="24"/>
+                <w:szCs w:val="24"/>
+              </w:rPr>
+            </w:pPr>
+            <w:r>
+              <w:rPr>
+                <w:rFonts w:ascii="Arial" w:hAnsi="Arial" w:cs="Arial"/>
+                <w:sz w:val="24"/>
+                <w:szCs w:val="24"/>
+              </w:rPr>
+              <w:t>Users has to be secure of their accounts at any cost in an online marketing platform.</w:t>
+            </w:r>
+          </w:p>
+        </w:tc>
+      </w:tr>
+    </w:tbl>
+    <w:p>
+      <w:pPr>
+        <w:rPr>
+          <w:rFonts w:ascii="Arial" w:hAnsi="Arial" w:cs="Arial"/>
+          <w:sz w:val="24"/>
+          <w:szCs w:val="24"/>
+        </w:rPr>
+      </w:pPr>
+    </w:p>
+    <w:p>
+      <w:pPr>
+        <w:rPr>
+          <w:rFonts w:ascii="Arial" w:hAnsi="Arial" w:cs="Arial"/>
+          <w:sz w:val="24"/>
+          <w:szCs w:val="24"/>
+        </w:rPr>
+      </w:pPr>
+      <w:r>
+        <w:rPr>
+          <w:rFonts w:ascii="Arial" w:hAnsi="Arial" w:cs="Arial"/>
+          <w:sz w:val="24"/>
+          <w:szCs w:val="24"/>
+        </w:rPr>
+        <w:t>The table below shows the prioritization of different non-functional requirements of my project.</w:t>
+      </w:r>
+    </w:p>
+    <w:tbl>
+      <w:tblPr>
+        <w:tblStyle w:val="TableGrid"/>
+        <w:tblW w:w="0" w:type="auto"/>
+        <w:tblLook w:val="04A0" w:firstRow="1" w:lastRow="0" w:firstColumn="1" w:lastColumn="0" w:noHBand="0" w:noVBand="1"/>
+      </w:tblPr>
+      <w:tblGrid>
+        <w:gridCol w:w="715"/>
+        <w:gridCol w:w="3330"/>
+        <w:gridCol w:w="1620"/>
+        <w:gridCol w:w="3685"/>
+      </w:tblGrid>
+      <w:tr>
+        <w:tc>
+          <w:tcPr>
+            <w:tcW w:w="715" w:type="dxa"/>
+          </w:tcPr>
+          <w:p>
+            <w:pPr>
+              <w:rPr>
+                <w:rFonts w:ascii="Arial" w:hAnsi="Arial" w:cs="Arial"/>
+                <w:sz w:val="24"/>
+                <w:szCs w:val="24"/>
+              </w:rPr>
+            </w:pPr>
+            <w:r>
+              <w:rPr>
+                <w:rFonts w:ascii="Arial" w:hAnsi="Arial" w:cs="Arial"/>
+                <w:sz w:val="24"/>
+                <w:szCs w:val="24"/>
+              </w:rPr>
+              <w:t>S.no</w:t>
+            </w:r>
+          </w:p>
+        </w:tc>
+        <w:tc>
+          <w:tcPr>
+            <w:tcW w:w="3330" w:type="dxa"/>
+          </w:tcPr>
+          <w:p>
+            <w:pPr>
+              <w:rPr>
+                <w:rFonts w:ascii="Arial" w:hAnsi="Arial" w:cs="Arial"/>
+                <w:sz w:val="24"/>
+                <w:szCs w:val="24"/>
+              </w:rPr>
+            </w:pPr>
+            <w:r>
+              <w:rPr>
+                <w:rFonts w:ascii="Arial" w:hAnsi="Arial" w:cs="Arial"/>
+                <w:sz w:val="24"/>
+                <w:szCs w:val="24"/>
+              </w:rPr>
+              <w:t>Non-Functional Requirements</w:t>
+            </w:r>
+          </w:p>
+        </w:tc>
+        <w:tc>
+          <w:tcPr>
+            <w:tcW w:w="1620" w:type="dxa"/>
+          </w:tcPr>
+          <w:p>
+            <w:pPr>
+              <w:rPr>
+                <w:rFonts w:ascii="Arial" w:hAnsi="Arial" w:cs="Arial"/>
+                <w:sz w:val="24"/>
+                <w:szCs w:val="24"/>
+              </w:rPr>
+            </w:pPr>
+            <w:r>
+              <w:rPr>
+                <w:rFonts w:ascii="Arial" w:hAnsi="Arial" w:cs="Arial"/>
+                <w:sz w:val="24"/>
+                <w:szCs w:val="24"/>
+              </w:rPr>
+              <w:t>Priority</w:t>
+            </w:r>
+          </w:p>
+        </w:tc>
+        <w:tc>
+          <w:tcPr>
+            <w:tcW w:w="3685" w:type="dxa"/>
+          </w:tcPr>
+          <w:p>
+            <w:pPr>
+              <w:rPr>
+                <w:rFonts w:ascii="Arial" w:hAnsi="Arial" w:cs="Arial"/>
+                <w:sz w:val="24"/>
+                <w:szCs w:val="24"/>
+              </w:rPr>
+            </w:pPr>
+            <w:r>
+              <w:rPr>
+                <w:rFonts w:ascii="Arial" w:hAnsi="Arial" w:cs="Arial"/>
+                <w:sz w:val="24"/>
+                <w:szCs w:val="24"/>
+              </w:rPr>
+              <w:t>Reasons based on project</w:t>
+            </w:r>
+          </w:p>
+        </w:tc>
+      </w:tr>
+      <w:tr>
+        <w:tc>
+          <w:tcPr>
+            <w:tcW w:w="715" w:type="dxa"/>
+          </w:tcPr>
+          <w:p>
+            <w:pPr>
+              <w:rPr>
+                <w:rFonts w:ascii="Arial" w:hAnsi="Arial" w:cs="Arial"/>
+                <w:sz w:val="24"/>
+                <w:szCs w:val="24"/>
+              </w:rPr>
+            </w:pPr>
+          </w:p>
+        </w:tc>
+        <w:tc>
+          <w:tcPr>
+            <w:tcW w:w="3330" w:type="dxa"/>
+          </w:tcPr>
+          <w:p>
+            <w:pPr>
+              <w:rPr>
+                <w:rFonts w:ascii="Arial" w:hAnsi="Arial" w:cs="Arial"/>
+                <w:sz w:val="24"/>
+                <w:szCs w:val="24"/>
+              </w:rPr>
+            </w:pPr>
+            <w:r>
+              <w:rPr>
+                <w:rFonts w:ascii="Arial" w:hAnsi="Arial" w:cs="Arial"/>
+                <w:sz w:val="24"/>
+                <w:szCs w:val="24"/>
+              </w:rPr>
+              <w:t>Security</w:t>
+            </w:r>
+          </w:p>
+        </w:tc>
+        <w:tc>
+          <w:tcPr>
+            <w:tcW w:w="1620" w:type="dxa"/>
+          </w:tcPr>
+          <w:p>
+            <w:pPr>
+              <w:rPr>
+                <w:rFonts w:ascii="Arial" w:hAnsi="Arial" w:cs="Arial"/>
+                <w:sz w:val="24"/>
+                <w:szCs w:val="24"/>
+              </w:rPr>
+            </w:pPr>
+            <w:r>
+              <w:rPr>
+                <w:rFonts w:ascii="Arial" w:hAnsi="Arial" w:cs="Arial"/>
+                <w:b/>
+                <w:sz w:val="24"/>
+                <w:szCs w:val="24"/>
+              </w:rPr>
+              <w:t>M</w:t>
+            </w:r>
+            <w:r>
+              <w:rPr>
+                <w:rFonts w:ascii="Arial" w:hAnsi="Arial" w:cs="Arial"/>
+                <w:sz w:val="24"/>
+                <w:szCs w:val="24"/>
+              </w:rPr>
+              <w:t>ust Have</w:t>
+            </w:r>
+          </w:p>
+        </w:tc>
+        <w:tc>
+          <w:tcPr>
+            <w:tcW w:w="3685" w:type="dxa"/>
+          </w:tcPr>
+          <w:p>
+            <w:pPr>
+              <w:rPr>
+                <w:rFonts w:ascii="Arial" w:hAnsi="Arial" w:cs="Arial"/>
+                <w:sz w:val="24"/>
+                <w:szCs w:val="24"/>
+              </w:rPr>
+            </w:pPr>
+            <w:r>
+              <w:rPr>
+                <w:rFonts w:ascii="Arial" w:hAnsi="Arial" w:cs="Arial"/>
+                <w:sz w:val="24"/>
+                <w:szCs w:val="24"/>
+              </w:rPr>
+              <w:t>The project deals with user transactions which needs to be secured.</w:t>
+            </w:r>
+          </w:p>
+        </w:tc>
+      </w:tr>
+      <w:tr>
+        <w:tc>
+          <w:tcPr>
+            <w:tcW w:w="715" w:type="dxa"/>
+          </w:tcPr>
+          <w:p>
+            <w:pPr>
+              <w:rPr>
+                <w:rFonts w:ascii="Arial" w:hAnsi="Arial" w:cs="Arial"/>
+                <w:sz w:val="24"/>
+                <w:szCs w:val="24"/>
+              </w:rPr>
+            </w:pPr>
+          </w:p>
+        </w:tc>
+        <w:tc>
+          <w:tcPr>
+            <w:tcW w:w="3330" w:type="dxa"/>
+          </w:tcPr>
+          <w:p>
+            <w:pPr>
+              <w:rPr>
+                <w:rFonts w:ascii="Arial" w:hAnsi="Arial" w:cs="Arial"/>
+                <w:sz w:val="24"/>
+                <w:szCs w:val="24"/>
+              </w:rPr>
+            </w:pPr>
+            <w:r>
+              <w:rPr>
+                <w:rFonts w:ascii="Arial" w:hAnsi="Arial" w:cs="Arial"/>
+                <w:sz w:val="24"/>
+                <w:szCs w:val="24"/>
+              </w:rPr>
+              <w:t>Performance</w:t>
+            </w:r>
+          </w:p>
+        </w:tc>
+        <w:tc>
+          <w:tcPr>
+            <w:tcW w:w="1620" w:type="dxa"/>
+          </w:tcPr>
+          <w:p>
+            <w:pPr>
+              <w:rPr>
+                <w:rFonts w:ascii="Arial" w:hAnsi="Arial" w:cs="Arial"/>
+                <w:sz w:val="24"/>
+                <w:szCs w:val="24"/>
+              </w:rPr>
+            </w:pPr>
+            <w:r>
+              <w:rPr>
+                <w:rFonts w:ascii="Arial" w:hAnsi="Arial" w:cs="Arial"/>
+                <w:b/>
+                <w:sz w:val="24"/>
+                <w:szCs w:val="24"/>
+              </w:rPr>
+              <w:t>M</w:t>
+            </w:r>
+            <w:r>
+              <w:rPr>
+                <w:rFonts w:ascii="Arial" w:hAnsi="Arial" w:cs="Arial"/>
+                <w:b/>
+                <w:sz w:val="24"/>
+                <w:szCs w:val="24"/>
+              </w:rPr>
+              <w:t>’</w:t>
+            </w:r>
+            <w:r>
+              <w:rPr>
+                <w:rFonts w:ascii="Arial" w:hAnsi="Arial" w:cs="Arial"/>
+                <w:sz w:val="24"/>
+                <w:szCs w:val="24"/>
+              </w:rPr>
+              <w:t>ust Have</w:t>
+            </w:r>
+          </w:p>
+        </w:tc>
+        <w:tc>
+          <w:tcPr>
+            <w:tcW w:w="3685" w:type="dxa"/>
+          </w:tcPr>
+          <w:p>
+            <w:pPr>
+              <w:rPr>
+                <w:rFonts w:ascii="Arial" w:hAnsi="Arial" w:cs="Arial"/>
+                <w:sz w:val="24"/>
+                <w:szCs w:val="24"/>
+              </w:rPr>
+            </w:pPr>
+            <w:r>
+              <w:rPr>
+                <w:rFonts w:ascii="Arial" w:hAnsi="Arial" w:cs="Arial"/>
+                <w:sz w:val="24"/>
+                <w:szCs w:val="24"/>
+              </w:rPr>
+              <w:t>Project performance need to be at peak to provide service to more users.</w:t>
+            </w:r>
+          </w:p>
+        </w:tc>
+      </w:tr>
+      <w:tr>
+        <w:tc>
+          <w:tcPr>
+            <w:tcW w:w="715" w:type="dxa"/>
+          </w:tcPr>
+          <w:p>
+            <w:pPr>
+              <w:rPr>
+                <w:rFonts w:ascii="Arial" w:hAnsi="Arial" w:cs="Arial"/>
+                <w:sz w:val="24"/>
+                <w:szCs w:val="24"/>
+              </w:rPr>
+            </w:pPr>
+          </w:p>
+        </w:tc>
+        <w:tc>
+          <w:tcPr>
+            <w:tcW w:w="3330" w:type="dxa"/>
+          </w:tcPr>
+          <w:p>
+            <w:pPr>
+              <w:rPr>
+                <w:rFonts w:ascii="Arial" w:hAnsi="Arial" w:cs="Arial"/>
+                <w:sz w:val="24"/>
+                <w:szCs w:val="24"/>
+              </w:rPr>
+            </w:pPr>
+            <w:r>
+              <w:rPr>
+                <w:rFonts w:ascii="Arial" w:hAnsi="Arial" w:cs="Arial"/>
+                <w:sz w:val="24"/>
+                <w:szCs w:val="24"/>
+              </w:rPr>
+              <w:t>Legal Clearance</w:t>
+            </w:r>
+          </w:p>
+        </w:tc>
+        <w:tc>
+          <w:tcPr>
+            <w:tcW w:w="1620" w:type="dxa"/>
+          </w:tcPr>
+          <w:p>
+            <w:pPr>
+              <w:rPr>
+                <w:rFonts w:ascii="Arial" w:hAnsi="Arial" w:cs="Arial"/>
+                <w:sz w:val="24"/>
+                <w:szCs w:val="24"/>
+              </w:rPr>
+            </w:pPr>
+            <w:r>
+              <w:rPr>
+                <w:rFonts w:ascii="Arial" w:hAnsi="Arial" w:cs="Arial"/>
+                <w:b/>
+                <w:sz w:val="24"/>
+                <w:szCs w:val="24"/>
+              </w:rPr>
+              <w:t>M</w:t>
+            </w:r>
+            <w:r>
+              <w:rPr>
+                <w:rFonts w:ascii="Arial" w:hAnsi="Arial" w:cs="Arial"/>
+                <w:sz w:val="24"/>
+                <w:szCs w:val="24"/>
+              </w:rPr>
+              <w:t>ust Have</w:t>
+            </w:r>
+          </w:p>
+        </w:tc>
+        <w:tc>
+          <w:tcPr>
+            <w:tcW w:w="3685" w:type="dxa"/>
+          </w:tcPr>
+          <w:p>
+            <w:pPr>
+              <w:rPr>
+                <w:rFonts w:ascii="Arial" w:hAnsi="Arial" w:cs="Arial"/>
+                <w:sz w:val="24"/>
+                <w:szCs w:val="24"/>
+              </w:rPr>
+            </w:pPr>
+            <w:r>
+              <w:rPr>
+                <w:rFonts w:ascii="Arial" w:hAnsi="Arial" w:cs="Arial"/>
+                <w:sz w:val="24"/>
+                <w:szCs w:val="24"/>
+              </w:rPr>
+              <w:t>The project must be legally accepted by the rules and regulations of the country and its people.</w:t>
+            </w:r>
+          </w:p>
+        </w:tc>
+      </w:tr>
+      <w:tr>
+        <w:tc>
+          <w:tcPr>
+            <w:tcW w:w="715" w:type="dxa"/>
+          </w:tcPr>
+          <w:p>
+            <w:pPr>
+              <w:rPr>
+                <w:rFonts w:ascii="Arial" w:hAnsi="Arial" w:cs="Arial"/>
+                <w:sz w:val="24"/>
+                <w:szCs w:val="24"/>
+              </w:rPr>
+            </w:pPr>
+          </w:p>
+        </w:tc>
+        <w:tc>
+          <w:tcPr>
+            <w:tcW w:w="3330" w:type="dxa"/>
+          </w:tcPr>
+          <w:p>
+            <w:pPr>
+              <w:rPr>
+                <w:rFonts w:ascii="Arial" w:hAnsi="Arial" w:cs="Arial"/>
+                <w:sz w:val="24"/>
+                <w:szCs w:val="24"/>
+              </w:rPr>
+            </w:pPr>
+            <w:r>
+              <w:rPr>
+                <w:rFonts w:ascii="Arial" w:hAnsi="Arial" w:cs="Arial"/>
+                <w:sz w:val="24"/>
+                <w:szCs w:val="24"/>
+              </w:rPr>
+              <w:t>Documentation</w:t>
+            </w:r>
+          </w:p>
+        </w:tc>
+        <w:tc>
+          <w:tcPr>
+            <w:tcW w:w="1620" w:type="dxa"/>
+          </w:tcPr>
+          <w:p>
+            <w:pPr>
+              <w:rPr>
+                <w:rFonts w:ascii="Arial" w:hAnsi="Arial" w:cs="Arial"/>
+                <w:sz w:val="24"/>
+                <w:szCs w:val="24"/>
+              </w:rPr>
+            </w:pPr>
+            <w:r>
+              <w:rPr>
+                <w:rFonts w:ascii="Arial" w:hAnsi="Arial" w:cs="Arial"/>
+                <w:b/>
+                <w:sz w:val="24"/>
+                <w:szCs w:val="24"/>
+              </w:rPr>
+              <w:t>S</w:t>
+            </w:r>
+            <w:r>
+              <w:rPr>
+                <w:rFonts w:ascii="Arial" w:hAnsi="Arial" w:cs="Arial"/>
+                <w:sz w:val="24"/>
+                <w:szCs w:val="24"/>
+              </w:rPr>
+              <w:t>hould Have</w:t>
+            </w:r>
+          </w:p>
+        </w:tc>
+        <w:tc>
+          <w:tcPr>
+            <w:tcW w:w="3685" w:type="dxa"/>
+          </w:tcPr>
+          <w:p>
+            <w:pPr>
+              <w:rPr>
+                <w:rFonts w:ascii="Arial" w:hAnsi="Arial" w:cs="Arial"/>
+                <w:sz w:val="24"/>
+                <w:szCs w:val="24"/>
+              </w:rPr>
+            </w:pPr>
+            <w:r>
+              <w:rPr>
+                <w:rFonts w:ascii="Arial" w:hAnsi="Arial" w:cs="Arial"/>
+                <w:sz w:val="24"/>
+                <w:szCs w:val="24"/>
+              </w:rPr>
+              <w:t xml:space="preserve">It can be helpful </w:t>
+            </w:r>
+            <w:r>
+              <w:rPr>
+                <w:rFonts w:ascii="Arial" w:hAnsi="Arial" w:cs="Arial"/>
+                <w:sz w:val="24"/>
+                <w:szCs w:val="24"/>
+              </w:rPr>
+              <w:t>but does not have to be compulsory.</w:t>
+            </w:r>
+          </w:p>
+        </w:tc>
+      </w:tr>
+      <w:tr>
+        <w:tc>
+          <w:tcPr>
+            <w:tcW w:w="715" w:type="dxa"/>
+          </w:tcPr>
+          <w:p>
+            <w:pPr>
+              <w:rPr>
+                <w:rFonts w:ascii="Arial" w:hAnsi="Arial" w:cs="Arial"/>
+                <w:sz w:val="24"/>
+                <w:szCs w:val="24"/>
+              </w:rPr>
+            </w:pPr>
+          </w:p>
+        </w:tc>
+        <w:tc>
+          <w:tcPr>
+            <w:tcW w:w="3330" w:type="dxa"/>
+          </w:tcPr>
+          <w:p>
+            <w:pPr>
+              <w:rPr>
+                <w:rFonts w:ascii="Arial" w:hAnsi="Arial" w:cs="Arial"/>
+                <w:sz w:val="24"/>
+                <w:szCs w:val="24"/>
+              </w:rPr>
+            </w:pPr>
+            <w:r>
+              <w:rPr>
+                <w:rFonts w:ascii="Arial" w:hAnsi="Arial" w:cs="Arial"/>
+                <w:sz w:val="24"/>
+                <w:szCs w:val="24"/>
+              </w:rPr>
+              <w:t>Maintainability</w:t>
+            </w:r>
+          </w:p>
+        </w:tc>
+        <w:tc>
+          <w:tcPr>
+            <w:tcW w:w="1620" w:type="dxa"/>
+          </w:tcPr>
+          <w:p>
+            <w:pPr>
+              <w:rPr>
+                <w:rFonts w:ascii="Arial" w:hAnsi="Arial" w:cs="Arial"/>
+                <w:sz w:val="24"/>
+                <w:szCs w:val="24"/>
+              </w:rPr>
+            </w:pPr>
+            <w:r>
+              <w:rPr>
+                <w:rFonts w:ascii="Arial" w:hAnsi="Arial" w:cs="Arial"/>
+                <w:b/>
+                <w:sz w:val="24"/>
+                <w:szCs w:val="24"/>
+              </w:rPr>
+              <w:t>S</w:t>
+            </w:r>
+            <w:r>
+              <w:rPr>
+                <w:rFonts w:ascii="Arial" w:hAnsi="Arial" w:cs="Arial"/>
+                <w:sz w:val="24"/>
+                <w:szCs w:val="24"/>
+              </w:rPr>
+              <w:t>hould Have</w:t>
+            </w:r>
+          </w:p>
+        </w:tc>
+        <w:tc>
+          <w:tcPr>
+            <w:tcW w:w="3685" w:type="dxa"/>
+          </w:tcPr>
+          <w:p>
+            <w:pPr>
+              <w:rPr>
+                <w:rFonts w:ascii="Arial" w:hAnsi="Arial" w:cs="Arial"/>
+                <w:sz w:val="24"/>
+                <w:szCs w:val="24"/>
+              </w:rPr>
+            </w:pPr>
+            <w:r>
+              <w:rPr>
+                <w:rFonts w:ascii="Arial" w:hAnsi="Arial" w:cs="Arial"/>
+                <w:sz w:val="24"/>
+                <w:szCs w:val="24"/>
+              </w:rPr>
+              <w:t>Every project will always have bugs, errors and non-functioning features.</w:t>
+            </w:r>
+          </w:p>
+        </w:tc>
+      </w:tr>
+      <w:tr>
+        <w:tc>
+          <w:tcPr>
+            <w:tcW w:w="715" w:type="dxa"/>
+          </w:tcPr>
+          <w:p>
+            <w:pPr>
+              <w:rPr>
+                <w:rFonts w:ascii="Arial" w:hAnsi="Arial" w:cs="Arial"/>
+                <w:sz w:val="24"/>
+                <w:szCs w:val="24"/>
+              </w:rPr>
+            </w:pPr>
+          </w:p>
+        </w:tc>
+        <w:tc>
+          <w:tcPr>
+            <w:tcW w:w="3330" w:type="dxa"/>
+          </w:tcPr>
+          <w:p>
+            <w:pPr>
+              <w:rPr>
+                <w:rFonts w:ascii="Arial" w:hAnsi="Arial" w:cs="Arial"/>
+                <w:sz w:val="24"/>
+                <w:szCs w:val="24"/>
+              </w:rPr>
+            </w:pPr>
+            <w:r>
+              <w:rPr>
+                <w:rFonts w:ascii="Arial" w:hAnsi="Arial" w:cs="Arial"/>
+                <w:sz w:val="24"/>
+                <w:szCs w:val="24"/>
+              </w:rPr>
+              <w:t>Expandability</w:t>
+            </w:r>
+          </w:p>
+        </w:tc>
+        <w:tc>
+          <w:tcPr>
+            <w:tcW w:w="1620" w:type="dxa"/>
+          </w:tcPr>
+          <w:p>
+            <w:pPr>
+              <w:rPr>
+                <w:rFonts w:ascii="Arial" w:hAnsi="Arial" w:cs="Arial"/>
+                <w:sz w:val="24"/>
+                <w:szCs w:val="24"/>
+              </w:rPr>
+            </w:pPr>
+            <w:r>
+              <w:rPr>
+                <w:rFonts w:ascii="Arial" w:hAnsi="Arial" w:cs="Arial"/>
+                <w:b/>
+                <w:sz w:val="24"/>
+                <w:szCs w:val="24"/>
+              </w:rPr>
+              <w:t>W</w:t>
+            </w:r>
+            <w:r>
+              <w:rPr>
+                <w:rFonts w:ascii="Arial" w:hAnsi="Arial" w:cs="Arial"/>
+                <w:sz w:val="24"/>
+                <w:szCs w:val="24"/>
+              </w:rPr>
+              <w:t>on’t</w:t>
+            </w:r>
+            <w:r>
+              <w:rPr>
+                <w:rFonts w:ascii="Arial" w:hAnsi="Arial" w:cs="Arial"/>
+                <w:sz w:val="24"/>
+                <w:szCs w:val="24"/>
+              </w:rPr>
+              <w:t xml:space="preserve"> Have</w:t>
+            </w:r>
+          </w:p>
+        </w:tc>
+        <w:tc>
+          <w:tcPr>
+            <w:tcW w:w="3685" w:type="dxa"/>
+          </w:tcPr>
+          <w:p>
+            <w:pPr>
+              <w:rPr>
+                <w:rFonts w:ascii="Arial" w:hAnsi="Arial" w:cs="Arial"/>
+                <w:sz w:val="24"/>
+                <w:szCs w:val="24"/>
+              </w:rPr>
+            </w:pPr>
+            <w:r>
+              <w:rPr>
+                <w:rFonts w:ascii="Arial" w:hAnsi="Arial" w:cs="Arial"/>
+                <w:sz w:val="24"/>
+                <w:szCs w:val="24"/>
+              </w:rPr>
+              <w:t>The project is based on Ilam for now but can also be expanded in the future.</w:t>
+            </w:r>
+          </w:p>
+        </w:tc>
+      </w:tr>
+      <w:tr>
+        <w:tc>
+          <w:tcPr>
+            <w:tcW w:w="715" w:type="dxa"/>
+          </w:tcPr>
+          <w:p>
+            <w:pPr>
+              <w:rPr>
+                <w:rFonts w:ascii="Arial" w:hAnsi="Arial" w:cs="Arial"/>
+                <w:sz w:val="24"/>
+                <w:szCs w:val="24"/>
+              </w:rPr>
+            </w:pPr>
+          </w:p>
+        </w:tc>
+        <w:tc>
+          <w:tcPr>
+            <w:tcW w:w="3330" w:type="dxa"/>
+          </w:tcPr>
+          <w:p>
+            <w:pPr>
+              <w:rPr>
+                <w:rFonts w:ascii="Arial" w:hAnsi="Arial" w:cs="Arial"/>
+                <w:sz w:val="24"/>
+                <w:szCs w:val="24"/>
+              </w:rPr>
+            </w:pPr>
+            <w:r>
+              <w:rPr>
+                <w:rFonts w:ascii="Arial" w:hAnsi="Arial" w:cs="Arial"/>
+                <w:sz w:val="24"/>
+                <w:szCs w:val="24"/>
+              </w:rPr>
+              <w:t>Capacity</w:t>
+            </w:r>
+          </w:p>
+        </w:tc>
+        <w:tc>
+          <w:tcPr>
+            <w:tcW w:w="1620" w:type="dxa"/>
+          </w:tcPr>
+          <w:p>
+            <w:pPr>
+              <w:rPr>
+                <w:rFonts w:ascii="Arial" w:hAnsi="Arial" w:cs="Arial"/>
+                <w:sz w:val="24"/>
+                <w:szCs w:val="24"/>
+              </w:rPr>
+            </w:pPr>
+            <w:r>
+              <w:rPr>
+                <w:rFonts w:ascii="Arial" w:hAnsi="Arial" w:cs="Arial"/>
+                <w:b/>
+                <w:sz w:val="24"/>
+                <w:szCs w:val="24"/>
+              </w:rPr>
+              <w:t>M</w:t>
+            </w:r>
+            <w:r>
+              <w:rPr>
+                <w:rFonts w:ascii="Arial" w:hAnsi="Arial" w:cs="Arial"/>
+                <w:sz w:val="24"/>
+                <w:szCs w:val="24"/>
+              </w:rPr>
+              <w:t>ust Have</w:t>
+            </w:r>
+          </w:p>
+        </w:tc>
+        <w:tc>
+          <w:tcPr>
+            <w:tcW w:w="3685" w:type="dxa"/>
+          </w:tcPr>
+          <w:p>
+            <w:pPr>
+              <w:rPr>
+                <w:rFonts w:ascii="Arial" w:hAnsi="Arial" w:cs="Arial"/>
+                <w:sz w:val="24"/>
+                <w:szCs w:val="24"/>
+              </w:rPr>
+            </w:pPr>
+            <w:r>
+              <w:rPr>
+                <w:rFonts w:ascii="Arial" w:hAnsi="Arial" w:cs="Arial"/>
+                <w:sz w:val="24"/>
+                <w:szCs w:val="24"/>
+              </w:rPr>
+              <w:t>The project deals with large number of data.</w:t>
+            </w:r>
+          </w:p>
+        </w:tc>
+      </w:tr>
+    </w:tbl>
+    <w:p>
+      <w:pPr>
+        <w:rPr>
+          <w:rFonts w:ascii="Arial" w:hAnsi="Arial" w:cs="Arial"/>
+          <w:sz w:val="24"/>
+          <w:szCs w:val="24"/>
+        </w:rPr>
+      </w:pPr>
+    </w:p>
+    <w:p>
+      <w:pPr>
+        <w:rPr>
+          <w:rFonts w:ascii="Arial" w:hAnsi="Arial" w:cs="Arial"/>
+          <w:b/>
+          <w:sz w:val="28"/>
+          <w:szCs w:val="28"/>
+        </w:rPr>
+      </w:pPr>
+      <w:r>
+        <w:rPr>
+          <w:rFonts w:ascii="Arial" w:hAnsi="Arial" w:cs="Arial"/>
+          <w:b/>
+          <w:sz w:val="28"/>
+          <w:szCs w:val="28"/>
+        </w:rPr>
+        <w:t>System Requirement Specification</w:t>
+      </w:r>
+    </w:p>
+    <w:p>
+      <w:pPr>
+        <w:rPr>
+          <w:rFonts w:ascii="Arial" w:hAnsi="Arial" w:cs="Arial"/>
+          <w:sz w:val="24"/>
+          <w:szCs w:val="24"/>
+        </w:rPr>
+      </w:pPr>
+      <w:r>
+        <w:rPr>
+          <w:rFonts w:ascii="Arial" w:hAnsi="Arial" w:cs="Arial"/>
+          <w:sz w:val="24"/>
+          <w:szCs w:val="24"/>
+        </w:rPr>
+        <w:t>A system Requirement Specification is a set of documents details the features and functionality of a system to be developed.</w:t>
+      </w:r>
+    </w:p>
+    <w:p>
+      <w:pPr>
+        <w:rPr>
+          <w:rFonts w:ascii="Arial" w:hAnsi="Arial" w:cs="Arial"/>
+          <w:b/>
+          <w:sz w:val="28"/>
+          <w:szCs w:val="28"/>
+        </w:rPr>
+      </w:pPr>
+      <w:r>
+        <w:rPr>
+          <w:rFonts w:ascii="Arial" w:hAnsi="Arial" w:cs="Arial"/>
+          <w:b/>
+          <w:sz w:val="28"/>
+          <w:szCs w:val="28"/>
+        </w:rPr>
+        <w:t>Use Case Diagram</w:t>
+      </w:r>
+    </w:p>
+    <w:p>
+      <w:pPr>
+        <w:rPr>
+          <w:rFonts w:ascii="Arial" w:hAnsi="Arial" w:cs="Arial"/>
+          <w:sz w:val="24"/>
+          <w:szCs w:val="24"/>
+        </w:rPr>
+      </w:pPr>
+      <w:r>
+        <w:rPr>
+          <w:rFonts w:ascii="Arial" w:hAnsi="Arial" w:cs="Arial"/>
+          <w:sz w:val="24"/>
+          <w:szCs w:val="24"/>
+        </w:rPr>
+        <w:t>A use case diagram is a diagrammatic representation of the different entities of a system. It clarifies the role of different external parties on the functionality of the system commonly called actors. It is made to show the relationship of the external entities with the different aspects of the system shown in different use cases.</w:t>
+      </w:r>
+    </w:p>
+    <w:p>
+      <w:pPr>
+        <w:rPr>
+          <w:rFonts w:ascii="Arial" w:hAnsi="Arial" w:cs="Arial"/>
+          <w:sz w:val="24"/>
+          <w:szCs w:val="24"/>
+        </w:rPr>
+      </w:pPr>
+      <w:r>
+        <w:rPr>
+          <w:rFonts w:ascii="Arial" w:hAnsi="Arial" w:cs="Arial"/>
+          <w:sz w:val="24"/>
+          <w:szCs w:val="24"/>
+        </w:rPr>
+        <w:t>The advantage of creating this diagram on my project are as follows.</w:t>
+      </w:r>
+    </w:p>
+    <w:p>
+      <w:pPr>
+        <w:pStyle w:val="ListParagraph"/>
+        <w:numPr>
+          <w:ilvl w:val="0"/>
+          <w:numId w:val="12"/>
+        </w:numPr>
+        <w:rPr>
+          <w:rFonts w:ascii="Arial" w:hAnsi="Arial" w:cs="Arial"/>
+          <w:sz w:val="24"/>
+          <w:szCs w:val="24"/>
+        </w:rPr>
+      </w:pPr>
+      <w:r>
+        <w:rPr>
+          <w:rFonts w:ascii="Arial" w:hAnsi="Arial" w:cs="Arial"/>
+          <w:sz w:val="24"/>
+          <w:szCs w:val="24"/>
+        </w:rPr>
+        <w:t>It is an easy and understandable method of representing a system to the local people since it doesn’t have any technicality.</w:t>
+      </w:r>
+      <w:bookmarkStart w:id="0" w:name="_GoBack"/>
+      <w:bookmarkEnd w:id="0"/>
+    </w:p>
+    <w:p>
+      <w:pPr>
+        <w:pStyle w:val="ListParagraph"/>
+        <w:numPr>
+          <w:ilvl w:val="0"/>
+          <w:numId w:val="12"/>
+        </w:numPr>
+        <w:rPr>
+          <w:rFonts w:ascii="Arial" w:hAnsi="Arial" w:cs="Arial"/>
+          <w:sz w:val="24"/>
+          <w:szCs w:val="24"/>
+        </w:rPr>
+      </w:pPr>
+      <w:r>
+        <w:rPr>
+          <w:rFonts w:ascii="Arial" w:hAnsi="Arial" w:cs="Arial"/>
+          <w:sz w:val="24"/>
+          <w:szCs w:val="24"/>
+        </w:rPr>
+        <w:t>Use cases evolve with each iteration and change in requirements can be traced easily.</w:t>
+      </w:r>
+    </w:p>
+    <w:p>
+      <w:pPr>
+        <w:pStyle w:val="ListParagraph"/>
+        <w:numPr>
+          <w:ilvl w:val="0"/>
+          <w:numId w:val="12"/>
+        </w:numPr>
+        <w:rPr>
+          <w:rFonts w:ascii="Arial" w:hAnsi="Arial" w:cs="Arial"/>
+          <w:sz w:val="24"/>
+          <w:szCs w:val="24"/>
+        </w:rPr>
+      </w:pPr>
+      <w:r>
+        <w:rPr>
+          <w:rFonts w:ascii="Arial" w:hAnsi="Arial" w:cs="Arial"/>
+          <w:sz w:val="24"/>
+          <w:szCs w:val="24"/>
+        </w:rPr>
+        <w:t>It helps to identify the role</w:t>
+      </w:r>
+      <w:r>
+        <w:rPr>
+          <w:rFonts w:ascii="Arial" w:hAnsi="Arial" w:cs="Arial"/>
+          <w:sz w:val="24"/>
+          <w:szCs w:val="24"/>
+        </w:rPr>
+        <w:t xml:space="preserve"> of different entities like farmers and manufacturers, customers and admin in a clear way.</w:t>
+      </w:r>
+    </w:p>
+    <w:p>
+      <w:pPr>
+        <w:pStyle w:val="ListParagraph"/>
+        <w:numPr>
+          <w:ilvl w:val="0"/>
+          <w:numId w:val="12"/>
+        </w:numPr>
+        <w:rPr>
+          <w:rFonts w:ascii="Arial" w:hAnsi="Arial" w:cs="Arial"/>
+          <w:sz w:val="24"/>
+          <w:szCs w:val="24"/>
+        </w:rPr>
+      </w:pPr>
+      <w:r>
+        <w:rPr>
+          <w:rFonts w:ascii="Arial" w:hAnsi="Arial" w:cs="Arial"/>
+          <w:sz w:val="24"/>
+          <w:szCs w:val="24"/>
+        </w:rPr>
+        <w:t>It shows the relationship of these entities with different functionalities.</w:t>
+      </w:r>
+    </w:p>
+    <w:p>
+      <w:pPr>
+        <w:rPr>
+          <w:rFonts w:ascii="Arial" w:hAnsi="Arial" w:cs="Arial"/>
+          <w:sz w:val="24"/>
+          <w:szCs w:val="24"/>
+        </w:rPr>
+      </w:pPr>
+      <w:r>
+        <w:rPr>
+          <w:rFonts w:ascii="Arial" w:hAnsi="Arial" w:cs="Arial"/>
+          <w:sz w:val="24"/>
+          <w:szCs w:val="24"/>
+        </w:rPr>
+        <w:t>The use case diagram of my project is given below.</w:t>
+      </w:r>
     </w:p>
     <w:sectPr>
       <w:pgSz w:w="12240" w:h="15840"/>
@@ -3828,6 +6674,119 @@
 <file path=word/numbering.xml><?xml version="1.0" encoding="utf-8"?>
 <w:numbering xmlns:wpc="http://schemas.microsoft.com/office/word/2010/wordprocessingCanvas" xmlns:cx="http://schemas.microsoft.com/office/drawing/2014/chartex" xmlns:cx1="http://schemas.microsoft.com/office/drawing/2015/9/8/chartex" xmlns:mc="http://schemas.openxmlformats.org/markup-compatibility/2006" xmlns:o="urn:schemas-microsoft-com:office:office" xmlns:r="http://schemas.openxmlformats.org/officeDocument/2006/relationships" xmlns:m="http://schemas.openxmlformats.org/officeDocument/2006/math" xmlns:v="urn:schemas-microsoft-com:vml" xmlns:wp14="http://schemas.microsoft.com/office/word/2010/wordprocessingDrawing" xmlns:wp="http://schemas.openxmlformats.org/drawingml/2006/wordprocessingDrawing" xmlns:w10="urn:schemas-microsoft-com:office:word" xmlns:w="http://schemas.openxmlformats.org/wordprocessingml/2006/main" xmlns:w14="http://schemas.microsoft.com/office/word/2010/wordml" xmlns:w15="http://schemas.microsoft.com/office/word/2012/wordml" xmlns:w16se="http://schemas.microsoft.com/office/word/2015/wordml/symex" xmlns:wpg="http://schemas.microsoft.com/office/word/2010/wordprocessingGroup" xmlns:wpi="http://schemas.microsoft.com/office/word/2010/wordprocessingInk" xmlns:wne="http://schemas.microsoft.com/office/word/2006/wordml" xmlns:wps="http://schemas.microsoft.com/office/word/2010/wordprocessingShape" mc:Ignorable="w14 w15 w16se wp14">
   <w:abstractNum w:abstractNumId="0" w15:restartNumberingAfterBreak="0">
+    <w:nsid w:val="07FA2CE2"/>
+    <w:multiLevelType w:val="hybridMultilevel"/>
+    <w:tmpl w:val="478ACEBC"/>
+    <w:lvl w:ilvl="0" w:tplc="04090001">
+      <w:start w:val="1"/>
+      <w:numFmt w:val="bullet"/>
+      <w:lvlText w:val=""/>
+      <w:lvlJc w:val="left"/>
+      <w:pPr>
+        <w:ind w:left="720" w:hanging="360"/>
+      </w:pPr>
+      <w:rPr>
+        <w:rFonts w:ascii="Symbol" w:hAnsi="Symbol" w:hint="default"/>
+      </w:rPr>
+    </w:lvl>
+    <w:lvl w:ilvl="1" w:tplc="04090003" w:tentative="1">
+      <w:start w:val="1"/>
+      <w:numFmt w:val="bullet"/>
+      <w:lvlText w:val="o"/>
+      <w:lvlJc w:val="left"/>
+      <w:pPr>
+        <w:ind w:left="1440" w:hanging="360"/>
+      </w:pPr>
+      <w:rPr>
+        <w:rFonts w:ascii="Courier New" w:hAnsi="Courier New" w:cs="Courier New" w:hint="default"/>
+      </w:rPr>
+    </w:lvl>
+    <w:lvl w:ilvl="2" w:tplc="04090005" w:tentative="1">
+      <w:start w:val="1"/>
+      <w:numFmt w:val="bullet"/>
+      <w:lvlText w:val=""/>
+      <w:lvlJc w:val="left"/>
+      <w:pPr>
+        <w:ind w:left="2160" w:hanging="360"/>
+      </w:pPr>
+      <w:rPr>
+        <w:rFonts w:ascii="Wingdings" w:hAnsi="Wingdings" w:hint="default"/>
+      </w:rPr>
+    </w:lvl>
+    <w:lvl w:ilvl="3" w:tplc="04090001" w:tentative="1">
+      <w:start w:val="1"/>
+      <w:numFmt w:val="bullet"/>
+      <w:lvlText w:val=""/>
+      <w:lvlJc w:val="left"/>
+      <w:pPr>
+        <w:ind w:left="2880" w:hanging="360"/>
+      </w:pPr>
+      <w:rPr>
+        <w:rFonts w:ascii="Symbol" w:hAnsi="Symbol" w:hint="default"/>
+      </w:rPr>
+    </w:lvl>
+    <w:lvl w:ilvl="4" w:tplc="04090003" w:tentative="1">
+      <w:start w:val="1"/>
+      <w:numFmt w:val="bullet"/>
+      <w:lvlText w:val="o"/>
+      <w:lvlJc w:val="left"/>
+      <w:pPr>
+        <w:ind w:left="3600" w:hanging="360"/>
+      </w:pPr>
+      <w:rPr>
+        <w:rFonts w:ascii="Courier New" w:hAnsi="Courier New" w:cs="Courier New" w:hint="default"/>
+      </w:rPr>
+    </w:lvl>
+    <w:lvl w:ilvl="5" w:tplc="04090005" w:tentative="1">
+      <w:start w:val="1"/>
+      <w:numFmt w:val="bullet"/>
+      <w:lvlText w:val=""/>
+      <w:lvlJc w:val="left"/>
+      <w:pPr>
+        <w:ind w:left="4320" w:hanging="360"/>
+      </w:pPr>
+      <w:rPr>
+        <w:rFonts w:ascii="Wingdings" w:hAnsi="Wingdings" w:hint="default"/>
+      </w:rPr>
+    </w:lvl>
+    <w:lvl w:ilvl="6" w:tplc="04090001" w:tentative="1">
+      <w:start w:val="1"/>
+      <w:numFmt w:val="bullet"/>
+      <w:lvlText w:val=""/>
+      <w:lvlJc w:val="left"/>
+      <w:pPr>
+        <w:ind w:left="5040" w:hanging="360"/>
+      </w:pPr>
+      <w:rPr>
+        <w:rFonts w:ascii="Symbol" w:hAnsi="Symbol" w:hint="default"/>
+      </w:rPr>
+    </w:lvl>
+    <w:lvl w:ilvl="7" w:tplc="04090003" w:tentative="1">
+      <w:start w:val="1"/>
+      <w:numFmt w:val="bullet"/>
+      <w:lvlText w:val="o"/>
+      <w:lvlJc w:val="left"/>
+      <w:pPr>
+        <w:ind w:left="5760" w:hanging="360"/>
+      </w:pPr>
+      <w:rPr>
+        <w:rFonts w:ascii="Courier New" w:hAnsi="Courier New" w:cs="Courier New" w:hint="default"/>
+      </w:rPr>
+    </w:lvl>
+    <w:lvl w:ilvl="8" w:tplc="04090005" w:tentative="1">
+      <w:start w:val="1"/>
+      <w:numFmt w:val="bullet"/>
+      <w:lvlText w:val=""/>
+      <w:lvlJc w:val="left"/>
+      <w:pPr>
+        <w:ind w:left="6480" w:hanging="360"/>
+      </w:pPr>
+      <w:rPr>
+        <w:rFonts w:ascii="Wingdings" w:hAnsi="Wingdings" w:hint="default"/>
+      </w:rPr>
+    </w:lvl>
+  </w:abstractNum>
+  <w:abstractNum w:abstractNumId="1" w15:restartNumberingAfterBreak="0">
     <w:nsid w:val="163A54C6"/>
     <w:multiLevelType w:val="hybridMultilevel"/>
     <w:tmpl w:val="EFBE013C"/>
@@ -3940,7 +6899,7 @@
       </w:rPr>
     </w:lvl>
   </w:abstractNum>
-  <w:abstractNum w:abstractNumId="1" w15:restartNumberingAfterBreak="0">
+  <w:abstractNum w:abstractNumId="2" w15:restartNumberingAfterBreak="0">
     <w:nsid w:val="23D00B55"/>
     <w:multiLevelType w:val="hybridMultilevel"/>
     <w:tmpl w:val="99A255AC"/>
@@ -4053,10 +7012,10 @@
       </w:rPr>
     </w:lvl>
   </w:abstractNum>
-  <w:abstractNum w:abstractNumId="2" w15:restartNumberingAfterBreak="0">
+  <w:abstractNum w:abstractNumId="3" w15:restartNumberingAfterBreak="0">
     <w:nsid w:val="25C93AF1"/>
     <w:multiLevelType w:val="hybridMultilevel"/>
-    <w:tmpl w:val="B492F7D0"/>
+    <w:tmpl w:val="186078DC"/>
     <w:lvl w:ilvl="0" w:tplc="04090001">
       <w:start w:val="1"/>
       <w:numFmt w:val="bullet"/>
@@ -4166,7 +7125,7 @@
       </w:rPr>
     </w:lvl>
   </w:abstractNum>
-  <w:abstractNum w:abstractNumId="3" w15:restartNumberingAfterBreak="0">
+  <w:abstractNum w:abstractNumId="4" w15:restartNumberingAfterBreak="0">
     <w:nsid w:val="2672146C"/>
     <w:multiLevelType w:val="hybridMultilevel"/>
     <w:tmpl w:val="43D24B36"/>
@@ -4279,7 +7238,7 @@
       </w:rPr>
     </w:lvl>
   </w:abstractNum>
-  <w:abstractNum w:abstractNumId="4" w15:restartNumberingAfterBreak="0">
+  <w:abstractNum w:abstractNumId="5" w15:restartNumberingAfterBreak="0">
     <w:nsid w:val="316409B5"/>
     <w:multiLevelType w:val="hybridMultilevel"/>
     <w:tmpl w:val="BB149B4C"/>
@@ -4368,7 +7327,7 @@
       </w:pPr>
     </w:lvl>
   </w:abstractNum>
-  <w:abstractNum w:abstractNumId="5" w15:restartNumberingAfterBreak="0">
+  <w:abstractNum w:abstractNumId="6" w15:restartNumberingAfterBreak="0">
     <w:nsid w:val="478F09A4"/>
     <w:multiLevelType w:val="hybridMultilevel"/>
     <w:tmpl w:val="41C8FC7A"/>
@@ -4481,7 +7440,7 @@
       </w:rPr>
     </w:lvl>
   </w:abstractNum>
-  <w:abstractNum w:abstractNumId="6" w15:restartNumberingAfterBreak="0">
+  <w:abstractNum w:abstractNumId="7" w15:restartNumberingAfterBreak="0">
     <w:nsid w:val="48243F42"/>
     <w:multiLevelType w:val="hybridMultilevel"/>
     <w:tmpl w:val="2BD8795C"/>
@@ -4594,7 +7553,120 @@
       </w:rPr>
     </w:lvl>
   </w:abstractNum>
-  <w:abstractNum w:abstractNumId="7" w15:restartNumberingAfterBreak="0">
+  <w:abstractNum w:abstractNumId="8" w15:restartNumberingAfterBreak="0">
+    <w:nsid w:val="4B0833E3"/>
+    <w:multiLevelType w:val="hybridMultilevel"/>
+    <w:tmpl w:val="73EA3212"/>
+    <w:lvl w:ilvl="0" w:tplc="04090001">
+      <w:start w:val="1"/>
+      <w:numFmt w:val="bullet"/>
+      <w:lvlText w:val=""/>
+      <w:lvlJc w:val="left"/>
+      <w:pPr>
+        <w:ind w:left="720" w:hanging="360"/>
+      </w:pPr>
+      <w:rPr>
+        <w:rFonts w:ascii="Symbol" w:hAnsi="Symbol" w:hint="default"/>
+      </w:rPr>
+    </w:lvl>
+    <w:lvl w:ilvl="1" w:tplc="04090003" w:tentative="1">
+      <w:start w:val="1"/>
+      <w:numFmt w:val="bullet"/>
+      <w:lvlText w:val="o"/>
+      <w:lvlJc w:val="left"/>
+      <w:pPr>
+        <w:ind w:left="1440" w:hanging="360"/>
+      </w:pPr>
+      <w:rPr>
+        <w:rFonts w:ascii="Courier New" w:hAnsi="Courier New" w:cs="Courier New" w:hint="default"/>
+      </w:rPr>
+    </w:lvl>
+    <w:lvl w:ilvl="2" w:tplc="04090005" w:tentative="1">
+      <w:start w:val="1"/>
+      <w:numFmt w:val="bullet"/>
+      <w:lvlText w:val=""/>
+      <w:lvlJc w:val="left"/>
+      <w:pPr>
+        <w:ind w:left="2160" w:hanging="360"/>
+      </w:pPr>
+      <w:rPr>
+        <w:rFonts w:ascii="Wingdings" w:hAnsi="Wingdings" w:hint="default"/>
+      </w:rPr>
+    </w:lvl>
+    <w:lvl w:ilvl="3" w:tplc="04090001" w:tentative="1">
+      <w:start w:val="1"/>
+      <w:numFmt w:val="bullet"/>
+      <w:lvlText w:val=""/>
+      <w:lvlJc w:val="left"/>
+      <w:pPr>
+        <w:ind w:left="2880" w:hanging="360"/>
+      </w:pPr>
+      <w:rPr>
+        <w:rFonts w:ascii="Symbol" w:hAnsi="Symbol" w:hint="default"/>
+      </w:rPr>
+    </w:lvl>
+    <w:lvl w:ilvl="4" w:tplc="04090003" w:tentative="1">
+      <w:start w:val="1"/>
+      <w:numFmt w:val="bullet"/>
+      <w:lvlText w:val="o"/>
+      <w:lvlJc w:val="left"/>
+      <w:pPr>
+        <w:ind w:left="3600" w:hanging="360"/>
+      </w:pPr>
+      <w:rPr>
+        <w:rFonts w:ascii="Courier New" w:hAnsi="Courier New" w:cs="Courier New" w:hint="default"/>
+      </w:rPr>
+    </w:lvl>
+    <w:lvl w:ilvl="5" w:tplc="04090005" w:tentative="1">
+      <w:start w:val="1"/>
+      <w:numFmt w:val="bullet"/>
+      <w:lvlText w:val=""/>
+      <w:lvlJc w:val="left"/>
+      <w:pPr>
+        <w:ind w:left="4320" w:hanging="360"/>
+      </w:pPr>
+      <w:rPr>
+        <w:rFonts w:ascii="Wingdings" w:hAnsi="Wingdings" w:hint="default"/>
+      </w:rPr>
+    </w:lvl>
+    <w:lvl w:ilvl="6" w:tplc="04090001" w:tentative="1">
+      <w:start w:val="1"/>
+      <w:numFmt w:val="bullet"/>
+      <w:lvlText w:val=""/>
+      <w:lvlJc w:val="left"/>
+      <w:pPr>
+        <w:ind w:left="5040" w:hanging="360"/>
+      </w:pPr>
+      <w:rPr>
+        <w:rFonts w:ascii="Symbol" w:hAnsi="Symbol" w:hint="default"/>
+      </w:rPr>
+    </w:lvl>
+    <w:lvl w:ilvl="7" w:tplc="04090003" w:tentative="1">
+      <w:start w:val="1"/>
+      <w:numFmt w:val="bullet"/>
+      <w:lvlText w:val="o"/>
+      <w:lvlJc w:val="left"/>
+      <w:pPr>
+        <w:ind w:left="5760" w:hanging="360"/>
+      </w:pPr>
+      <w:rPr>
+        <w:rFonts w:ascii="Courier New" w:hAnsi="Courier New" w:cs="Courier New" w:hint="default"/>
+      </w:rPr>
+    </w:lvl>
+    <w:lvl w:ilvl="8" w:tplc="04090005" w:tentative="1">
+      <w:start w:val="1"/>
+      <w:numFmt w:val="bullet"/>
+      <w:lvlText w:val=""/>
+      <w:lvlJc w:val="left"/>
+      <w:pPr>
+        <w:ind w:left="6480" w:hanging="360"/>
+      </w:pPr>
+      <w:rPr>
+        <w:rFonts w:ascii="Wingdings" w:hAnsi="Wingdings" w:hint="default"/>
+      </w:rPr>
+    </w:lvl>
+  </w:abstractNum>
+  <w:abstractNum w:abstractNumId="9" w15:restartNumberingAfterBreak="0">
     <w:nsid w:val="5E02323B"/>
     <w:multiLevelType w:val="hybridMultilevel"/>
     <w:tmpl w:val="A7726180"/>
@@ -4707,7 +7779,7 @@
       </w:rPr>
     </w:lvl>
   </w:abstractNum>
-  <w:abstractNum w:abstractNumId="8" w15:restartNumberingAfterBreak="0">
+  <w:abstractNum w:abstractNumId="10" w15:restartNumberingAfterBreak="0">
     <w:nsid w:val="60A72597"/>
     <w:multiLevelType w:val="multilevel"/>
     <w:tmpl w:val="89A27958"/>
@@ -4856,7 +7928,7 @@
       </w:rPr>
     </w:lvl>
   </w:abstractNum>
-  <w:abstractNum w:abstractNumId="9" w15:restartNumberingAfterBreak="0">
+  <w:abstractNum w:abstractNumId="11" w15:restartNumberingAfterBreak="0">
     <w:nsid w:val="73573002"/>
     <w:multiLevelType w:val="hybridMultilevel"/>
     <w:tmpl w:val="092C39E4"/>
@@ -4970,34 +8042,40 @@
     </w:lvl>
   </w:abstractNum>
   <w:num w:numId="1">
+    <w:abstractNumId w:val="9"/>
+  </w:num>
+  <w:num w:numId="2">
+    <w:abstractNumId w:val="11"/>
+  </w:num>
+  <w:num w:numId="3">
+    <w:abstractNumId w:val="10"/>
+  </w:num>
+  <w:num w:numId="4">
+    <w:abstractNumId w:val="2"/>
+  </w:num>
+  <w:num w:numId="5">
+    <w:abstractNumId w:val="6"/>
+  </w:num>
+  <w:num w:numId="6">
     <w:abstractNumId w:val="7"/>
   </w:num>
-  <w:num w:numId="2">
-    <w:abstractNumId w:val="9"/>
-  </w:num>
-  <w:num w:numId="3">
-    <w:abstractNumId w:val="8"/>
-  </w:num>
-  <w:num w:numId="4">
+  <w:num w:numId="7">
     <w:abstractNumId w:val="1"/>
   </w:num>
-  <w:num w:numId="5">
+  <w:num w:numId="8">
+    <w:abstractNumId w:val="3"/>
+  </w:num>
+  <w:num w:numId="9">
     <w:abstractNumId w:val="5"/>
   </w:num>
-  <w:num w:numId="6">
-    <w:abstractNumId w:val="6"/>
+  <w:num w:numId="10">
+    <w:abstractNumId w:val="4"/>
   </w:num>
-  <w:num w:numId="7">
+  <w:num w:numId="11">
     <w:abstractNumId w:val="0"/>
   </w:num>
-  <w:num w:numId="8">
-    <w:abstractNumId w:val="2"/>
-  </w:num>
-  <w:num w:numId="9">
-    <w:abstractNumId w:val="4"/>
-  </w:num>
-  <w:num w:numId="10">
-    <w:abstractNumId w:val="3"/>
+  <w:num w:numId="12">
+    <w:abstractNumId w:val="8"/>
   </w:num>
 </w:numbering>
 </file>
@@ -5420,7 +8498,6 @@
   <w:style w:type="character" w:default="1" w:styleId="DefaultParagraphFont">
     <w:name w:val="Default Paragraph Font"/>
     <w:uiPriority w:val="1"/>
-    <w:semiHidden/>
     <w:unhideWhenUsed/>
   </w:style>
   <w:style w:type="table" w:default="1" w:styleId="TableNormal">
@@ -5857,7 +8934,7 @@
 </file>
 
 <file path=customXml/itemProps1.xml><?xml version="1.0" encoding="utf-8"?>
-<ds:datastoreItem xmlns:ds="http://schemas.openxmlformats.org/officeDocument/2006/customXml" ds:itemID="{D849D71E-ABED-44DC-A309-3580B3434B2E}">
+<ds:datastoreItem xmlns:ds="http://schemas.openxmlformats.org/officeDocument/2006/customXml" ds:itemID="{88097F67-624B-485F-A923-B3714217FFBB}">
   <ds:schemaRefs>
     <ds:schemaRef ds:uri="http://schemas.openxmlformats.org/officeDocument/2006/bibliography"/>
   </ds:schemaRefs>

</xml_diff>

<commit_message>
16th April 10 days till Avengers End Game
</commit_message>
<xml_diff>
--- a/Analysis of IlamTeaGarden.docx
+++ b/Analysis of IlamTeaGarden.docx
@@ -6,33 +6,34 @@
       <w:pPr>
         <w:rPr>
           <w:rFonts w:ascii="Arial" w:hAnsi="Arial" w:cs="Arial"/>
-          <w:sz w:val="24"/>
-          <w:szCs w:val="24"/>
-        </w:rPr>
-      </w:pPr>
-      <w:r>
-        <w:rPr>
-          <w:rFonts w:ascii="Arial" w:hAnsi="Arial" w:cs="Arial"/>
-          <w:sz w:val="24"/>
-          <w:szCs w:val="24"/>
-        </w:rPr>
-        <w:t>Analysis</w:t>
-      </w:r>
-    </w:p>
-    <w:p>
-      <w:pPr>
-        <w:rPr>
-          <w:rFonts w:ascii="Arial" w:hAnsi="Arial" w:cs="Arial"/>
-          <w:sz w:val="24"/>
-          <w:szCs w:val="24"/>
-        </w:rPr>
-      </w:pPr>
-      <w:r>
-        <w:rPr>
-          <w:rFonts w:ascii="Arial" w:hAnsi="Arial" w:cs="Arial"/>
-          <w:sz w:val="24"/>
-          <w:szCs w:val="24"/>
-        </w:rPr>
+          <w:b/>
+          <w:sz w:val="48"/>
+          <w:szCs w:val="48"/>
+        </w:rPr>
+      </w:pPr>
+      <w:r>
+        <w:rPr>
+          <w:rFonts w:ascii="Arial" w:hAnsi="Arial" w:cs="Arial"/>
+          <w:sz w:val="48"/>
+          <w:szCs w:val="48"/>
+        </w:rPr>
+        <w:t xml:space="preserve">               </w:t>
+      </w:r>
+      <w:r>
+        <w:rPr>
+          <w:rFonts w:ascii="Arial" w:hAnsi="Arial" w:cs="Arial"/>
+          <w:b/>
+          <w:sz w:val="48"/>
+          <w:szCs w:val="48"/>
+        </w:rPr>
+        <w:t>Chapter 2: Analysis</w:t>
+      </w:r>
+    </w:p>
+    <w:p>
+      <w:pPr>
+        <w:pStyle w:val="Heading1"/>
+      </w:pPr>
+      <w:r>
         <w:t>Introduction to analysis</w:t>
       </w:r>
     </w:p>
@@ -281,6 +282,78 @@
     </w:p>
     <w:p>
       <w:pPr>
+        <w:rPr>
+          <w:rFonts w:ascii="Arial" w:hAnsi="Arial" w:cs="Arial"/>
+          <w:sz w:val="24"/>
+          <w:szCs w:val="24"/>
+        </w:rPr>
+      </w:pPr>
+    </w:p>
+    <w:p>
+      <w:pPr>
+        <w:rPr>
+          <w:rFonts w:ascii="Arial" w:hAnsi="Arial" w:cs="Arial"/>
+          <w:sz w:val="24"/>
+          <w:szCs w:val="24"/>
+        </w:rPr>
+      </w:pPr>
+    </w:p>
+    <w:p>
+      <w:pPr>
+        <w:rPr>
+          <w:rFonts w:ascii="Arial" w:hAnsi="Arial" w:cs="Arial"/>
+          <w:sz w:val="24"/>
+          <w:szCs w:val="24"/>
+        </w:rPr>
+      </w:pPr>
+    </w:p>
+    <w:p>
+      <w:pPr>
+        <w:rPr>
+          <w:rFonts w:ascii="Arial" w:hAnsi="Arial" w:cs="Arial"/>
+          <w:sz w:val="24"/>
+          <w:szCs w:val="24"/>
+        </w:rPr>
+      </w:pPr>
+    </w:p>
+    <w:p>
+      <w:pPr>
+        <w:rPr>
+          <w:rFonts w:ascii="Arial" w:hAnsi="Arial" w:cs="Arial"/>
+          <w:sz w:val="24"/>
+          <w:szCs w:val="24"/>
+        </w:rPr>
+      </w:pPr>
+    </w:p>
+    <w:p>
+      <w:pPr>
+        <w:rPr>
+          <w:rFonts w:ascii="Arial" w:hAnsi="Arial" w:cs="Arial"/>
+          <w:sz w:val="24"/>
+          <w:szCs w:val="24"/>
+        </w:rPr>
+      </w:pPr>
+    </w:p>
+    <w:p>
+      <w:pPr>
+        <w:rPr>
+          <w:rFonts w:ascii="Arial" w:hAnsi="Arial" w:cs="Arial"/>
+          <w:sz w:val="24"/>
+          <w:szCs w:val="24"/>
+        </w:rPr>
+      </w:pPr>
+    </w:p>
+    <w:p>
+      <w:pPr>
+        <w:rPr>
+          <w:rFonts w:ascii="Arial" w:hAnsi="Arial" w:cs="Arial"/>
+          <w:sz w:val="24"/>
+          <w:szCs w:val="24"/>
+        </w:rPr>
+      </w:pPr>
+    </w:p>
+    <w:p>
+      <w:pPr>
         <w:pStyle w:val="ListParagraph"/>
         <w:rPr>
           <w:rFonts w:ascii="Arial" w:hAnsi="Arial" w:cs="Arial"/>
@@ -299,6 +372,56 @@
     </w:p>
     <w:p>
       <w:pPr>
+        <w:pStyle w:val="Heading1"/>
+      </w:pPr>
+      <w:r>
+        <w:lastRenderedPageBreak/>
+        <w:t>Analysis methodology</w:t>
+      </w:r>
+    </w:p>
+    <w:p>
+      <w:pPr>
+        <w:rPr>
+          <w:rFonts w:ascii="Arial" w:hAnsi="Arial" w:cs="Arial"/>
+          <w:sz w:val="24"/>
+          <w:szCs w:val="24"/>
+        </w:rPr>
+      </w:pPr>
+      <w:r>
+        <w:rPr>
+          <w:rFonts w:ascii="Arial" w:hAnsi="Arial" w:cs="Arial"/>
+          <w:sz w:val="24"/>
+          <w:szCs w:val="24"/>
+        </w:rPr>
+        <w:t xml:space="preserve">The type of analysis technique undertaken for project development is known as analysis methodology. </w:t>
+      </w:r>
+      <w:r>
+        <w:rPr>
+          <w:rFonts w:ascii="Arial" w:hAnsi="Arial" w:cs="Arial"/>
+          <w:sz w:val="24"/>
+          <w:szCs w:val="24"/>
+        </w:rPr>
+        <w:t>There are several approaches to software development namely soft system</w:t>
+      </w:r>
+      <w:r>
+        <w:rPr>
+          <w:rFonts w:ascii="Arial" w:hAnsi="Arial" w:cs="Arial"/>
+          <w:sz w:val="24"/>
+          <w:szCs w:val="24"/>
+        </w:rPr>
+        <w:t xml:space="preserve"> approach, hard system approach, combined approach etc.</w:t>
+      </w:r>
+      <w:r>
+        <w:rPr>
+          <w:rFonts w:ascii="Arial" w:hAnsi="Arial" w:cs="Arial"/>
+          <w:sz w:val="24"/>
+          <w:szCs w:val="24"/>
+        </w:rPr>
+        <w:t xml:space="preserve"> Among these methodologies, I am going to undertake soft system methodologies. </w:t>
+      </w:r>
+    </w:p>
+    <w:p>
+      <w:pPr>
         <w:rPr>
           <w:rFonts w:ascii="Arial" w:hAnsi="Arial" w:cs="Arial"/>
           <w:b/>
@@ -313,66 +436,6 @@
           <w:sz w:val="24"/>
           <w:szCs w:val="24"/>
         </w:rPr>
-        <w:t>Analysis methodology</w:t>
-      </w:r>
-    </w:p>
-    <w:p>
-      <w:pPr>
-        <w:rPr>
-          <w:rFonts w:ascii="Arial" w:hAnsi="Arial" w:cs="Arial"/>
-          <w:sz w:val="24"/>
-          <w:szCs w:val="24"/>
-        </w:rPr>
-      </w:pPr>
-      <w:r>
-        <w:rPr>
-          <w:rFonts w:ascii="Arial" w:hAnsi="Arial" w:cs="Arial"/>
-          <w:sz w:val="24"/>
-          <w:szCs w:val="24"/>
-        </w:rPr>
-        <w:t xml:space="preserve">The type of analysis technique undertaken for project development is known as analysis methodology. </w:t>
-      </w:r>
-      <w:r>
-        <w:rPr>
-          <w:rFonts w:ascii="Arial" w:hAnsi="Arial" w:cs="Arial"/>
-          <w:sz w:val="24"/>
-          <w:szCs w:val="24"/>
-        </w:rPr>
-        <w:t>There are several approaches to software development namely soft system</w:t>
-      </w:r>
-      <w:r>
-        <w:rPr>
-          <w:rFonts w:ascii="Arial" w:hAnsi="Arial" w:cs="Arial"/>
-          <w:sz w:val="24"/>
-          <w:szCs w:val="24"/>
-        </w:rPr>
-        <w:t xml:space="preserve"> approach, hard system approach, combined approach etc.</w:t>
-      </w:r>
-      <w:r>
-        <w:rPr>
-          <w:rFonts w:ascii="Arial" w:hAnsi="Arial" w:cs="Arial"/>
-          <w:sz w:val="24"/>
-          <w:szCs w:val="24"/>
-        </w:rPr>
-        <w:t xml:space="preserve"> Among these methodologies, I am going to undertake soft system methodologies. </w:t>
-      </w:r>
-    </w:p>
-    <w:p>
-      <w:pPr>
-        <w:rPr>
-          <w:rFonts w:ascii="Arial" w:hAnsi="Arial" w:cs="Arial"/>
-          <w:b/>
-          <w:sz w:val="24"/>
-          <w:szCs w:val="24"/>
-        </w:rPr>
-      </w:pPr>
-      <w:r>
-        <w:rPr>
-          <w:rFonts w:ascii="Arial" w:hAnsi="Arial" w:cs="Arial"/>
-          <w:b/>
-          <w:sz w:val="24"/>
-          <w:szCs w:val="24"/>
-        </w:rPr>
         <w:t>Soft System Approach</w:t>
       </w:r>
     </w:p>
@@ -439,7 +502,6 @@
           <w:sz w:val="24"/>
           <w:szCs w:val="24"/>
         </w:rPr>
-        <w:lastRenderedPageBreak/>
         <w:t>Susan Gasson, OR/S Group, Warwick Business School October 1994</w:t>
       </w:r>
     </w:p>
@@ -690,6 +752,16 @@
     </w:p>
     <w:p>
       <w:pPr>
+        <w:pStyle w:val="ListParagraph"/>
+        <w:rPr>
+          <w:rFonts w:ascii="Arial" w:hAnsi="Arial" w:cs="Arial"/>
+          <w:sz w:val="24"/>
+          <w:szCs w:val="24"/>
+        </w:rPr>
+      </w:pPr>
+    </w:p>
+    <w:p>
+      <w:pPr>
         <w:rPr>
           <w:rFonts w:ascii="Arial" w:hAnsi="Arial" w:cs="Arial"/>
           <w:b/>
@@ -722,6 +794,7 @@
           <w:sz w:val="24"/>
           <w:szCs w:val="24"/>
         </w:rPr>
+        <w:lastRenderedPageBreak/>
         <w:t>Deriving Root Definitions</w:t>
       </w:r>
     </w:p>
@@ -829,6 +902,15 @@
         </w:rPr>
         <w:t>Input-Output Diagrams</w:t>
       </w:r>
+      <w:r>
+        <w:rPr>
+          <w:rFonts w:ascii="Arial" w:hAnsi="Arial" w:cs="Arial"/>
+          <w:b/>
+          <w:sz w:val="24"/>
+          <w:szCs w:val="24"/>
+        </w:rPr>
+        <w:t xml:space="preserve"> (Focusing on the process)</w:t>
+      </w:r>
     </w:p>
     <w:p>
       <w:pPr>
@@ -909,7 +991,6 @@
           <w:sz w:val="24"/>
           <w:szCs w:val="24"/>
         </w:rPr>
-        <w:lastRenderedPageBreak/>
         <mc:AlternateContent>
           <mc:Choice Requires="wps">
             <w:drawing>
@@ -1819,11 +1900,6 @@
     </w:p>
     <w:p>
       <w:pPr>
-        <w:pStyle w:val="ListParagraph"/>
-        <w:numPr>
-          <w:ilvl w:val="0"/>
-          <w:numId w:val="8"/>
-        </w:numPr>
         <w:rPr>
           <w:rFonts w:ascii="Arial" w:hAnsi="Arial" w:cs="Arial"/>
           <w:b/>
@@ -2162,7 +2238,6 @@
     </w:p>
     <w:p>
       <w:pPr>
-        <w:ind w:left="360"/>
         <w:rPr>
           <w:rFonts w:ascii="Arial" w:hAnsi="Arial" w:cs="Arial"/>
           <w:b/>
@@ -2177,6 +2252,7 @@
           <w:sz w:val="24"/>
           <w:szCs w:val="24"/>
         </w:rPr>
+        <w:lastRenderedPageBreak/>
         <w:t>Performing the CATWOE Analysis:</w:t>
       </w:r>
     </w:p>
@@ -2507,7 +2583,6 @@
     </w:p>
     <w:p>
       <w:pPr>
-        <w:ind w:left="360"/>
         <w:rPr>
           <w:rFonts w:ascii="Arial" w:hAnsi="Arial" w:cs="Arial"/>
           <w:b/>
@@ -2524,172 +2599,183 @@
           <w:szCs w:val="24"/>
           <w:u w:val="single"/>
         </w:rPr>
+        <w:t>Root Definition</w:t>
+      </w:r>
+    </w:p>
+    <w:p>
+      <w:pPr>
+        <w:rPr>
+          <w:rFonts w:ascii="Arial" w:hAnsi="Arial" w:cs="Arial"/>
+          <w:sz w:val="24"/>
+          <w:szCs w:val="24"/>
+        </w:rPr>
+      </w:pPr>
+      <w:r>
+        <w:rPr>
+          <w:rFonts w:ascii="Arial" w:hAnsi="Arial" w:cs="Arial"/>
+          <w:sz w:val="24"/>
+          <w:szCs w:val="24"/>
+        </w:rPr>
+        <w:t xml:space="preserve">A system owned by……………………………., where tea farmers/ local products manufacturer can directly sell their products to interested buyers without any mediators. With a feature of ordering and booking products between the two parties, the system will allow the sellers to get high benefit and buyers get to enjoy the local products of Ilam.  </w:t>
+      </w:r>
+    </w:p>
+    <w:p>
+      <w:pPr>
+        <w:rPr>
+          <w:rFonts w:ascii="Arial" w:hAnsi="Arial" w:cs="Arial"/>
+          <w:b/>
+          <w:sz w:val="24"/>
+          <w:szCs w:val="24"/>
+        </w:rPr>
+      </w:pPr>
+      <w:r>
+        <w:rPr>
+          <w:rFonts w:ascii="Arial" w:hAnsi="Arial" w:cs="Arial"/>
+          <w:b/>
+          <w:sz w:val="24"/>
+          <w:szCs w:val="24"/>
+        </w:rPr>
+        <w:t xml:space="preserve">Stage 4 </w:t>
+      </w:r>
+    </w:p>
+    <w:p>
+      <w:pPr>
+        <w:rPr>
+          <w:rFonts w:ascii="Arial" w:hAnsi="Arial" w:cs="Arial"/>
+          <w:b/>
+          <w:sz w:val="24"/>
+          <w:szCs w:val="24"/>
+        </w:rPr>
+      </w:pPr>
+      <w:r>
+        <w:rPr>
+          <w:rFonts w:ascii="Arial" w:hAnsi="Arial" w:cs="Arial"/>
+          <w:b/>
+          <w:sz w:val="24"/>
+          <w:szCs w:val="24"/>
+        </w:rPr>
+        <w:t>Deriving Conceptual Models</w:t>
+      </w:r>
+    </w:p>
+    <w:p>
+      <w:pPr>
+        <w:rPr>
+          <w:rFonts w:ascii="Arial" w:hAnsi="Arial" w:cs="Arial"/>
+          <w:sz w:val="24"/>
+          <w:szCs w:val="24"/>
+        </w:rPr>
+      </w:pPr>
+      <w:r>
+        <w:rPr>
+          <w:rFonts w:ascii="Arial" w:hAnsi="Arial" w:cs="Arial"/>
+          <w:sz w:val="24"/>
+          <w:szCs w:val="24"/>
+        </w:rPr>
+        <w:t>A conceptual model can be defined as a set of concepts combined to represent a system so as to make the viewer easily understand the different models of the system. It represents the different activities that the actors need to perform for achieving the designated transformations. By listing different activities and graphically relating them using monitor and feedback activities, a conceptual model is designed. The conceptual model for project is given below.</w:t>
+      </w:r>
+    </w:p>
+    <w:p>
+      <w:pPr>
+        <w:rPr>
+          <w:rFonts w:ascii="Arial" w:hAnsi="Arial" w:cs="Arial"/>
+          <w:b/>
+          <w:sz w:val="24"/>
+          <w:szCs w:val="24"/>
+        </w:rPr>
+      </w:pPr>
+      <w:r>
+        <w:rPr>
+          <w:rFonts w:ascii="Arial" w:hAnsi="Arial" w:cs="Arial"/>
+          <w:b/>
+          <w:sz w:val="24"/>
+          <w:szCs w:val="24"/>
+        </w:rPr>
+        <w:t xml:space="preserve">Stage 5:  </w:t>
+      </w:r>
+      <w:r>
+        <w:rPr>
+          <w:rFonts w:ascii="Arial" w:hAnsi="Arial" w:cs="Arial"/>
+          <w:b/>
+          <w:sz w:val="24"/>
+          <w:szCs w:val="24"/>
+        </w:rPr>
+        <w:t>Comparing the co</w:t>
+      </w:r>
+      <w:r>
+        <w:rPr>
+          <w:rFonts w:ascii="Arial" w:hAnsi="Arial" w:cs="Arial"/>
+          <w:b/>
+          <w:sz w:val="24"/>
+          <w:szCs w:val="24"/>
+        </w:rPr>
+        <w:t>ncept of the system with the actu</w:t>
+      </w:r>
+      <w:r>
+        <w:rPr>
+          <w:rFonts w:ascii="Arial" w:hAnsi="Arial" w:cs="Arial"/>
+          <w:b/>
+          <w:sz w:val="24"/>
+          <w:szCs w:val="24"/>
+        </w:rPr>
+        <w:t>al system</w:t>
+      </w:r>
+    </w:p>
+    <w:p>
+      <w:pPr>
+        <w:rPr>
+          <w:rFonts w:ascii="Arial" w:hAnsi="Arial" w:cs="Arial"/>
+          <w:b/>
+          <w:sz w:val="24"/>
+          <w:szCs w:val="24"/>
+        </w:rPr>
+      </w:pPr>
+    </w:p>
+    <w:p>
+      <w:pPr>
+        <w:rPr>
+          <w:rFonts w:ascii="Arial" w:hAnsi="Arial" w:cs="Arial"/>
+          <w:b/>
+          <w:sz w:val="24"/>
+          <w:szCs w:val="24"/>
+        </w:rPr>
+      </w:pPr>
+    </w:p>
+    <w:p>
+      <w:pPr>
+        <w:rPr>
+          <w:rFonts w:ascii="Arial" w:hAnsi="Arial" w:cs="Arial"/>
+          <w:b/>
+          <w:sz w:val="24"/>
+          <w:szCs w:val="24"/>
+        </w:rPr>
+      </w:pPr>
+    </w:p>
+    <w:p>
+      <w:pPr>
+        <w:rPr>
+          <w:rFonts w:ascii="Arial" w:hAnsi="Arial" w:cs="Arial"/>
+          <w:b/>
+          <w:sz w:val="24"/>
+          <w:szCs w:val="24"/>
+        </w:rPr>
+      </w:pPr>
+    </w:p>
+    <w:p>
+      <w:pPr>
+        <w:rPr>
+          <w:rFonts w:ascii="Arial" w:hAnsi="Arial" w:cs="Arial"/>
+          <w:b/>
+          <w:sz w:val="24"/>
+          <w:szCs w:val="24"/>
+        </w:rPr>
+      </w:pPr>
+    </w:p>
+    <w:p>
+      <w:pPr>
+        <w:pStyle w:val="Heading1"/>
+      </w:pPr>
+      <w:r>
         <w:lastRenderedPageBreak/>
-        <w:t>Root Definition</w:t>
-      </w:r>
-    </w:p>
-    <w:p>
-      <w:pPr>
-        <w:rPr>
-          <w:rFonts w:ascii="Arial" w:hAnsi="Arial" w:cs="Arial"/>
-          <w:sz w:val="24"/>
-          <w:szCs w:val="24"/>
-        </w:rPr>
-      </w:pPr>
-      <w:r>
-        <w:rPr>
-          <w:rFonts w:ascii="Arial" w:hAnsi="Arial" w:cs="Arial"/>
-          <w:sz w:val="24"/>
-          <w:szCs w:val="24"/>
-        </w:rPr>
-        <w:t xml:space="preserve">A system owned by……………………………., where tea farmers/ local products manufacturer can directly sell their products to interested buyers without any mediators. With a feature of ordering and booking products between the two parties, the system will allow the sellers to get high benefit and buyers get to enjoy the local products of Ilam.  </w:t>
-      </w:r>
-    </w:p>
-    <w:p>
-      <w:pPr>
-        <w:rPr>
-          <w:rFonts w:ascii="Arial" w:hAnsi="Arial" w:cs="Arial"/>
-          <w:b/>
-          <w:sz w:val="24"/>
-          <w:szCs w:val="24"/>
-        </w:rPr>
-      </w:pPr>
-      <w:r>
-        <w:rPr>
-          <w:rFonts w:ascii="Arial" w:hAnsi="Arial" w:cs="Arial"/>
-          <w:b/>
-          <w:sz w:val="24"/>
-          <w:szCs w:val="24"/>
-        </w:rPr>
-        <w:t xml:space="preserve">Stage 4 </w:t>
-      </w:r>
-    </w:p>
-    <w:p>
-      <w:pPr>
-        <w:rPr>
-          <w:rFonts w:ascii="Arial" w:hAnsi="Arial" w:cs="Arial"/>
-          <w:b/>
-          <w:sz w:val="24"/>
-          <w:szCs w:val="24"/>
-        </w:rPr>
-      </w:pPr>
-      <w:r>
-        <w:rPr>
-          <w:rFonts w:ascii="Arial" w:hAnsi="Arial" w:cs="Arial"/>
-          <w:b/>
-          <w:sz w:val="24"/>
-          <w:szCs w:val="24"/>
-        </w:rPr>
-        <w:t>Deriving Conceptual Models</w:t>
-      </w:r>
-    </w:p>
-    <w:p>
-      <w:pPr>
-        <w:rPr>
-          <w:rFonts w:ascii="Arial" w:hAnsi="Arial" w:cs="Arial"/>
-          <w:sz w:val="24"/>
-          <w:szCs w:val="24"/>
-        </w:rPr>
-      </w:pPr>
-      <w:r>
-        <w:rPr>
-          <w:rFonts w:ascii="Arial" w:hAnsi="Arial" w:cs="Arial"/>
-          <w:sz w:val="24"/>
-          <w:szCs w:val="24"/>
-        </w:rPr>
-        <w:t>A conceptual model can be defined as a set of concepts combined to represent a system so as to make the viewer easily understand the different models of the system. It represents the different activities that the actors need to perform for achieving the designated transformations. By listing different activities and graphically relating them using monitor and feedback activities, a conceptual model is designed. The conceptual model for project is given below.</w:t>
-      </w:r>
-    </w:p>
-    <w:p>
-      <w:pPr>
-        <w:rPr>
-          <w:rFonts w:ascii="Arial" w:hAnsi="Arial" w:cs="Arial"/>
-          <w:b/>
-          <w:sz w:val="24"/>
-          <w:szCs w:val="24"/>
-        </w:rPr>
-      </w:pPr>
-      <w:r>
-        <w:rPr>
-          <w:rFonts w:ascii="Arial" w:hAnsi="Arial" w:cs="Arial"/>
-          <w:b/>
-          <w:sz w:val="24"/>
-          <w:szCs w:val="24"/>
-        </w:rPr>
-        <w:t xml:space="preserve">Stage 5: </w:t>
-      </w:r>
-      <w:r>
-        <w:rPr>
-          <w:rFonts w:ascii="Arial" w:hAnsi="Arial" w:cs="Arial"/>
-          <w:b/>
-          <w:sz w:val="24"/>
-          <w:szCs w:val="24"/>
-        </w:rPr>
-        <w:t xml:space="preserve"> </w:t>
-      </w:r>
-      <w:r>
-        <w:rPr>
-          <w:rFonts w:ascii="Arial" w:hAnsi="Arial" w:cs="Arial"/>
-          <w:b/>
-          <w:sz w:val="24"/>
-          <w:szCs w:val="24"/>
-        </w:rPr>
-        <w:t>Comparing the co</w:t>
-      </w:r>
-      <w:r>
-        <w:rPr>
-          <w:rFonts w:ascii="Arial" w:hAnsi="Arial" w:cs="Arial"/>
-          <w:b/>
-          <w:sz w:val="24"/>
-          <w:szCs w:val="24"/>
-        </w:rPr>
-        <w:t>ncept of the system with the actu</w:t>
-      </w:r>
-      <w:r>
-        <w:rPr>
-          <w:rFonts w:ascii="Arial" w:hAnsi="Arial" w:cs="Arial"/>
-          <w:b/>
-          <w:sz w:val="24"/>
-          <w:szCs w:val="24"/>
-        </w:rPr>
-        <w:t>al system</w:t>
-      </w:r>
-    </w:p>
-    <w:p>
-      <w:pPr>
-        <w:rPr>
-          <w:rFonts w:ascii="Arial" w:hAnsi="Arial" w:cs="Arial"/>
-          <w:b/>
-          <w:sz w:val="24"/>
-          <w:szCs w:val="24"/>
-        </w:rPr>
-      </w:pPr>
-    </w:p>
-    <w:p>
-      <w:pPr>
-        <w:pStyle w:val="ListParagraph"/>
-        <w:rPr>
-          <w:rFonts w:ascii="Arial" w:hAnsi="Arial" w:cs="Arial"/>
-          <w:sz w:val="24"/>
-          <w:szCs w:val="24"/>
-        </w:rPr>
-      </w:pPr>
-    </w:p>
-    <w:p>
-      <w:pPr>
-        <w:pStyle w:val="Heading1"/>
-        <w:rPr>
-          <w:rFonts w:ascii="Arial" w:hAnsi="Arial" w:cs="Arial"/>
-          <w:sz w:val="24"/>
-          <w:szCs w:val="24"/>
-        </w:rPr>
-      </w:pPr>
-      <w:r>
-        <w:rPr>
-          <w:rFonts w:ascii="Arial" w:hAnsi="Arial" w:cs="Arial"/>
-          <w:sz w:val="24"/>
-          <w:szCs w:val="24"/>
-        </w:rPr>
         <w:t>Feasibility Study</w:t>
       </w:r>
     </w:p>
@@ -2758,10 +2844,10 @@
         <w:tblLook w:val="04A0" w:firstRow="1" w:lastRow="0" w:firstColumn="1" w:lastColumn="0" w:noHBand="0" w:noVBand="1"/>
       </w:tblPr>
       <w:tblGrid>
-        <w:gridCol w:w="751"/>
+        <w:gridCol w:w="747"/>
         <w:gridCol w:w="2457"/>
-        <w:gridCol w:w="3289"/>
-        <w:gridCol w:w="2853"/>
+        <w:gridCol w:w="3291"/>
+        <w:gridCol w:w="2855"/>
       </w:tblGrid>
       <w:tr>
         <w:tc>
@@ -2782,7 +2868,15 @@
                 <w:sz w:val="24"/>
                 <w:szCs w:val="24"/>
               </w:rPr>
-              <w:t>S.No</w:t>
+              <w:t>S.n</w:t>
+            </w:r>
+            <w:r>
+              <w:rPr>
+                <w:rFonts w:ascii="Arial" w:hAnsi="Arial" w:cs="Arial"/>
+                <w:sz w:val="24"/>
+                <w:szCs w:val="24"/>
+              </w:rPr>
+              <w:t>o</w:t>
             </w:r>
           </w:p>
         </w:tc>
@@ -3081,7 +3175,6 @@
                 <w:sz w:val="24"/>
                 <w:szCs w:val="24"/>
               </w:rPr>
-              <w:lastRenderedPageBreak/>
               <w:t xml:space="preserve">The project will have the feature of current location </w:t>
             </w:r>
             <w:r>
@@ -3098,16 +3191,7 @@
                 <w:sz w:val="24"/>
                 <w:szCs w:val="24"/>
               </w:rPr>
-              <w:t xml:space="preserve"> the future so </w:t>
-            </w:r>
-            <w:r>
-              <w:rPr>
-                <w:rFonts w:ascii="Arial" w:hAnsi="Arial" w:cs="Arial"/>
-                <w:sz w:val="24"/>
-                <w:szCs w:val="24"/>
-              </w:rPr>
-              <w:lastRenderedPageBreak/>
-              <w:t>as to track the buyers address which</w:t>
+              <w:t xml:space="preserve"> the future so as to track the buyers address which</w:t>
             </w:r>
             <w:r>
               <w:rPr>
@@ -3139,7 +3223,6 @@
                 <w:sz w:val="24"/>
                 <w:szCs w:val="24"/>
               </w:rPr>
-              <w:lastRenderedPageBreak/>
               <w:t>3</w:t>
             </w:r>
           </w:p>
@@ -3365,6 +3448,7 @@
                 <w:sz w:val="24"/>
                 <w:szCs w:val="24"/>
               </w:rPr>
+              <w:lastRenderedPageBreak/>
               <w:t>By following a good marketing strategy, the project market will cover the whole of Ilam district.</w:t>
             </w:r>
           </w:p>
@@ -3389,6 +3473,7 @@
                 <w:sz w:val="24"/>
                 <w:szCs w:val="24"/>
               </w:rPr>
+              <w:lastRenderedPageBreak/>
               <w:t>5</w:t>
             </w:r>
           </w:p>
@@ -3562,16 +3647,7 @@
                 <w:sz w:val="24"/>
                 <w:szCs w:val="24"/>
               </w:rPr>
-              <w:t xml:space="preserve">Since an online information system and market for the local products of Ilam is currently lacking, the </w:t>
-            </w:r>
-            <w:r>
-              <w:rPr>
-                <w:rFonts w:ascii="Arial" w:hAnsi="Arial" w:cs="Arial"/>
-                <w:sz w:val="24"/>
-                <w:szCs w:val="24"/>
-              </w:rPr>
-              <w:lastRenderedPageBreak/>
-              <w:t>project will be highly advantageous to them.</w:t>
+              <w:t>Since an online information system and market for the local products of Ilam is currently lacking, the project will be highly advantageous to them.</w:t>
             </w:r>
           </w:p>
         </w:tc>
@@ -3595,7 +3671,6 @@
                 <w:sz w:val="24"/>
                 <w:szCs w:val="24"/>
               </w:rPr>
-              <w:lastRenderedPageBreak/>
               <w:t>7</w:t>
             </w:r>
           </w:p>
@@ -3786,28 +3861,3254 @@
     <w:p>
       <w:pPr>
         <w:rPr>
-          <w:rFonts w:ascii="Arial" w:hAnsi="Arial" w:cs="Arial"/>
-          <w:sz w:val="24"/>
-          <w:szCs w:val="24"/>
-        </w:rPr>
-      </w:pPr>
-    </w:p>
-    <w:p>
-      <w:pPr>
-        <w:rPr>
-          <w:rFonts w:ascii="Arial" w:hAnsi="Arial" w:cs="Arial"/>
-          <w:b/>
-          <w:sz w:val="28"/>
-          <w:szCs w:val="28"/>
-        </w:rPr>
-      </w:pPr>
-      <w:r>
-        <w:rPr>
-          <w:rFonts w:ascii="Arial" w:hAnsi="Arial" w:cs="Arial"/>
-          <w:b/>
-          <w:sz w:val="28"/>
-          <w:szCs w:val="28"/>
-        </w:rPr>
+          <w:rFonts w:asciiTheme="majorHAnsi" w:eastAsiaTheme="majorEastAsia" w:hAnsiTheme="majorHAnsi" w:cstheme="majorBidi"/>
+          <w:color w:val="2E74B5" w:themeColor="accent1" w:themeShade="BF"/>
+          <w:sz w:val="32"/>
+          <w:szCs w:val="32"/>
+        </w:rPr>
+      </w:pPr>
+    </w:p>
+    <w:p>
+      <w:pPr>
+        <w:rPr>
+          <w:rFonts w:asciiTheme="majorHAnsi" w:eastAsiaTheme="majorEastAsia" w:hAnsiTheme="majorHAnsi" w:cstheme="majorBidi"/>
+          <w:color w:val="2E74B5" w:themeColor="accent1" w:themeShade="BF"/>
+          <w:sz w:val="32"/>
+          <w:szCs w:val="32"/>
+        </w:rPr>
+      </w:pPr>
+    </w:p>
+    <w:p/>
+    <w:p>
+      <w:pPr>
+        <w:pStyle w:val="Heading1"/>
+      </w:pPr>
+      <w:r>
+        <w:lastRenderedPageBreak/>
+        <w:t>Requirement Analysis</w:t>
+      </w:r>
+    </w:p>
+    <w:p>
+      <w:pPr>
+        <w:pStyle w:val="Heading2"/>
+      </w:pPr>
+      <w:r>
+        <w:t>Functional Requirement</w:t>
+      </w:r>
+    </w:p>
+    <w:p>
+      <w:pPr>
+        <w:rPr>
+          <w:rFonts w:ascii="Arial" w:hAnsi="Arial" w:cs="Arial"/>
+          <w:sz w:val="24"/>
+          <w:szCs w:val="24"/>
+        </w:rPr>
+      </w:pPr>
+      <w:r>
+        <w:rPr>
+          <w:rFonts w:ascii="Arial" w:hAnsi="Arial" w:cs="Arial"/>
+          <w:sz w:val="24"/>
+          <w:szCs w:val="24"/>
+        </w:rPr>
+        <w:t>Functional requirement in project development are those features which are planned to be incorporated in a system being made. These requirements include technical features, hardware-software and their functionality to operate as per the needs of the system user.</w:t>
+      </w:r>
+    </w:p>
+    <w:p>
+      <w:pPr>
+        <w:rPr>
+          <w:rFonts w:ascii="Arial" w:hAnsi="Arial" w:cs="Arial"/>
+          <w:sz w:val="24"/>
+          <w:szCs w:val="24"/>
+        </w:rPr>
+      </w:pPr>
+      <w:r>
+        <w:rPr>
+          <w:rFonts w:ascii="Arial" w:hAnsi="Arial" w:cs="Arial"/>
+          <w:sz w:val="24"/>
+          <w:szCs w:val="24"/>
+        </w:rPr>
+        <w:t>The functional re</w:t>
+      </w:r>
+      <w:r>
+        <w:rPr>
+          <w:rFonts w:ascii="Arial" w:hAnsi="Arial" w:cs="Arial"/>
+          <w:sz w:val="24"/>
+          <w:szCs w:val="24"/>
+        </w:rPr>
+        <w:t>quirements of my project is introduced below along with its rationale and dependencies.</w:t>
+      </w:r>
+    </w:p>
+    <w:tbl>
+      <w:tblPr>
+        <w:tblStyle w:val="TableGrid"/>
+        <w:tblW w:w="0" w:type="auto"/>
+        <w:tblLayout w:type="fixed"/>
+        <w:tblLook w:val="04A0" w:firstRow="1" w:lastRow="0" w:firstColumn="1" w:lastColumn="0" w:noHBand="0" w:noVBand="1"/>
+      </w:tblPr>
+      <w:tblGrid>
+        <w:gridCol w:w="711"/>
+        <w:gridCol w:w="1809"/>
+        <w:gridCol w:w="1885"/>
+        <w:gridCol w:w="1890"/>
+        <w:gridCol w:w="810"/>
+        <w:gridCol w:w="2245"/>
+      </w:tblGrid>
+      <w:tr>
+        <w:tc>
+          <w:tcPr>
+            <w:tcW w:w="711" w:type="dxa"/>
+          </w:tcPr>
+          <w:p>
+            <w:pPr>
+              <w:rPr>
+                <w:rFonts w:ascii="Arial" w:hAnsi="Arial" w:cs="Arial"/>
+                <w:sz w:val="24"/>
+                <w:szCs w:val="24"/>
+              </w:rPr>
+            </w:pPr>
+            <w:r>
+              <w:rPr>
+                <w:rFonts w:ascii="Arial" w:hAnsi="Arial" w:cs="Arial"/>
+                <w:sz w:val="24"/>
+                <w:szCs w:val="24"/>
+              </w:rPr>
+              <w:t>S.no</w:t>
+            </w:r>
+          </w:p>
+        </w:tc>
+        <w:tc>
+          <w:tcPr>
+            <w:tcW w:w="1809" w:type="dxa"/>
+          </w:tcPr>
+          <w:p>
+            <w:pPr>
+              <w:rPr>
+                <w:rFonts w:ascii="Arial" w:hAnsi="Arial" w:cs="Arial"/>
+                <w:sz w:val="24"/>
+                <w:szCs w:val="24"/>
+              </w:rPr>
+            </w:pPr>
+            <w:r>
+              <w:rPr>
+                <w:rFonts w:ascii="Arial" w:hAnsi="Arial" w:cs="Arial"/>
+                <w:sz w:val="24"/>
+                <w:szCs w:val="24"/>
+              </w:rPr>
+              <w:t>Functional Requirements</w:t>
+            </w:r>
+          </w:p>
+        </w:tc>
+        <w:tc>
+          <w:tcPr>
+            <w:tcW w:w="1885" w:type="dxa"/>
+          </w:tcPr>
+          <w:p>
+            <w:pPr>
+              <w:rPr>
+                <w:rFonts w:ascii="Arial" w:hAnsi="Arial" w:cs="Arial"/>
+                <w:sz w:val="24"/>
+                <w:szCs w:val="24"/>
+              </w:rPr>
+            </w:pPr>
+            <w:r>
+              <w:rPr>
+                <w:rFonts w:ascii="Arial" w:hAnsi="Arial" w:cs="Arial"/>
+                <w:sz w:val="24"/>
+                <w:szCs w:val="24"/>
+              </w:rPr>
+              <w:t>Data</w:t>
+            </w:r>
+          </w:p>
+        </w:tc>
+        <w:tc>
+          <w:tcPr>
+            <w:tcW w:w="1890" w:type="dxa"/>
+          </w:tcPr>
+          <w:p>
+            <w:pPr>
+              <w:rPr>
+                <w:rFonts w:ascii="Arial" w:hAnsi="Arial" w:cs="Arial"/>
+                <w:sz w:val="24"/>
+                <w:szCs w:val="24"/>
+              </w:rPr>
+            </w:pPr>
+            <w:r>
+              <w:rPr>
+                <w:rFonts w:ascii="Arial" w:hAnsi="Arial" w:cs="Arial"/>
+                <w:sz w:val="24"/>
+                <w:szCs w:val="24"/>
+              </w:rPr>
+              <w:t>Rational</w:t>
+            </w:r>
+          </w:p>
+        </w:tc>
+        <w:tc>
+          <w:tcPr>
+            <w:tcW w:w="810" w:type="dxa"/>
+          </w:tcPr>
+          <w:p>
+            <w:pPr>
+              <w:rPr>
+                <w:rFonts w:ascii="Arial" w:hAnsi="Arial" w:cs="Arial"/>
+                <w:sz w:val="24"/>
+                <w:szCs w:val="24"/>
+              </w:rPr>
+            </w:pPr>
+            <w:r>
+              <w:rPr>
+                <w:rFonts w:ascii="Arial" w:hAnsi="Arial" w:cs="Arial"/>
+                <w:sz w:val="24"/>
+                <w:szCs w:val="24"/>
+              </w:rPr>
+              <w:t>Dependencies</w:t>
+            </w:r>
+          </w:p>
+        </w:tc>
+        <w:tc>
+          <w:tcPr>
+            <w:tcW w:w="2245" w:type="dxa"/>
+          </w:tcPr>
+          <w:p>
+            <w:pPr>
+              <w:rPr>
+                <w:rFonts w:ascii="Arial" w:hAnsi="Arial" w:cs="Arial"/>
+                <w:sz w:val="24"/>
+                <w:szCs w:val="24"/>
+              </w:rPr>
+            </w:pPr>
+            <w:r>
+              <w:rPr>
+                <w:rFonts w:ascii="Arial" w:hAnsi="Arial" w:cs="Arial"/>
+                <w:sz w:val="24"/>
+                <w:szCs w:val="24"/>
+              </w:rPr>
+              <w:t>Description</w:t>
+            </w:r>
+          </w:p>
+        </w:tc>
+      </w:tr>
+      <w:tr>
+        <w:tc>
+          <w:tcPr>
+            <w:tcW w:w="711" w:type="dxa"/>
+          </w:tcPr>
+          <w:p>
+            <w:pPr>
+              <w:rPr>
+                <w:rFonts w:ascii="Arial" w:hAnsi="Arial" w:cs="Arial"/>
+                <w:sz w:val="24"/>
+                <w:szCs w:val="24"/>
+              </w:rPr>
+            </w:pPr>
+          </w:p>
+        </w:tc>
+        <w:tc>
+          <w:tcPr>
+            <w:tcW w:w="1809" w:type="dxa"/>
+          </w:tcPr>
+          <w:p>
+            <w:pPr>
+              <w:rPr>
+                <w:rFonts w:ascii="Arial" w:hAnsi="Arial" w:cs="Arial"/>
+                <w:sz w:val="24"/>
+                <w:szCs w:val="24"/>
+              </w:rPr>
+            </w:pPr>
+            <w:r>
+              <w:rPr>
+                <w:rFonts w:ascii="Arial" w:hAnsi="Arial" w:cs="Arial"/>
+                <w:sz w:val="24"/>
+                <w:szCs w:val="24"/>
+              </w:rPr>
+              <w:t xml:space="preserve">Registration </w:t>
+            </w:r>
+          </w:p>
+        </w:tc>
+        <w:tc>
+          <w:tcPr>
+            <w:tcW w:w="1885" w:type="dxa"/>
+          </w:tcPr>
+          <w:p>
+            <w:pPr>
+              <w:rPr>
+                <w:rFonts w:ascii="Arial" w:hAnsi="Arial" w:cs="Arial"/>
+                <w:sz w:val="24"/>
+                <w:szCs w:val="24"/>
+              </w:rPr>
+            </w:pPr>
+            <w:r>
+              <w:rPr>
+                <w:rFonts w:ascii="Arial" w:hAnsi="Arial" w:cs="Arial"/>
+                <w:sz w:val="24"/>
+                <w:szCs w:val="24"/>
+              </w:rPr>
+              <w:t>First name, Middle name, Last Name</w:t>
+            </w:r>
+          </w:p>
+          <w:p>
+            <w:pPr>
+              <w:rPr>
+                <w:rFonts w:ascii="Arial" w:hAnsi="Arial" w:cs="Arial"/>
+                <w:sz w:val="24"/>
+                <w:szCs w:val="24"/>
+              </w:rPr>
+            </w:pPr>
+            <w:r>
+              <w:rPr>
+                <w:rFonts w:ascii="Arial" w:hAnsi="Arial" w:cs="Arial"/>
+                <w:sz w:val="24"/>
+                <w:szCs w:val="24"/>
+              </w:rPr>
+              <w:t>Email Address</w:t>
+            </w:r>
+          </w:p>
+          <w:p>
+            <w:pPr>
+              <w:rPr>
+                <w:rFonts w:ascii="Arial" w:hAnsi="Arial" w:cs="Arial"/>
+                <w:sz w:val="24"/>
+                <w:szCs w:val="24"/>
+              </w:rPr>
+            </w:pPr>
+            <w:r>
+              <w:rPr>
+                <w:rFonts w:ascii="Arial" w:hAnsi="Arial" w:cs="Arial"/>
+                <w:sz w:val="24"/>
+                <w:szCs w:val="24"/>
+              </w:rPr>
+              <w:t>Phone Number</w:t>
+            </w:r>
+          </w:p>
+          <w:p>
+            <w:pPr>
+              <w:rPr>
+                <w:rFonts w:ascii="Arial" w:hAnsi="Arial" w:cs="Arial"/>
+                <w:sz w:val="24"/>
+                <w:szCs w:val="24"/>
+              </w:rPr>
+            </w:pPr>
+            <w:r>
+              <w:rPr>
+                <w:rFonts w:ascii="Arial" w:hAnsi="Arial" w:cs="Arial"/>
+                <w:sz w:val="24"/>
+                <w:szCs w:val="24"/>
+              </w:rPr>
+              <w:t>Address</w:t>
+            </w:r>
+          </w:p>
+          <w:p>
+            <w:pPr>
+              <w:rPr>
+                <w:rFonts w:ascii="Arial" w:hAnsi="Arial" w:cs="Arial"/>
+                <w:sz w:val="24"/>
+                <w:szCs w:val="24"/>
+              </w:rPr>
+            </w:pPr>
+            <w:r>
+              <w:rPr>
+                <w:rFonts w:ascii="Arial" w:hAnsi="Arial" w:cs="Arial"/>
+                <w:sz w:val="24"/>
+                <w:szCs w:val="24"/>
+              </w:rPr>
+              <w:t>Password</w:t>
+            </w:r>
+          </w:p>
+        </w:tc>
+        <w:tc>
+          <w:tcPr>
+            <w:tcW w:w="1890" w:type="dxa"/>
+          </w:tcPr>
+          <w:p>
+            <w:pPr>
+              <w:rPr>
+                <w:rFonts w:ascii="Arial" w:hAnsi="Arial" w:cs="Arial"/>
+                <w:sz w:val="24"/>
+                <w:szCs w:val="24"/>
+              </w:rPr>
+            </w:pPr>
+            <w:r>
+              <w:rPr>
+                <w:rFonts w:ascii="Arial" w:hAnsi="Arial" w:cs="Arial"/>
+                <w:sz w:val="24"/>
+                <w:szCs w:val="24"/>
+              </w:rPr>
+              <w:t>To create an account with the system</w:t>
+            </w:r>
+          </w:p>
+        </w:tc>
+        <w:tc>
+          <w:tcPr>
+            <w:tcW w:w="810" w:type="dxa"/>
+          </w:tcPr>
+          <w:p>
+            <w:pPr>
+              <w:rPr>
+                <w:rFonts w:ascii="Arial" w:hAnsi="Arial" w:cs="Arial"/>
+                <w:sz w:val="24"/>
+                <w:szCs w:val="24"/>
+              </w:rPr>
+            </w:pPr>
+          </w:p>
+        </w:tc>
+        <w:tc>
+          <w:tcPr>
+            <w:tcW w:w="2245" w:type="dxa"/>
+          </w:tcPr>
+          <w:p>
+            <w:pPr>
+              <w:rPr>
+                <w:rFonts w:ascii="Arial" w:hAnsi="Arial" w:cs="Arial"/>
+                <w:sz w:val="24"/>
+                <w:szCs w:val="24"/>
+              </w:rPr>
+            </w:pPr>
+            <w:r>
+              <w:rPr>
+                <w:rFonts w:ascii="Arial" w:hAnsi="Arial" w:cs="Arial"/>
+                <w:sz w:val="24"/>
+                <w:szCs w:val="24"/>
+              </w:rPr>
+              <w:t>Login can only be accessed with an existing account</w:t>
+            </w:r>
+          </w:p>
+        </w:tc>
+      </w:tr>
+      <w:tr>
+        <w:tc>
+          <w:tcPr>
+            <w:tcW w:w="711" w:type="dxa"/>
+          </w:tcPr>
+          <w:p>
+            <w:pPr>
+              <w:rPr>
+                <w:rFonts w:ascii="Arial" w:hAnsi="Arial" w:cs="Arial"/>
+                <w:sz w:val="24"/>
+                <w:szCs w:val="24"/>
+              </w:rPr>
+            </w:pPr>
+          </w:p>
+        </w:tc>
+        <w:tc>
+          <w:tcPr>
+            <w:tcW w:w="1809" w:type="dxa"/>
+          </w:tcPr>
+          <w:p>
+            <w:pPr>
+              <w:rPr>
+                <w:rFonts w:ascii="Arial" w:hAnsi="Arial" w:cs="Arial"/>
+                <w:sz w:val="24"/>
+                <w:szCs w:val="24"/>
+              </w:rPr>
+            </w:pPr>
+            <w:r>
+              <w:rPr>
+                <w:rFonts w:ascii="Arial" w:hAnsi="Arial" w:cs="Arial"/>
+                <w:sz w:val="24"/>
+                <w:szCs w:val="24"/>
+              </w:rPr>
+              <w:t>Login</w:t>
+            </w:r>
+          </w:p>
+        </w:tc>
+        <w:tc>
+          <w:tcPr>
+            <w:tcW w:w="1885" w:type="dxa"/>
+          </w:tcPr>
+          <w:p>
+            <w:pPr>
+              <w:rPr>
+                <w:rFonts w:ascii="Arial" w:hAnsi="Arial" w:cs="Arial"/>
+                <w:sz w:val="24"/>
+                <w:szCs w:val="24"/>
+              </w:rPr>
+            </w:pPr>
+            <w:r>
+              <w:rPr>
+                <w:rFonts w:ascii="Arial" w:hAnsi="Arial" w:cs="Arial"/>
+                <w:sz w:val="24"/>
+                <w:szCs w:val="24"/>
+              </w:rPr>
+              <w:t>Email/Phone Number</w:t>
+            </w:r>
+          </w:p>
+          <w:p>
+            <w:pPr>
+              <w:rPr>
+                <w:rFonts w:ascii="Arial" w:hAnsi="Arial" w:cs="Arial"/>
+                <w:sz w:val="24"/>
+                <w:szCs w:val="24"/>
+              </w:rPr>
+            </w:pPr>
+            <w:r>
+              <w:rPr>
+                <w:rFonts w:ascii="Arial" w:hAnsi="Arial" w:cs="Arial"/>
+                <w:sz w:val="24"/>
+                <w:szCs w:val="24"/>
+              </w:rPr>
+              <w:t>Password</w:t>
+            </w:r>
+          </w:p>
+        </w:tc>
+        <w:tc>
+          <w:tcPr>
+            <w:tcW w:w="1890" w:type="dxa"/>
+          </w:tcPr>
+          <w:p>
+            <w:pPr>
+              <w:rPr>
+                <w:rFonts w:ascii="Arial" w:hAnsi="Arial" w:cs="Arial"/>
+                <w:sz w:val="24"/>
+                <w:szCs w:val="24"/>
+              </w:rPr>
+            </w:pPr>
+            <w:r>
+              <w:rPr>
+                <w:rFonts w:ascii="Arial" w:hAnsi="Arial" w:cs="Arial"/>
+                <w:sz w:val="24"/>
+                <w:szCs w:val="24"/>
+              </w:rPr>
+              <w:t>To use the system as a registered user,</w:t>
+            </w:r>
+          </w:p>
+        </w:tc>
+        <w:tc>
+          <w:tcPr>
+            <w:tcW w:w="810" w:type="dxa"/>
+          </w:tcPr>
+          <w:p>
+            <w:pPr>
+              <w:rPr>
+                <w:rFonts w:ascii="Arial" w:hAnsi="Arial" w:cs="Arial"/>
+                <w:sz w:val="24"/>
+                <w:szCs w:val="24"/>
+              </w:rPr>
+            </w:pPr>
+          </w:p>
+        </w:tc>
+        <w:tc>
+          <w:tcPr>
+            <w:tcW w:w="2245" w:type="dxa"/>
+          </w:tcPr>
+          <w:p>
+            <w:pPr>
+              <w:rPr>
+                <w:rFonts w:ascii="Arial" w:hAnsi="Arial" w:cs="Arial"/>
+                <w:sz w:val="24"/>
+                <w:szCs w:val="24"/>
+              </w:rPr>
+            </w:pPr>
+            <w:r>
+              <w:rPr>
+                <w:rFonts w:ascii="Arial" w:hAnsi="Arial" w:cs="Arial"/>
+                <w:sz w:val="24"/>
+                <w:szCs w:val="24"/>
+              </w:rPr>
+              <w:t>To gain access to more features of the system</w:t>
+            </w:r>
+          </w:p>
+        </w:tc>
+      </w:tr>
+      <w:tr>
+        <w:tc>
+          <w:tcPr>
+            <w:tcW w:w="711" w:type="dxa"/>
+          </w:tcPr>
+          <w:p>
+            <w:pPr>
+              <w:rPr>
+                <w:rFonts w:ascii="Arial" w:hAnsi="Arial" w:cs="Arial"/>
+                <w:sz w:val="24"/>
+                <w:szCs w:val="24"/>
+              </w:rPr>
+            </w:pPr>
+          </w:p>
+        </w:tc>
+        <w:tc>
+          <w:tcPr>
+            <w:tcW w:w="1809" w:type="dxa"/>
+          </w:tcPr>
+          <w:p>
+            <w:pPr>
+              <w:rPr>
+                <w:rFonts w:ascii="Arial" w:hAnsi="Arial" w:cs="Arial"/>
+                <w:sz w:val="24"/>
+                <w:szCs w:val="24"/>
+              </w:rPr>
+            </w:pPr>
+            <w:r>
+              <w:rPr>
+                <w:rFonts w:ascii="Arial" w:hAnsi="Arial" w:cs="Arial"/>
+                <w:sz w:val="24"/>
+                <w:szCs w:val="24"/>
+              </w:rPr>
+              <w:t>Edit Profile</w:t>
+            </w:r>
+          </w:p>
+        </w:tc>
+        <w:tc>
+          <w:tcPr>
+            <w:tcW w:w="1885" w:type="dxa"/>
+          </w:tcPr>
+          <w:p>
+            <w:pPr>
+              <w:rPr>
+                <w:rFonts w:ascii="Arial" w:hAnsi="Arial" w:cs="Arial"/>
+                <w:sz w:val="24"/>
+                <w:szCs w:val="24"/>
+              </w:rPr>
+            </w:pPr>
+            <w:r>
+              <w:rPr>
+                <w:rFonts w:ascii="Arial" w:hAnsi="Arial" w:cs="Arial"/>
+                <w:sz w:val="24"/>
+                <w:szCs w:val="24"/>
+              </w:rPr>
+              <w:t>Personal details given in registration and a profile picture</w:t>
+            </w:r>
+          </w:p>
+        </w:tc>
+        <w:tc>
+          <w:tcPr>
+            <w:tcW w:w="1890" w:type="dxa"/>
+          </w:tcPr>
+          <w:p>
+            <w:pPr>
+              <w:rPr>
+                <w:rFonts w:ascii="Arial" w:hAnsi="Arial" w:cs="Arial"/>
+                <w:sz w:val="24"/>
+                <w:szCs w:val="24"/>
+              </w:rPr>
+            </w:pPr>
+            <w:r>
+              <w:rPr>
+                <w:rFonts w:ascii="Arial" w:hAnsi="Arial" w:cs="Arial"/>
+                <w:sz w:val="24"/>
+                <w:szCs w:val="24"/>
+              </w:rPr>
+              <w:t>To make changes in case of change in personal data.</w:t>
+            </w:r>
+          </w:p>
+        </w:tc>
+        <w:tc>
+          <w:tcPr>
+            <w:tcW w:w="810" w:type="dxa"/>
+          </w:tcPr>
+          <w:p>
+            <w:pPr>
+              <w:rPr>
+                <w:rFonts w:ascii="Arial" w:hAnsi="Arial" w:cs="Arial"/>
+                <w:sz w:val="24"/>
+                <w:szCs w:val="24"/>
+              </w:rPr>
+            </w:pPr>
+          </w:p>
+        </w:tc>
+        <w:tc>
+          <w:tcPr>
+            <w:tcW w:w="2245" w:type="dxa"/>
+          </w:tcPr>
+          <w:p>
+            <w:pPr>
+              <w:rPr>
+                <w:rFonts w:ascii="Arial" w:hAnsi="Arial" w:cs="Arial"/>
+                <w:sz w:val="24"/>
+                <w:szCs w:val="24"/>
+              </w:rPr>
+            </w:pPr>
+            <w:r>
+              <w:rPr>
+                <w:rFonts w:ascii="Arial" w:hAnsi="Arial" w:cs="Arial"/>
+                <w:sz w:val="24"/>
+                <w:szCs w:val="24"/>
+              </w:rPr>
+              <w:t>Adapting to changes in personal details.</w:t>
+            </w:r>
+          </w:p>
+          <w:p>
+            <w:pPr>
+              <w:rPr>
+                <w:rFonts w:ascii="Arial" w:hAnsi="Arial" w:cs="Arial"/>
+                <w:sz w:val="24"/>
+                <w:szCs w:val="24"/>
+              </w:rPr>
+            </w:pPr>
+            <w:r>
+              <w:rPr>
+                <w:rFonts w:ascii="Arial" w:hAnsi="Arial" w:cs="Arial"/>
+                <w:sz w:val="24"/>
+                <w:szCs w:val="24"/>
+              </w:rPr>
+              <w:t>Can be done by user as well as admin</w:t>
+            </w:r>
+          </w:p>
+        </w:tc>
+      </w:tr>
+      <w:tr>
+        <w:tc>
+          <w:tcPr>
+            <w:tcW w:w="711" w:type="dxa"/>
+          </w:tcPr>
+          <w:p>
+            <w:pPr>
+              <w:rPr>
+                <w:rFonts w:ascii="Arial" w:hAnsi="Arial" w:cs="Arial"/>
+                <w:sz w:val="24"/>
+                <w:szCs w:val="24"/>
+              </w:rPr>
+            </w:pPr>
+          </w:p>
+        </w:tc>
+        <w:tc>
+          <w:tcPr>
+            <w:tcW w:w="1809" w:type="dxa"/>
+          </w:tcPr>
+          <w:p>
+            <w:pPr>
+              <w:rPr>
+                <w:rFonts w:ascii="Arial" w:hAnsi="Arial" w:cs="Arial"/>
+                <w:sz w:val="24"/>
+                <w:szCs w:val="24"/>
+              </w:rPr>
+            </w:pPr>
+            <w:r>
+              <w:rPr>
+                <w:rFonts w:ascii="Arial" w:hAnsi="Arial" w:cs="Arial"/>
+                <w:sz w:val="24"/>
+                <w:szCs w:val="24"/>
+              </w:rPr>
+              <w:t>Delete account</w:t>
+            </w:r>
+          </w:p>
+        </w:tc>
+        <w:tc>
+          <w:tcPr>
+            <w:tcW w:w="1885" w:type="dxa"/>
+          </w:tcPr>
+          <w:p>
+            <w:pPr>
+              <w:rPr>
+                <w:rFonts w:ascii="Arial" w:hAnsi="Arial" w:cs="Arial"/>
+                <w:sz w:val="24"/>
+                <w:szCs w:val="24"/>
+              </w:rPr>
+            </w:pPr>
+            <w:r>
+              <w:rPr>
+                <w:rFonts w:ascii="Arial" w:hAnsi="Arial" w:cs="Arial"/>
+                <w:sz w:val="24"/>
+                <w:szCs w:val="24"/>
+              </w:rPr>
+              <w:t>Every data related to the account</w:t>
+            </w:r>
+          </w:p>
+        </w:tc>
+        <w:tc>
+          <w:tcPr>
+            <w:tcW w:w="1890" w:type="dxa"/>
+          </w:tcPr>
+          <w:p>
+            <w:pPr>
+              <w:rPr>
+                <w:rFonts w:ascii="Arial" w:hAnsi="Arial" w:cs="Arial"/>
+                <w:sz w:val="24"/>
+                <w:szCs w:val="24"/>
+              </w:rPr>
+            </w:pPr>
+            <w:r>
+              <w:rPr>
+                <w:rFonts w:ascii="Arial" w:hAnsi="Arial" w:cs="Arial"/>
+                <w:sz w:val="24"/>
+                <w:szCs w:val="24"/>
+              </w:rPr>
+              <w:t>To completely remove user account data</w:t>
+            </w:r>
+          </w:p>
+        </w:tc>
+        <w:tc>
+          <w:tcPr>
+            <w:tcW w:w="810" w:type="dxa"/>
+          </w:tcPr>
+          <w:p>
+            <w:pPr>
+              <w:rPr>
+                <w:rFonts w:ascii="Arial" w:hAnsi="Arial" w:cs="Arial"/>
+                <w:sz w:val="24"/>
+                <w:szCs w:val="24"/>
+              </w:rPr>
+            </w:pPr>
+          </w:p>
+        </w:tc>
+        <w:tc>
+          <w:tcPr>
+            <w:tcW w:w="2245" w:type="dxa"/>
+          </w:tcPr>
+          <w:p>
+            <w:pPr>
+              <w:rPr>
+                <w:rFonts w:ascii="Arial" w:hAnsi="Arial" w:cs="Arial"/>
+                <w:sz w:val="24"/>
+                <w:szCs w:val="24"/>
+              </w:rPr>
+            </w:pPr>
+            <w:r>
+              <w:rPr>
+                <w:rFonts w:ascii="Arial" w:hAnsi="Arial" w:cs="Arial"/>
+                <w:sz w:val="24"/>
+                <w:szCs w:val="24"/>
+              </w:rPr>
+              <w:t>In case the user feels like using a new account or completely discard the account data  (can be done by user and admin)</w:t>
+            </w:r>
+          </w:p>
+        </w:tc>
+      </w:tr>
+      <w:tr>
+        <w:tc>
+          <w:tcPr>
+            <w:tcW w:w="711" w:type="dxa"/>
+          </w:tcPr>
+          <w:p>
+            <w:pPr>
+              <w:rPr>
+                <w:rFonts w:ascii="Arial" w:hAnsi="Arial" w:cs="Arial"/>
+                <w:sz w:val="24"/>
+                <w:szCs w:val="24"/>
+              </w:rPr>
+            </w:pPr>
+          </w:p>
+        </w:tc>
+        <w:tc>
+          <w:tcPr>
+            <w:tcW w:w="1809" w:type="dxa"/>
+          </w:tcPr>
+          <w:p>
+            <w:pPr>
+              <w:rPr>
+                <w:rFonts w:ascii="Arial" w:hAnsi="Arial" w:cs="Arial"/>
+                <w:sz w:val="24"/>
+                <w:szCs w:val="24"/>
+              </w:rPr>
+            </w:pPr>
+            <w:r>
+              <w:rPr>
+                <w:rFonts w:ascii="Arial" w:hAnsi="Arial" w:cs="Arial"/>
+                <w:sz w:val="24"/>
+                <w:szCs w:val="24"/>
+              </w:rPr>
+              <w:t xml:space="preserve">Online Payment </w:t>
+            </w:r>
+          </w:p>
+        </w:tc>
+        <w:tc>
+          <w:tcPr>
+            <w:tcW w:w="1885" w:type="dxa"/>
+          </w:tcPr>
+          <w:p>
+            <w:pPr>
+              <w:rPr>
+                <w:rFonts w:ascii="Arial" w:hAnsi="Arial" w:cs="Arial"/>
+                <w:sz w:val="24"/>
+                <w:szCs w:val="24"/>
+              </w:rPr>
+            </w:pPr>
+          </w:p>
+        </w:tc>
+        <w:tc>
+          <w:tcPr>
+            <w:tcW w:w="1890" w:type="dxa"/>
+          </w:tcPr>
+          <w:p>
+            <w:pPr>
+              <w:rPr>
+                <w:rFonts w:ascii="Arial" w:hAnsi="Arial" w:cs="Arial"/>
+                <w:sz w:val="24"/>
+                <w:szCs w:val="24"/>
+              </w:rPr>
+            </w:pPr>
+            <w:r>
+              <w:rPr>
+                <w:rFonts w:ascii="Arial" w:hAnsi="Arial" w:cs="Arial"/>
+                <w:sz w:val="24"/>
+                <w:szCs w:val="24"/>
+              </w:rPr>
+              <w:t>To make safer means of payment</w:t>
+            </w:r>
+          </w:p>
+        </w:tc>
+        <w:tc>
+          <w:tcPr>
+            <w:tcW w:w="810" w:type="dxa"/>
+          </w:tcPr>
+          <w:p>
+            <w:pPr>
+              <w:rPr>
+                <w:rFonts w:ascii="Arial" w:hAnsi="Arial" w:cs="Arial"/>
+                <w:sz w:val="24"/>
+                <w:szCs w:val="24"/>
+              </w:rPr>
+            </w:pPr>
+          </w:p>
+        </w:tc>
+        <w:tc>
+          <w:tcPr>
+            <w:tcW w:w="2245" w:type="dxa"/>
+          </w:tcPr>
+          <w:p>
+            <w:pPr>
+              <w:rPr>
+                <w:rFonts w:ascii="Arial" w:hAnsi="Arial" w:cs="Arial"/>
+                <w:sz w:val="24"/>
+                <w:szCs w:val="24"/>
+              </w:rPr>
+            </w:pPr>
+            <w:r>
+              <w:rPr>
+                <w:rFonts w:ascii="Arial" w:hAnsi="Arial" w:cs="Arial"/>
+                <w:sz w:val="24"/>
+                <w:szCs w:val="24"/>
+              </w:rPr>
+              <w:t>Transactions can be done online using connection with different banks.</w:t>
+            </w:r>
+          </w:p>
+        </w:tc>
+      </w:tr>
+      <w:tr>
+        <w:tc>
+          <w:tcPr>
+            <w:tcW w:w="711" w:type="dxa"/>
+          </w:tcPr>
+          <w:p>
+            <w:pPr>
+              <w:rPr>
+                <w:rFonts w:ascii="Arial" w:hAnsi="Arial" w:cs="Arial"/>
+                <w:sz w:val="24"/>
+                <w:szCs w:val="24"/>
+              </w:rPr>
+            </w:pPr>
+          </w:p>
+        </w:tc>
+        <w:tc>
+          <w:tcPr>
+            <w:tcW w:w="1809" w:type="dxa"/>
+          </w:tcPr>
+          <w:p>
+            <w:pPr>
+              <w:rPr>
+                <w:rFonts w:ascii="Arial" w:hAnsi="Arial" w:cs="Arial"/>
+                <w:sz w:val="24"/>
+                <w:szCs w:val="24"/>
+              </w:rPr>
+            </w:pPr>
+            <w:r>
+              <w:rPr>
+                <w:rFonts w:ascii="Arial" w:hAnsi="Arial" w:cs="Arial"/>
+                <w:sz w:val="24"/>
+                <w:szCs w:val="24"/>
+              </w:rPr>
+              <w:t>Messaging</w:t>
+            </w:r>
+          </w:p>
+        </w:tc>
+        <w:tc>
+          <w:tcPr>
+            <w:tcW w:w="1885" w:type="dxa"/>
+          </w:tcPr>
+          <w:p>
+            <w:pPr>
+              <w:rPr>
+                <w:rFonts w:ascii="Arial" w:hAnsi="Arial" w:cs="Arial"/>
+                <w:sz w:val="24"/>
+                <w:szCs w:val="24"/>
+              </w:rPr>
+            </w:pPr>
+            <w:r>
+              <w:rPr>
+                <w:rFonts w:ascii="Arial" w:hAnsi="Arial" w:cs="Arial"/>
+                <w:sz w:val="24"/>
+                <w:szCs w:val="24"/>
+              </w:rPr>
+              <w:t>Message parties</w:t>
+            </w:r>
+          </w:p>
+          <w:p>
+            <w:pPr>
+              <w:rPr>
+                <w:rFonts w:ascii="Arial" w:hAnsi="Arial" w:cs="Arial"/>
+                <w:sz w:val="24"/>
+                <w:szCs w:val="24"/>
+              </w:rPr>
+            </w:pPr>
+            <w:r>
+              <w:rPr>
+                <w:rFonts w:ascii="Arial" w:hAnsi="Arial" w:cs="Arial"/>
+                <w:sz w:val="24"/>
+                <w:szCs w:val="24"/>
+              </w:rPr>
+              <w:t>Message ID</w:t>
+            </w:r>
+          </w:p>
+          <w:p>
+            <w:pPr>
+              <w:rPr>
+                <w:rFonts w:ascii="Arial" w:hAnsi="Arial" w:cs="Arial"/>
+                <w:sz w:val="24"/>
+                <w:szCs w:val="24"/>
+              </w:rPr>
+            </w:pPr>
+            <w:r>
+              <w:rPr>
+                <w:rFonts w:ascii="Arial" w:hAnsi="Arial" w:cs="Arial"/>
+                <w:sz w:val="24"/>
+                <w:szCs w:val="24"/>
+              </w:rPr>
+              <w:t>Message content</w:t>
+            </w:r>
+          </w:p>
+        </w:tc>
+        <w:tc>
+          <w:tcPr>
+            <w:tcW w:w="1890" w:type="dxa"/>
+          </w:tcPr>
+          <w:p>
+            <w:pPr>
+              <w:rPr>
+                <w:rFonts w:ascii="Arial" w:hAnsi="Arial" w:cs="Arial"/>
+                <w:sz w:val="24"/>
+                <w:szCs w:val="24"/>
+              </w:rPr>
+            </w:pPr>
+            <w:r>
+              <w:rPr>
+                <w:rFonts w:ascii="Arial" w:hAnsi="Arial" w:cs="Arial"/>
+                <w:sz w:val="24"/>
+                <w:szCs w:val="24"/>
+              </w:rPr>
+              <w:t xml:space="preserve">To make communication between </w:t>
+            </w:r>
+            <w:r>
+              <w:rPr>
+                <w:rFonts w:ascii="Arial" w:hAnsi="Arial" w:cs="Arial"/>
+                <w:sz w:val="24"/>
+                <w:szCs w:val="24"/>
+              </w:rPr>
+              <w:t>farmers/manuf</w:t>
+            </w:r>
+            <w:r>
+              <w:rPr>
+                <w:rFonts w:ascii="Arial" w:hAnsi="Arial" w:cs="Arial"/>
+                <w:sz w:val="24"/>
+                <w:szCs w:val="24"/>
+              </w:rPr>
+              <w:lastRenderedPageBreak/>
+              <w:t>acturer and customers</w:t>
+            </w:r>
+          </w:p>
+        </w:tc>
+        <w:tc>
+          <w:tcPr>
+            <w:tcW w:w="810" w:type="dxa"/>
+          </w:tcPr>
+          <w:p>
+            <w:pPr>
+              <w:rPr>
+                <w:rFonts w:ascii="Arial" w:hAnsi="Arial" w:cs="Arial"/>
+                <w:sz w:val="24"/>
+                <w:szCs w:val="24"/>
+              </w:rPr>
+            </w:pPr>
+          </w:p>
+        </w:tc>
+        <w:tc>
+          <w:tcPr>
+            <w:tcW w:w="2245" w:type="dxa"/>
+          </w:tcPr>
+          <w:p>
+            <w:pPr>
+              <w:rPr>
+                <w:rFonts w:ascii="Arial" w:hAnsi="Arial" w:cs="Arial"/>
+                <w:sz w:val="24"/>
+                <w:szCs w:val="24"/>
+              </w:rPr>
+            </w:pPr>
+            <w:r>
+              <w:rPr>
+                <w:rFonts w:ascii="Arial" w:hAnsi="Arial" w:cs="Arial"/>
+                <w:sz w:val="24"/>
+                <w:szCs w:val="24"/>
+              </w:rPr>
+              <w:t>Messaging can help trades become more trustworthy.</w:t>
+            </w:r>
+          </w:p>
+        </w:tc>
+      </w:tr>
+      <w:tr>
+        <w:tc>
+          <w:tcPr>
+            <w:tcW w:w="711" w:type="dxa"/>
+          </w:tcPr>
+          <w:p>
+            <w:pPr>
+              <w:rPr>
+                <w:rFonts w:ascii="Arial" w:hAnsi="Arial" w:cs="Arial"/>
+                <w:sz w:val="24"/>
+                <w:szCs w:val="24"/>
+              </w:rPr>
+            </w:pPr>
+          </w:p>
+        </w:tc>
+        <w:tc>
+          <w:tcPr>
+            <w:tcW w:w="1809" w:type="dxa"/>
+          </w:tcPr>
+          <w:p>
+            <w:pPr>
+              <w:rPr>
+                <w:rFonts w:ascii="Arial" w:hAnsi="Arial" w:cs="Arial"/>
+                <w:sz w:val="24"/>
+                <w:szCs w:val="24"/>
+              </w:rPr>
+            </w:pPr>
+            <w:r>
+              <w:rPr>
+                <w:rFonts w:ascii="Arial" w:hAnsi="Arial" w:cs="Arial"/>
+                <w:sz w:val="24"/>
+                <w:szCs w:val="24"/>
+              </w:rPr>
+              <w:t>Product Rating</w:t>
+            </w:r>
+          </w:p>
+        </w:tc>
+        <w:tc>
+          <w:tcPr>
+            <w:tcW w:w="1885" w:type="dxa"/>
+          </w:tcPr>
+          <w:p>
+            <w:pPr>
+              <w:rPr>
+                <w:rFonts w:ascii="Arial" w:hAnsi="Arial" w:cs="Arial"/>
+                <w:sz w:val="24"/>
+                <w:szCs w:val="24"/>
+              </w:rPr>
+            </w:pPr>
+            <w:r>
+              <w:rPr>
+                <w:rFonts w:ascii="Arial" w:hAnsi="Arial" w:cs="Arial"/>
+                <w:sz w:val="24"/>
+                <w:szCs w:val="24"/>
+              </w:rPr>
+              <w:t>Star system</w:t>
+            </w:r>
+          </w:p>
+        </w:tc>
+        <w:tc>
+          <w:tcPr>
+            <w:tcW w:w="1890" w:type="dxa"/>
+          </w:tcPr>
+          <w:p>
+            <w:pPr>
+              <w:rPr>
+                <w:rFonts w:ascii="Arial" w:hAnsi="Arial" w:cs="Arial"/>
+                <w:sz w:val="24"/>
+                <w:szCs w:val="24"/>
+              </w:rPr>
+            </w:pPr>
+            <w:r>
+              <w:rPr>
+                <w:rFonts w:ascii="Arial" w:hAnsi="Arial" w:cs="Arial"/>
+                <w:sz w:val="24"/>
+                <w:szCs w:val="24"/>
+              </w:rPr>
+              <w:t>To gather information of products</w:t>
+            </w:r>
+          </w:p>
+        </w:tc>
+        <w:tc>
+          <w:tcPr>
+            <w:tcW w:w="810" w:type="dxa"/>
+          </w:tcPr>
+          <w:p>
+            <w:pPr>
+              <w:rPr>
+                <w:rFonts w:ascii="Arial" w:hAnsi="Arial" w:cs="Arial"/>
+                <w:sz w:val="24"/>
+                <w:szCs w:val="24"/>
+              </w:rPr>
+            </w:pPr>
+          </w:p>
+        </w:tc>
+        <w:tc>
+          <w:tcPr>
+            <w:tcW w:w="2245" w:type="dxa"/>
+          </w:tcPr>
+          <w:p>
+            <w:pPr>
+              <w:rPr>
+                <w:rFonts w:ascii="Arial" w:hAnsi="Arial" w:cs="Arial"/>
+                <w:sz w:val="24"/>
+                <w:szCs w:val="24"/>
+              </w:rPr>
+            </w:pPr>
+            <w:r>
+              <w:rPr>
+                <w:rFonts w:ascii="Arial" w:hAnsi="Arial" w:cs="Arial"/>
+                <w:sz w:val="24"/>
+                <w:szCs w:val="24"/>
+              </w:rPr>
+              <w:t>Rating can help users select and buy highly rated products.</w:t>
+            </w:r>
+          </w:p>
+        </w:tc>
+      </w:tr>
+      <w:tr>
+        <w:tc>
+          <w:tcPr>
+            <w:tcW w:w="711" w:type="dxa"/>
+          </w:tcPr>
+          <w:p>
+            <w:pPr>
+              <w:rPr>
+                <w:rFonts w:ascii="Arial" w:hAnsi="Arial" w:cs="Arial"/>
+                <w:sz w:val="24"/>
+                <w:szCs w:val="24"/>
+              </w:rPr>
+            </w:pPr>
+          </w:p>
+        </w:tc>
+        <w:tc>
+          <w:tcPr>
+            <w:tcW w:w="1809" w:type="dxa"/>
+          </w:tcPr>
+          <w:p>
+            <w:pPr>
+              <w:rPr>
+                <w:rFonts w:ascii="Arial" w:hAnsi="Arial" w:cs="Arial"/>
+                <w:sz w:val="24"/>
+                <w:szCs w:val="24"/>
+              </w:rPr>
+            </w:pPr>
+            <w:r>
+              <w:rPr>
+                <w:rFonts w:ascii="Arial" w:hAnsi="Arial" w:cs="Arial"/>
+                <w:sz w:val="24"/>
+                <w:szCs w:val="24"/>
+              </w:rPr>
+              <w:t>Community Forum</w:t>
+            </w:r>
+          </w:p>
+        </w:tc>
+        <w:tc>
+          <w:tcPr>
+            <w:tcW w:w="1885" w:type="dxa"/>
+          </w:tcPr>
+          <w:p>
+            <w:pPr>
+              <w:rPr>
+                <w:rFonts w:ascii="Arial" w:hAnsi="Arial" w:cs="Arial"/>
+                <w:sz w:val="24"/>
+                <w:szCs w:val="24"/>
+              </w:rPr>
+            </w:pPr>
+            <w:r>
+              <w:rPr>
+                <w:rFonts w:ascii="Arial" w:hAnsi="Arial" w:cs="Arial"/>
+                <w:sz w:val="24"/>
+                <w:szCs w:val="24"/>
+              </w:rPr>
+              <w:t>Queries</w:t>
+            </w:r>
+          </w:p>
+          <w:p>
+            <w:pPr>
+              <w:rPr>
+                <w:rFonts w:ascii="Arial" w:hAnsi="Arial" w:cs="Arial"/>
+                <w:sz w:val="24"/>
+                <w:szCs w:val="24"/>
+              </w:rPr>
+            </w:pPr>
+            <w:r>
+              <w:rPr>
+                <w:rFonts w:ascii="Arial" w:hAnsi="Arial" w:cs="Arial"/>
+                <w:sz w:val="24"/>
+                <w:szCs w:val="24"/>
+              </w:rPr>
+              <w:t>Views</w:t>
+            </w:r>
+          </w:p>
+          <w:p>
+            <w:pPr>
+              <w:rPr>
+                <w:rFonts w:ascii="Arial" w:hAnsi="Arial" w:cs="Arial"/>
+                <w:sz w:val="24"/>
+                <w:szCs w:val="24"/>
+              </w:rPr>
+            </w:pPr>
+            <w:r>
+              <w:rPr>
+                <w:rFonts w:ascii="Arial" w:hAnsi="Arial" w:cs="Arial"/>
+                <w:sz w:val="24"/>
+                <w:szCs w:val="24"/>
+              </w:rPr>
+              <w:t>Opinions</w:t>
+            </w:r>
+          </w:p>
+          <w:p>
+            <w:pPr>
+              <w:rPr>
+                <w:rFonts w:ascii="Arial" w:hAnsi="Arial" w:cs="Arial"/>
+                <w:sz w:val="24"/>
+                <w:szCs w:val="24"/>
+              </w:rPr>
+            </w:pPr>
+            <w:r>
+              <w:rPr>
+                <w:rFonts w:ascii="Arial" w:hAnsi="Arial" w:cs="Arial"/>
+                <w:sz w:val="24"/>
+                <w:szCs w:val="24"/>
+              </w:rPr>
+              <w:t>Discussions</w:t>
+            </w:r>
+          </w:p>
+        </w:tc>
+        <w:tc>
+          <w:tcPr>
+            <w:tcW w:w="1890" w:type="dxa"/>
+          </w:tcPr>
+          <w:p>
+            <w:pPr>
+              <w:rPr>
+                <w:rFonts w:ascii="Arial" w:hAnsi="Arial" w:cs="Arial"/>
+                <w:sz w:val="24"/>
+                <w:szCs w:val="24"/>
+              </w:rPr>
+            </w:pPr>
+            <w:r>
+              <w:rPr>
+                <w:rFonts w:ascii="Arial" w:hAnsi="Arial" w:cs="Arial"/>
+                <w:sz w:val="24"/>
+                <w:szCs w:val="24"/>
+              </w:rPr>
+              <w:t>To make a community among the users of the system</w:t>
+            </w:r>
+          </w:p>
+        </w:tc>
+        <w:tc>
+          <w:tcPr>
+            <w:tcW w:w="810" w:type="dxa"/>
+          </w:tcPr>
+          <w:p>
+            <w:pPr>
+              <w:rPr>
+                <w:rFonts w:ascii="Arial" w:hAnsi="Arial" w:cs="Arial"/>
+                <w:sz w:val="24"/>
+                <w:szCs w:val="24"/>
+              </w:rPr>
+            </w:pPr>
+          </w:p>
+        </w:tc>
+        <w:tc>
+          <w:tcPr>
+            <w:tcW w:w="2245" w:type="dxa"/>
+          </w:tcPr>
+          <w:p>
+            <w:pPr>
+              <w:rPr>
+                <w:rFonts w:ascii="Arial" w:hAnsi="Arial" w:cs="Arial"/>
+                <w:sz w:val="24"/>
+                <w:szCs w:val="24"/>
+              </w:rPr>
+            </w:pPr>
+            <w:r>
+              <w:rPr>
+                <w:rFonts w:ascii="Arial" w:hAnsi="Arial" w:cs="Arial"/>
+                <w:sz w:val="24"/>
+                <w:szCs w:val="24"/>
+              </w:rPr>
+              <w:t>Community forum allows every users whether registered or not to be a part of the system.</w:t>
+            </w:r>
+          </w:p>
+        </w:tc>
+      </w:tr>
+      <w:tr>
+        <w:tc>
+          <w:tcPr>
+            <w:tcW w:w="711" w:type="dxa"/>
+          </w:tcPr>
+          <w:p>
+            <w:pPr>
+              <w:rPr>
+                <w:rFonts w:ascii="Arial" w:hAnsi="Arial" w:cs="Arial"/>
+                <w:sz w:val="24"/>
+                <w:szCs w:val="24"/>
+              </w:rPr>
+            </w:pPr>
+          </w:p>
+        </w:tc>
+        <w:tc>
+          <w:tcPr>
+            <w:tcW w:w="1809" w:type="dxa"/>
+          </w:tcPr>
+          <w:p>
+            <w:pPr>
+              <w:rPr>
+                <w:rFonts w:ascii="Arial" w:hAnsi="Arial" w:cs="Arial"/>
+                <w:sz w:val="24"/>
+                <w:szCs w:val="24"/>
+              </w:rPr>
+            </w:pPr>
+            <w:r>
+              <w:rPr>
+                <w:rFonts w:ascii="Arial" w:hAnsi="Arial" w:cs="Arial"/>
+                <w:sz w:val="24"/>
+                <w:szCs w:val="24"/>
+              </w:rPr>
+              <w:t>Adding New Products</w:t>
+            </w:r>
+          </w:p>
+        </w:tc>
+        <w:tc>
+          <w:tcPr>
+            <w:tcW w:w="1885" w:type="dxa"/>
+          </w:tcPr>
+          <w:p>
+            <w:pPr>
+              <w:rPr>
+                <w:rFonts w:ascii="Arial" w:hAnsi="Arial" w:cs="Arial"/>
+                <w:sz w:val="24"/>
+                <w:szCs w:val="24"/>
+              </w:rPr>
+            </w:pPr>
+            <w:r>
+              <w:rPr>
+                <w:rFonts w:ascii="Arial" w:hAnsi="Arial" w:cs="Arial"/>
+                <w:sz w:val="24"/>
+                <w:szCs w:val="24"/>
+              </w:rPr>
+              <w:t>Product name</w:t>
+            </w:r>
+          </w:p>
+          <w:p>
+            <w:pPr>
+              <w:rPr>
+                <w:rFonts w:ascii="Arial" w:hAnsi="Arial" w:cs="Arial"/>
+                <w:sz w:val="24"/>
+                <w:szCs w:val="24"/>
+              </w:rPr>
+            </w:pPr>
+            <w:r>
+              <w:rPr>
+                <w:rFonts w:ascii="Arial" w:hAnsi="Arial" w:cs="Arial"/>
+                <w:sz w:val="24"/>
+                <w:szCs w:val="24"/>
+              </w:rPr>
+              <w:t>Product type</w:t>
+            </w:r>
+          </w:p>
+          <w:p>
+            <w:pPr>
+              <w:rPr>
+                <w:rFonts w:ascii="Arial" w:hAnsi="Arial" w:cs="Arial"/>
+                <w:sz w:val="24"/>
+                <w:szCs w:val="24"/>
+              </w:rPr>
+            </w:pPr>
+            <w:r>
+              <w:rPr>
+                <w:rFonts w:ascii="Arial" w:hAnsi="Arial" w:cs="Arial"/>
+                <w:sz w:val="24"/>
+                <w:szCs w:val="24"/>
+              </w:rPr>
+              <w:t>Manufacture area</w:t>
+            </w:r>
+          </w:p>
+          <w:p>
+            <w:pPr>
+              <w:rPr>
+                <w:rFonts w:ascii="Arial" w:hAnsi="Arial" w:cs="Arial"/>
+                <w:sz w:val="24"/>
+                <w:szCs w:val="24"/>
+              </w:rPr>
+            </w:pPr>
+            <w:r>
+              <w:rPr>
+                <w:rFonts w:ascii="Arial" w:hAnsi="Arial" w:cs="Arial"/>
+                <w:sz w:val="24"/>
+                <w:szCs w:val="24"/>
+              </w:rPr>
+              <w:t>Product amount</w:t>
+            </w:r>
+          </w:p>
+          <w:p>
+            <w:pPr>
+              <w:rPr>
+                <w:rFonts w:ascii="Arial" w:hAnsi="Arial" w:cs="Arial"/>
+                <w:sz w:val="24"/>
+                <w:szCs w:val="24"/>
+              </w:rPr>
+            </w:pPr>
+            <w:r>
+              <w:rPr>
+                <w:rFonts w:ascii="Arial" w:hAnsi="Arial" w:cs="Arial"/>
+                <w:sz w:val="24"/>
+                <w:szCs w:val="24"/>
+              </w:rPr>
+              <w:t>Product Price</w:t>
+            </w:r>
+            <w:r>
+              <w:rPr>
+                <w:rFonts w:ascii="Arial" w:hAnsi="Arial" w:cs="Arial"/>
+                <w:sz w:val="24"/>
+                <w:szCs w:val="24"/>
+              </w:rPr>
+              <w:t>;</w:t>
+            </w:r>
+          </w:p>
+        </w:tc>
+        <w:tc>
+          <w:tcPr>
+            <w:tcW w:w="1890" w:type="dxa"/>
+          </w:tcPr>
+          <w:p>
+            <w:pPr>
+              <w:rPr>
+                <w:rFonts w:ascii="Arial" w:hAnsi="Arial" w:cs="Arial"/>
+                <w:sz w:val="24"/>
+                <w:szCs w:val="24"/>
+              </w:rPr>
+            </w:pPr>
+            <w:r>
+              <w:rPr>
+                <w:rFonts w:ascii="Arial" w:hAnsi="Arial" w:cs="Arial"/>
+                <w:sz w:val="24"/>
+                <w:szCs w:val="24"/>
+              </w:rPr>
+              <w:t>To add the product in selling list</w:t>
+            </w:r>
+          </w:p>
+        </w:tc>
+        <w:tc>
+          <w:tcPr>
+            <w:tcW w:w="810" w:type="dxa"/>
+          </w:tcPr>
+          <w:p>
+            <w:pPr>
+              <w:rPr>
+                <w:rFonts w:ascii="Arial" w:hAnsi="Arial" w:cs="Arial"/>
+                <w:sz w:val="24"/>
+                <w:szCs w:val="24"/>
+              </w:rPr>
+            </w:pPr>
+          </w:p>
+        </w:tc>
+        <w:tc>
+          <w:tcPr>
+            <w:tcW w:w="2245" w:type="dxa"/>
+          </w:tcPr>
+          <w:p>
+            <w:pPr>
+              <w:rPr>
+                <w:rFonts w:ascii="Arial" w:hAnsi="Arial" w:cs="Arial"/>
+                <w:sz w:val="24"/>
+                <w:szCs w:val="24"/>
+              </w:rPr>
+            </w:pPr>
+            <w:r>
+              <w:rPr>
+                <w:rFonts w:ascii="Arial" w:hAnsi="Arial" w:cs="Arial"/>
+                <w:sz w:val="24"/>
+                <w:szCs w:val="24"/>
+              </w:rPr>
+              <w:t xml:space="preserve">This facilitates </w:t>
+            </w:r>
+            <w:r>
+              <w:rPr>
+                <w:rFonts w:ascii="Arial" w:hAnsi="Arial" w:cs="Arial"/>
+                <w:sz w:val="24"/>
+                <w:szCs w:val="24"/>
+              </w:rPr>
+              <w:t>the selling party to market their product.</w:t>
+            </w:r>
+          </w:p>
+        </w:tc>
+      </w:tr>
+      <w:tr>
+        <w:tc>
+          <w:tcPr>
+            <w:tcW w:w="711" w:type="dxa"/>
+          </w:tcPr>
+          <w:p>
+            <w:pPr>
+              <w:rPr>
+                <w:rFonts w:ascii="Arial" w:hAnsi="Arial" w:cs="Arial"/>
+                <w:sz w:val="24"/>
+                <w:szCs w:val="24"/>
+              </w:rPr>
+            </w:pPr>
+          </w:p>
+        </w:tc>
+        <w:tc>
+          <w:tcPr>
+            <w:tcW w:w="1809" w:type="dxa"/>
+          </w:tcPr>
+          <w:p>
+            <w:pPr>
+              <w:rPr>
+                <w:rFonts w:ascii="Arial" w:hAnsi="Arial" w:cs="Arial"/>
+                <w:sz w:val="24"/>
+                <w:szCs w:val="24"/>
+              </w:rPr>
+            </w:pPr>
+            <w:r>
+              <w:rPr>
+                <w:rFonts w:ascii="Arial" w:hAnsi="Arial" w:cs="Arial"/>
+                <w:sz w:val="24"/>
+                <w:szCs w:val="24"/>
+              </w:rPr>
+              <w:t>Order Now</w:t>
+            </w:r>
+          </w:p>
+        </w:tc>
+        <w:tc>
+          <w:tcPr>
+            <w:tcW w:w="1885" w:type="dxa"/>
+          </w:tcPr>
+          <w:p>
+            <w:pPr>
+              <w:rPr>
+                <w:rFonts w:ascii="Arial" w:hAnsi="Arial" w:cs="Arial"/>
+                <w:sz w:val="24"/>
+                <w:szCs w:val="24"/>
+              </w:rPr>
+            </w:pPr>
+          </w:p>
+        </w:tc>
+        <w:tc>
+          <w:tcPr>
+            <w:tcW w:w="1890" w:type="dxa"/>
+          </w:tcPr>
+          <w:p>
+            <w:pPr>
+              <w:rPr>
+                <w:rFonts w:ascii="Arial" w:hAnsi="Arial" w:cs="Arial"/>
+                <w:sz w:val="24"/>
+                <w:szCs w:val="24"/>
+              </w:rPr>
+            </w:pPr>
+            <w:r>
+              <w:rPr>
+                <w:rFonts w:ascii="Arial" w:hAnsi="Arial" w:cs="Arial"/>
+                <w:sz w:val="24"/>
+                <w:szCs w:val="24"/>
+              </w:rPr>
+              <w:t>To make an instant trade of products.</w:t>
+            </w:r>
+          </w:p>
+        </w:tc>
+        <w:tc>
+          <w:tcPr>
+            <w:tcW w:w="810" w:type="dxa"/>
+          </w:tcPr>
+          <w:p>
+            <w:pPr>
+              <w:rPr>
+                <w:rFonts w:ascii="Arial" w:hAnsi="Arial" w:cs="Arial"/>
+                <w:sz w:val="24"/>
+                <w:szCs w:val="24"/>
+              </w:rPr>
+            </w:pPr>
+          </w:p>
+        </w:tc>
+        <w:tc>
+          <w:tcPr>
+            <w:tcW w:w="2245" w:type="dxa"/>
+          </w:tcPr>
+          <w:p>
+            <w:pPr>
+              <w:rPr>
+                <w:rFonts w:ascii="Arial" w:hAnsi="Arial" w:cs="Arial"/>
+                <w:sz w:val="24"/>
+                <w:szCs w:val="24"/>
+              </w:rPr>
+            </w:pPr>
+            <w:r>
+              <w:rPr>
+                <w:rFonts w:ascii="Arial" w:hAnsi="Arial" w:cs="Arial"/>
+                <w:sz w:val="24"/>
+                <w:szCs w:val="24"/>
+              </w:rPr>
+              <w:t>Removes the product from the selling list and adds to the buyers list.</w:t>
+            </w:r>
+          </w:p>
+        </w:tc>
+      </w:tr>
+      <w:tr>
+        <w:tc>
+          <w:tcPr>
+            <w:tcW w:w="711" w:type="dxa"/>
+          </w:tcPr>
+          <w:p>
+            <w:pPr>
+              <w:rPr>
+                <w:rFonts w:ascii="Arial" w:hAnsi="Arial" w:cs="Arial"/>
+                <w:sz w:val="24"/>
+                <w:szCs w:val="24"/>
+              </w:rPr>
+            </w:pPr>
+          </w:p>
+        </w:tc>
+        <w:tc>
+          <w:tcPr>
+            <w:tcW w:w="1809" w:type="dxa"/>
+          </w:tcPr>
+          <w:p>
+            <w:pPr>
+              <w:rPr>
+                <w:rFonts w:ascii="Arial" w:hAnsi="Arial" w:cs="Arial"/>
+                <w:sz w:val="24"/>
+                <w:szCs w:val="24"/>
+              </w:rPr>
+            </w:pPr>
+            <w:r>
+              <w:rPr>
+                <w:rFonts w:ascii="Arial" w:hAnsi="Arial" w:cs="Arial"/>
+                <w:sz w:val="24"/>
+                <w:szCs w:val="24"/>
+              </w:rPr>
+              <w:t>Removing Products</w:t>
+            </w:r>
+          </w:p>
+        </w:tc>
+        <w:tc>
+          <w:tcPr>
+            <w:tcW w:w="1885" w:type="dxa"/>
+          </w:tcPr>
+          <w:p>
+            <w:pPr>
+              <w:rPr>
+                <w:rFonts w:ascii="Arial" w:hAnsi="Arial" w:cs="Arial"/>
+                <w:sz w:val="24"/>
+                <w:szCs w:val="24"/>
+              </w:rPr>
+            </w:pPr>
+          </w:p>
+        </w:tc>
+        <w:tc>
+          <w:tcPr>
+            <w:tcW w:w="1890" w:type="dxa"/>
+          </w:tcPr>
+          <w:p>
+            <w:pPr>
+              <w:rPr>
+                <w:rFonts w:ascii="Arial" w:hAnsi="Arial" w:cs="Arial"/>
+                <w:sz w:val="24"/>
+                <w:szCs w:val="24"/>
+              </w:rPr>
+            </w:pPr>
+            <w:r>
+              <w:rPr>
+                <w:rFonts w:ascii="Arial" w:hAnsi="Arial" w:cs="Arial"/>
+                <w:sz w:val="24"/>
+                <w:szCs w:val="24"/>
+              </w:rPr>
+              <w:t>To remove an already added product from selling list</w:t>
+            </w:r>
+          </w:p>
+        </w:tc>
+        <w:tc>
+          <w:tcPr>
+            <w:tcW w:w="810" w:type="dxa"/>
+          </w:tcPr>
+          <w:p>
+            <w:pPr>
+              <w:rPr>
+                <w:rFonts w:ascii="Arial" w:hAnsi="Arial" w:cs="Arial"/>
+                <w:sz w:val="24"/>
+                <w:szCs w:val="24"/>
+              </w:rPr>
+            </w:pPr>
+          </w:p>
+        </w:tc>
+        <w:tc>
+          <w:tcPr>
+            <w:tcW w:w="2245" w:type="dxa"/>
+          </w:tcPr>
+          <w:p>
+            <w:pPr>
+              <w:rPr>
+                <w:rFonts w:ascii="Arial" w:hAnsi="Arial" w:cs="Arial"/>
+                <w:sz w:val="24"/>
+                <w:szCs w:val="24"/>
+              </w:rPr>
+            </w:pPr>
+            <w:r>
+              <w:rPr>
+                <w:rFonts w:ascii="Arial" w:hAnsi="Arial" w:cs="Arial"/>
+                <w:sz w:val="24"/>
+                <w:szCs w:val="24"/>
+              </w:rPr>
+              <w:t>Some products might go bad by natural causes and not available.</w:t>
+            </w:r>
+          </w:p>
+        </w:tc>
+      </w:tr>
+      <w:tr>
+        <w:tc>
+          <w:tcPr>
+            <w:tcW w:w="711" w:type="dxa"/>
+          </w:tcPr>
+          <w:p>
+            <w:pPr>
+              <w:rPr>
+                <w:rFonts w:ascii="Arial" w:hAnsi="Arial" w:cs="Arial"/>
+                <w:sz w:val="24"/>
+                <w:szCs w:val="24"/>
+              </w:rPr>
+            </w:pPr>
+          </w:p>
+        </w:tc>
+        <w:tc>
+          <w:tcPr>
+            <w:tcW w:w="1809" w:type="dxa"/>
+          </w:tcPr>
+          <w:p>
+            <w:pPr>
+              <w:rPr>
+                <w:rFonts w:ascii="Arial" w:hAnsi="Arial" w:cs="Arial"/>
+                <w:sz w:val="24"/>
+                <w:szCs w:val="24"/>
+              </w:rPr>
+            </w:pPr>
+            <w:r>
+              <w:rPr>
+                <w:rFonts w:ascii="Arial" w:hAnsi="Arial" w:cs="Arial"/>
+                <w:sz w:val="24"/>
+                <w:szCs w:val="24"/>
+              </w:rPr>
+              <w:t>Posting Query</w:t>
+            </w:r>
+          </w:p>
+        </w:tc>
+        <w:tc>
+          <w:tcPr>
+            <w:tcW w:w="1885" w:type="dxa"/>
+          </w:tcPr>
+          <w:p>
+            <w:pPr>
+              <w:rPr>
+                <w:rFonts w:ascii="Arial" w:hAnsi="Arial" w:cs="Arial"/>
+                <w:sz w:val="24"/>
+                <w:szCs w:val="24"/>
+              </w:rPr>
+            </w:pPr>
+            <w:r>
+              <w:rPr>
+                <w:rFonts w:ascii="Arial" w:hAnsi="Arial" w:cs="Arial"/>
+                <w:sz w:val="24"/>
+                <w:szCs w:val="24"/>
+              </w:rPr>
+              <w:t>Query content</w:t>
+            </w:r>
+          </w:p>
+          <w:p>
+            <w:pPr>
+              <w:rPr>
+                <w:rFonts w:ascii="Arial" w:hAnsi="Arial" w:cs="Arial"/>
+                <w:sz w:val="24"/>
+                <w:szCs w:val="24"/>
+              </w:rPr>
+            </w:pPr>
+            <w:r>
+              <w:rPr>
+                <w:rFonts w:ascii="Arial" w:hAnsi="Arial" w:cs="Arial"/>
+                <w:sz w:val="24"/>
+                <w:szCs w:val="24"/>
+              </w:rPr>
+              <w:t>Replies content</w:t>
+            </w:r>
+          </w:p>
+        </w:tc>
+        <w:tc>
+          <w:tcPr>
+            <w:tcW w:w="1890" w:type="dxa"/>
+          </w:tcPr>
+          <w:p>
+            <w:pPr>
+              <w:rPr>
+                <w:rFonts w:ascii="Arial" w:hAnsi="Arial" w:cs="Arial"/>
+                <w:sz w:val="24"/>
+                <w:szCs w:val="24"/>
+              </w:rPr>
+            </w:pPr>
+            <w:r>
+              <w:rPr>
+                <w:rFonts w:ascii="Arial" w:hAnsi="Arial" w:cs="Arial"/>
+                <w:sz w:val="24"/>
+                <w:szCs w:val="24"/>
+              </w:rPr>
+              <w:t>To make an indirect communication between sellers and buyers.</w:t>
+            </w:r>
+          </w:p>
+        </w:tc>
+        <w:tc>
+          <w:tcPr>
+            <w:tcW w:w="810" w:type="dxa"/>
+          </w:tcPr>
+          <w:p>
+            <w:pPr>
+              <w:rPr>
+                <w:rFonts w:ascii="Arial" w:hAnsi="Arial" w:cs="Arial"/>
+                <w:sz w:val="24"/>
+                <w:szCs w:val="24"/>
+              </w:rPr>
+            </w:pPr>
+          </w:p>
+        </w:tc>
+        <w:tc>
+          <w:tcPr>
+            <w:tcW w:w="2245" w:type="dxa"/>
+          </w:tcPr>
+          <w:p>
+            <w:pPr>
+              <w:rPr>
+                <w:rFonts w:ascii="Arial" w:hAnsi="Arial" w:cs="Arial"/>
+                <w:sz w:val="24"/>
+                <w:szCs w:val="24"/>
+              </w:rPr>
+            </w:pPr>
+            <w:r>
+              <w:rPr>
+                <w:rFonts w:ascii="Arial" w:hAnsi="Arial" w:cs="Arial"/>
+                <w:sz w:val="24"/>
+                <w:szCs w:val="24"/>
+              </w:rPr>
+              <w:t>Buyers can ask questions about products.</w:t>
+            </w:r>
+          </w:p>
+        </w:tc>
+      </w:tr>
+      <w:tr>
+        <w:tc>
+          <w:tcPr>
+            <w:tcW w:w="711" w:type="dxa"/>
+          </w:tcPr>
+          <w:p>
+            <w:pPr>
+              <w:rPr>
+                <w:rFonts w:ascii="Arial" w:hAnsi="Arial" w:cs="Arial"/>
+                <w:sz w:val="24"/>
+                <w:szCs w:val="24"/>
+              </w:rPr>
+            </w:pPr>
+          </w:p>
+        </w:tc>
+        <w:tc>
+          <w:tcPr>
+            <w:tcW w:w="1809" w:type="dxa"/>
+          </w:tcPr>
+          <w:p>
+            <w:pPr>
+              <w:rPr>
+                <w:rFonts w:ascii="Arial" w:hAnsi="Arial" w:cs="Arial"/>
+                <w:sz w:val="24"/>
+                <w:szCs w:val="24"/>
+              </w:rPr>
+            </w:pPr>
+            <w:r>
+              <w:rPr>
+                <w:rFonts w:ascii="Arial" w:hAnsi="Arial" w:cs="Arial"/>
+                <w:sz w:val="24"/>
+                <w:szCs w:val="24"/>
+              </w:rPr>
+              <w:t xml:space="preserve">Online Booking </w:t>
+            </w:r>
+          </w:p>
+        </w:tc>
+        <w:tc>
+          <w:tcPr>
+            <w:tcW w:w="1885" w:type="dxa"/>
+          </w:tcPr>
+          <w:p>
+            <w:pPr>
+              <w:rPr>
+                <w:rFonts w:ascii="Arial" w:hAnsi="Arial" w:cs="Arial"/>
+                <w:sz w:val="24"/>
+                <w:szCs w:val="24"/>
+              </w:rPr>
+            </w:pPr>
+            <w:r>
+              <w:rPr>
+                <w:rFonts w:ascii="Arial" w:hAnsi="Arial" w:cs="Arial"/>
+                <w:sz w:val="24"/>
+                <w:szCs w:val="24"/>
+              </w:rPr>
+              <w:t>Personal details</w:t>
+            </w:r>
+          </w:p>
+          <w:p>
+            <w:pPr>
+              <w:rPr>
+                <w:rFonts w:ascii="Arial" w:hAnsi="Arial" w:cs="Arial"/>
+                <w:sz w:val="24"/>
+                <w:szCs w:val="24"/>
+              </w:rPr>
+            </w:pPr>
+            <w:r>
+              <w:rPr>
+                <w:rFonts w:ascii="Arial" w:hAnsi="Arial" w:cs="Arial"/>
+                <w:sz w:val="24"/>
+                <w:szCs w:val="24"/>
+              </w:rPr>
+              <w:t>Date</w:t>
+            </w:r>
+          </w:p>
+          <w:p>
+            <w:pPr>
+              <w:rPr>
+                <w:rFonts w:ascii="Arial" w:hAnsi="Arial" w:cs="Arial"/>
+                <w:sz w:val="24"/>
+                <w:szCs w:val="24"/>
+              </w:rPr>
+            </w:pPr>
+            <w:r>
+              <w:rPr>
+                <w:rFonts w:ascii="Arial" w:hAnsi="Arial" w:cs="Arial"/>
+                <w:sz w:val="24"/>
+                <w:szCs w:val="24"/>
+              </w:rPr>
+              <w:t>Product details</w:t>
+            </w:r>
+          </w:p>
+        </w:tc>
+        <w:tc>
+          <w:tcPr>
+            <w:tcW w:w="1890" w:type="dxa"/>
+          </w:tcPr>
+          <w:p>
+            <w:pPr>
+              <w:rPr>
+                <w:rFonts w:ascii="Arial" w:hAnsi="Arial" w:cs="Arial"/>
+                <w:sz w:val="24"/>
+                <w:szCs w:val="24"/>
+              </w:rPr>
+            </w:pPr>
+            <w:r>
+              <w:rPr>
+                <w:rFonts w:ascii="Arial" w:hAnsi="Arial" w:cs="Arial"/>
+                <w:sz w:val="24"/>
+                <w:szCs w:val="24"/>
+              </w:rPr>
+              <w:t>To make an order or book a certain product for future.</w:t>
+            </w:r>
+          </w:p>
+        </w:tc>
+        <w:tc>
+          <w:tcPr>
+            <w:tcW w:w="810" w:type="dxa"/>
+          </w:tcPr>
+          <w:p>
+            <w:pPr>
+              <w:rPr>
+                <w:rFonts w:ascii="Arial" w:hAnsi="Arial" w:cs="Arial"/>
+                <w:sz w:val="24"/>
+                <w:szCs w:val="24"/>
+              </w:rPr>
+            </w:pPr>
+          </w:p>
+        </w:tc>
+        <w:tc>
+          <w:tcPr>
+            <w:tcW w:w="2245" w:type="dxa"/>
+          </w:tcPr>
+          <w:p>
+            <w:pPr>
+              <w:rPr>
+                <w:rFonts w:ascii="Arial" w:hAnsi="Arial" w:cs="Arial"/>
+                <w:sz w:val="24"/>
+                <w:szCs w:val="24"/>
+              </w:rPr>
+            </w:pPr>
+            <w:r>
+              <w:rPr>
+                <w:rFonts w:ascii="Arial" w:hAnsi="Arial" w:cs="Arial"/>
+                <w:sz w:val="24"/>
+                <w:szCs w:val="24"/>
+              </w:rPr>
+              <w:t>Allows users to book products which may not be available in market or required for future.</w:t>
+            </w:r>
+          </w:p>
+        </w:tc>
+      </w:tr>
+      <w:tr>
+        <w:tc>
+          <w:tcPr>
+            <w:tcW w:w="711" w:type="dxa"/>
+          </w:tcPr>
+          <w:p>
+            <w:pPr>
+              <w:rPr>
+                <w:rFonts w:ascii="Arial" w:hAnsi="Arial" w:cs="Arial"/>
+                <w:sz w:val="24"/>
+                <w:szCs w:val="24"/>
+              </w:rPr>
+            </w:pPr>
+          </w:p>
+        </w:tc>
+        <w:tc>
+          <w:tcPr>
+            <w:tcW w:w="1809" w:type="dxa"/>
+          </w:tcPr>
+          <w:p>
+            <w:pPr>
+              <w:rPr>
+                <w:rFonts w:ascii="Arial" w:hAnsi="Arial" w:cs="Arial"/>
+                <w:sz w:val="24"/>
+                <w:szCs w:val="24"/>
+              </w:rPr>
+            </w:pPr>
+            <w:r>
+              <w:rPr>
+                <w:rFonts w:ascii="Arial" w:hAnsi="Arial" w:cs="Arial"/>
+                <w:sz w:val="24"/>
+                <w:szCs w:val="24"/>
+              </w:rPr>
+              <w:t>Logout</w:t>
+            </w:r>
+          </w:p>
+        </w:tc>
+        <w:tc>
+          <w:tcPr>
+            <w:tcW w:w="1885" w:type="dxa"/>
+          </w:tcPr>
+          <w:p>
+            <w:pPr>
+              <w:rPr>
+                <w:rFonts w:ascii="Arial" w:hAnsi="Arial" w:cs="Arial"/>
+                <w:sz w:val="24"/>
+                <w:szCs w:val="24"/>
+              </w:rPr>
+            </w:pPr>
+          </w:p>
+        </w:tc>
+        <w:tc>
+          <w:tcPr>
+            <w:tcW w:w="1890" w:type="dxa"/>
+          </w:tcPr>
+          <w:p>
+            <w:pPr>
+              <w:rPr>
+                <w:rFonts w:ascii="Arial" w:hAnsi="Arial" w:cs="Arial"/>
+                <w:sz w:val="24"/>
+                <w:szCs w:val="24"/>
+              </w:rPr>
+            </w:pPr>
+            <w:r>
+              <w:rPr>
+                <w:rFonts w:ascii="Arial" w:hAnsi="Arial" w:cs="Arial"/>
+                <w:sz w:val="24"/>
+                <w:szCs w:val="24"/>
+              </w:rPr>
+              <w:t>To protect the account from unauthorized users</w:t>
+            </w:r>
+          </w:p>
+        </w:tc>
+        <w:tc>
+          <w:tcPr>
+            <w:tcW w:w="810" w:type="dxa"/>
+          </w:tcPr>
+          <w:p>
+            <w:pPr>
+              <w:rPr>
+                <w:rFonts w:ascii="Arial" w:hAnsi="Arial" w:cs="Arial"/>
+                <w:sz w:val="24"/>
+                <w:szCs w:val="24"/>
+              </w:rPr>
+            </w:pPr>
+          </w:p>
+        </w:tc>
+        <w:tc>
+          <w:tcPr>
+            <w:tcW w:w="2245" w:type="dxa"/>
+          </w:tcPr>
+          <w:p>
+            <w:pPr>
+              <w:rPr>
+                <w:rFonts w:ascii="Arial" w:hAnsi="Arial" w:cs="Arial"/>
+                <w:sz w:val="24"/>
+                <w:szCs w:val="24"/>
+              </w:rPr>
+            </w:pPr>
+            <w:r>
+              <w:rPr>
+                <w:rFonts w:ascii="Arial" w:hAnsi="Arial" w:cs="Arial"/>
+                <w:sz w:val="24"/>
+                <w:szCs w:val="24"/>
+              </w:rPr>
+              <w:t>User can get out of the system with free will.</w:t>
+            </w:r>
+          </w:p>
+        </w:tc>
+      </w:tr>
+      <w:tr>
+        <w:tc>
+          <w:tcPr>
+            <w:tcW w:w="711" w:type="dxa"/>
+          </w:tcPr>
+          <w:p>
+            <w:pPr>
+              <w:rPr>
+                <w:rFonts w:ascii="Arial" w:hAnsi="Arial" w:cs="Arial"/>
+                <w:sz w:val="24"/>
+                <w:szCs w:val="24"/>
+              </w:rPr>
+            </w:pPr>
+          </w:p>
+        </w:tc>
+        <w:tc>
+          <w:tcPr>
+            <w:tcW w:w="1809" w:type="dxa"/>
+          </w:tcPr>
+          <w:p>
+            <w:pPr>
+              <w:rPr>
+                <w:rFonts w:ascii="Arial" w:hAnsi="Arial" w:cs="Arial"/>
+                <w:sz w:val="24"/>
+                <w:szCs w:val="24"/>
+              </w:rPr>
+            </w:pPr>
+            <w:r>
+              <w:rPr>
+                <w:rFonts w:ascii="Arial" w:hAnsi="Arial" w:cs="Arial"/>
+                <w:sz w:val="24"/>
+                <w:szCs w:val="24"/>
+              </w:rPr>
+              <w:t>Delete/Edit User accounts</w:t>
+            </w:r>
+          </w:p>
+        </w:tc>
+        <w:tc>
+          <w:tcPr>
+            <w:tcW w:w="1885" w:type="dxa"/>
+          </w:tcPr>
+          <w:p>
+            <w:pPr>
+              <w:rPr>
+                <w:rFonts w:ascii="Arial" w:hAnsi="Arial" w:cs="Arial"/>
+                <w:sz w:val="24"/>
+                <w:szCs w:val="24"/>
+              </w:rPr>
+            </w:pPr>
+          </w:p>
+        </w:tc>
+        <w:tc>
+          <w:tcPr>
+            <w:tcW w:w="1890" w:type="dxa"/>
+          </w:tcPr>
+          <w:p>
+            <w:pPr>
+              <w:rPr>
+                <w:rFonts w:ascii="Arial" w:hAnsi="Arial" w:cs="Arial"/>
+                <w:sz w:val="24"/>
+                <w:szCs w:val="24"/>
+              </w:rPr>
+            </w:pPr>
+            <w:r>
+              <w:rPr>
+                <w:rFonts w:ascii="Arial" w:hAnsi="Arial" w:cs="Arial"/>
+                <w:sz w:val="24"/>
+                <w:szCs w:val="24"/>
+              </w:rPr>
+              <w:t xml:space="preserve">To allow the admin to filter through accounts that </w:t>
+            </w:r>
+            <w:r>
+              <w:rPr>
+                <w:rFonts w:ascii="Arial" w:hAnsi="Arial" w:cs="Arial"/>
+                <w:sz w:val="24"/>
+                <w:szCs w:val="24"/>
+              </w:rPr>
+              <w:lastRenderedPageBreak/>
+              <w:t>are required to be removed and edited.</w:t>
+            </w:r>
+          </w:p>
+        </w:tc>
+        <w:tc>
+          <w:tcPr>
+            <w:tcW w:w="810" w:type="dxa"/>
+          </w:tcPr>
+          <w:p>
+            <w:pPr>
+              <w:rPr>
+                <w:rFonts w:ascii="Arial" w:hAnsi="Arial" w:cs="Arial"/>
+                <w:sz w:val="24"/>
+                <w:szCs w:val="24"/>
+              </w:rPr>
+            </w:pPr>
+          </w:p>
+        </w:tc>
+        <w:tc>
+          <w:tcPr>
+            <w:tcW w:w="2245" w:type="dxa"/>
+          </w:tcPr>
+          <w:p>
+            <w:pPr>
+              <w:rPr>
+                <w:rFonts w:ascii="Arial" w:hAnsi="Arial" w:cs="Arial"/>
+                <w:sz w:val="24"/>
+                <w:szCs w:val="24"/>
+              </w:rPr>
+            </w:pPr>
+            <w:r>
+              <w:rPr>
+                <w:rFonts w:ascii="Arial" w:hAnsi="Arial" w:cs="Arial"/>
+                <w:sz w:val="24"/>
+                <w:szCs w:val="24"/>
+              </w:rPr>
+              <w:t xml:space="preserve">Admins can control and manage user accounts based on </w:t>
+            </w:r>
+            <w:r>
+              <w:rPr>
+                <w:rFonts w:ascii="Arial" w:hAnsi="Arial" w:cs="Arial"/>
+                <w:sz w:val="24"/>
+                <w:szCs w:val="24"/>
+              </w:rPr>
+              <w:lastRenderedPageBreak/>
+              <w:t>conditions and situations.</w:t>
+            </w:r>
+          </w:p>
+        </w:tc>
+      </w:tr>
+    </w:tbl>
+    <w:p>
+      <w:pPr>
+        <w:rPr>
+          <w:rFonts w:ascii="Arial" w:hAnsi="Arial" w:cs="Arial"/>
+          <w:sz w:val="24"/>
+          <w:szCs w:val="24"/>
+        </w:rPr>
+      </w:pPr>
+    </w:p>
+    <w:p>
+      <w:pPr>
+        <w:rPr>
+          <w:rFonts w:ascii="Arial" w:hAnsi="Arial" w:cs="Arial"/>
+          <w:sz w:val="24"/>
+          <w:szCs w:val="24"/>
+        </w:rPr>
+      </w:pPr>
+    </w:p>
+    <w:p>
+      <w:pPr>
+        <w:rPr>
+          <w:rFonts w:ascii="Arial" w:hAnsi="Arial" w:cs="Arial"/>
+          <w:sz w:val="24"/>
+          <w:szCs w:val="24"/>
+        </w:rPr>
+      </w:pPr>
+    </w:p>
+    <w:p>
+      <w:pPr>
+        <w:pStyle w:val="Heading2"/>
+      </w:pPr>
+      <w:r>
+        <w:t>Non-Functional Requirement</w:t>
+      </w:r>
+    </w:p>
+    <w:p>
+      <w:pPr>
+        <w:rPr>
+          <w:rFonts w:ascii="Arial" w:hAnsi="Arial" w:cs="Arial"/>
+          <w:sz w:val="24"/>
+          <w:szCs w:val="24"/>
+        </w:rPr>
+      </w:pPr>
+      <w:r>
+        <w:rPr>
+          <w:rFonts w:ascii="Arial" w:hAnsi="Arial" w:cs="Arial"/>
+          <w:sz w:val="24"/>
+          <w:szCs w:val="24"/>
+        </w:rPr>
+        <w:t>Those requirements that set</w:t>
+      </w:r>
+      <w:r>
+        <w:rPr>
+          <w:rFonts w:ascii="Arial" w:hAnsi="Arial" w:cs="Arial"/>
+          <w:sz w:val="24"/>
+          <w:szCs w:val="24"/>
+        </w:rPr>
+        <w:t>s</w:t>
+      </w:r>
+      <w:r>
+        <w:rPr>
+          <w:rFonts w:ascii="Arial" w:hAnsi="Arial" w:cs="Arial"/>
+          <w:sz w:val="24"/>
+          <w:szCs w:val="24"/>
+        </w:rPr>
+        <w:t xml:space="preserve"> up </w:t>
+      </w:r>
+      <w:r>
+        <w:rPr>
+          <w:rFonts w:ascii="Arial" w:hAnsi="Arial" w:cs="Arial"/>
+          <w:sz w:val="24"/>
+          <w:szCs w:val="24"/>
+        </w:rPr>
+        <w:t>specific criteria</w:t>
+      </w:r>
+      <w:r>
+        <w:rPr>
+          <w:rFonts w:ascii="Arial" w:hAnsi="Arial" w:cs="Arial"/>
+          <w:sz w:val="24"/>
+          <w:szCs w:val="24"/>
+        </w:rPr>
+        <w:t xml:space="preserve"> for judging the operation of a developed system is known</w:t>
+      </w:r>
+      <w:r>
+        <w:rPr>
+          <w:rFonts w:ascii="Arial" w:hAnsi="Arial" w:cs="Arial"/>
+          <w:sz w:val="24"/>
+          <w:szCs w:val="24"/>
+        </w:rPr>
+        <w:t xml:space="preserve"> as non-functional requirements. These non-functional requirements usually determine the quality attributes of the system rather than some specific behavior or functions. These requirements determine the status of the system among users and the market.</w:t>
+      </w:r>
+    </w:p>
+    <w:p>
+      <w:pPr>
+        <w:rPr>
+          <w:rFonts w:ascii="Arial" w:hAnsi="Arial" w:cs="Arial"/>
+          <w:sz w:val="24"/>
+          <w:szCs w:val="24"/>
+        </w:rPr>
+      </w:pPr>
+      <w:r>
+        <w:rPr>
+          <w:rFonts w:ascii="Arial" w:hAnsi="Arial" w:cs="Arial"/>
+          <w:sz w:val="24"/>
+          <w:szCs w:val="24"/>
+        </w:rPr>
+        <w:t>The non-functional requirement of my project is shown in the table below.</w:t>
+      </w:r>
+    </w:p>
+    <w:tbl>
+      <w:tblPr>
+        <w:tblStyle w:val="TableGrid"/>
+        <w:tblW w:w="0" w:type="auto"/>
+        <w:tblLayout w:type="fixed"/>
+        <w:tblLook w:val="04A0" w:firstRow="1" w:lastRow="0" w:firstColumn="1" w:lastColumn="0" w:noHBand="0" w:noVBand="1"/>
+      </w:tblPr>
+      <w:tblGrid>
+        <w:gridCol w:w="625"/>
+        <w:gridCol w:w="1710"/>
+        <w:gridCol w:w="2340"/>
+        <w:gridCol w:w="1890"/>
+        <w:gridCol w:w="900"/>
+        <w:gridCol w:w="1885"/>
+      </w:tblGrid>
+      <w:tr>
+        <w:tc>
+          <w:tcPr>
+            <w:tcW w:w="625" w:type="dxa"/>
+          </w:tcPr>
+          <w:p>
+            <w:pPr>
+              <w:rPr>
+                <w:rFonts w:ascii="Arial" w:hAnsi="Arial" w:cs="Arial"/>
+                <w:sz w:val="24"/>
+                <w:szCs w:val="24"/>
+              </w:rPr>
+            </w:pPr>
+          </w:p>
+        </w:tc>
+        <w:tc>
+          <w:tcPr>
+            <w:tcW w:w="1710" w:type="dxa"/>
+          </w:tcPr>
+          <w:p>
+            <w:pPr>
+              <w:rPr>
+                <w:rFonts w:ascii="Arial" w:hAnsi="Arial" w:cs="Arial"/>
+                <w:sz w:val="24"/>
+                <w:szCs w:val="24"/>
+              </w:rPr>
+            </w:pPr>
+            <w:r>
+              <w:rPr>
+                <w:rFonts w:ascii="Arial" w:hAnsi="Arial" w:cs="Arial"/>
+                <w:sz w:val="24"/>
+                <w:szCs w:val="24"/>
+              </w:rPr>
+              <w:t>Non Functional Requirement</w:t>
+            </w:r>
+          </w:p>
+        </w:tc>
+        <w:tc>
+          <w:tcPr>
+            <w:tcW w:w="2340" w:type="dxa"/>
+          </w:tcPr>
+          <w:p>
+            <w:pPr>
+              <w:rPr>
+                <w:rFonts w:ascii="Arial" w:hAnsi="Arial" w:cs="Arial"/>
+                <w:sz w:val="24"/>
+                <w:szCs w:val="24"/>
+              </w:rPr>
+            </w:pPr>
+            <w:r>
+              <w:rPr>
+                <w:rFonts w:ascii="Arial" w:hAnsi="Arial" w:cs="Arial"/>
+                <w:sz w:val="24"/>
+                <w:szCs w:val="24"/>
+              </w:rPr>
+              <w:t>Description</w:t>
+            </w:r>
+          </w:p>
+        </w:tc>
+        <w:tc>
+          <w:tcPr>
+            <w:tcW w:w="1890" w:type="dxa"/>
+          </w:tcPr>
+          <w:p>
+            <w:pPr>
+              <w:rPr>
+                <w:rFonts w:ascii="Arial" w:hAnsi="Arial" w:cs="Arial"/>
+                <w:sz w:val="24"/>
+                <w:szCs w:val="24"/>
+              </w:rPr>
+            </w:pPr>
+            <w:r>
+              <w:rPr>
+                <w:rFonts w:ascii="Arial" w:hAnsi="Arial" w:cs="Arial"/>
+                <w:sz w:val="24"/>
+                <w:szCs w:val="24"/>
+              </w:rPr>
+              <w:t>Rational</w:t>
+            </w:r>
+          </w:p>
+        </w:tc>
+        <w:tc>
+          <w:tcPr>
+            <w:tcW w:w="900" w:type="dxa"/>
+          </w:tcPr>
+          <w:p>
+            <w:pPr>
+              <w:rPr>
+                <w:rFonts w:ascii="Arial" w:hAnsi="Arial" w:cs="Arial"/>
+                <w:sz w:val="24"/>
+                <w:szCs w:val="24"/>
+              </w:rPr>
+            </w:pPr>
+            <w:r>
+              <w:rPr>
+                <w:rFonts w:ascii="Arial" w:hAnsi="Arial" w:cs="Arial"/>
+                <w:sz w:val="24"/>
+                <w:szCs w:val="24"/>
+              </w:rPr>
+              <w:t xml:space="preserve">Dependencies </w:t>
+            </w:r>
+          </w:p>
+        </w:tc>
+        <w:tc>
+          <w:tcPr>
+            <w:tcW w:w="1885" w:type="dxa"/>
+          </w:tcPr>
+          <w:p>
+            <w:pPr>
+              <w:rPr>
+                <w:rFonts w:ascii="Arial" w:hAnsi="Arial" w:cs="Arial"/>
+                <w:sz w:val="24"/>
+                <w:szCs w:val="24"/>
+              </w:rPr>
+            </w:pPr>
+            <w:r>
+              <w:rPr>
+                <w:rFonts w:ascii="Arial" w:hAnsi="Arial" w:cs="Arial"/>
+                <w:sz w:val="24"/>
+                <w:szCs w:val="24"/>
+              </w:rPr>
+              <w:t>Remarks</w:t>
+            </w:r>
+          </w:p>
+        </w:tc>
+      </w:tr>
+      <w:tr>
+        <w:tc>
+          <w:tcPr>
+            <w:tcW w:w="625" w:type="dxa"/>
+          </w:tcPr>
+          <w:p>
+            <w:pPr>
+              <w:rPr>
+                <w:rFonts w:ascii="Arial" w:hAnsi="Arial" w:cs="Arial"/>
+                <w:sz w:val="24"/>
+                <w:szCs w:val="24"/>
+              </w:rPr>
+            </w:pPr>
+          </w:p>
+        </w:tc>
+        <w:tc>
+          <w:tcPr>
+            <w:tcW w:w="1710" w:type="dxa"/>
+          </w:tcPr>
+          <w:p>
+            <w:pPr>
+              <w:rPr>
+                <w:rFonts w:ascii="Arial" w:hAnsi="Arial" w:cs="Arial"/>
+                <w:sz w:val="24"/>
+                <w:szCs w:val="24"/>
+              </w:rPr>
+            </w:pPr>
+            <w:r>
+              <w:rPr>
+                <w:rFonts w:ascii="Arial" w:hAnsi="Arial" w:cs="Arial"/>
+                <w:sz w:val="24"/>
+                <w:szCs w:val="24"/>
+              </w:rPr>
+              <w:t xml:space="preserve">Security </w:t>
+            </w:r>
+          </w:p>
+        </w:tc>
+        <w:tc>
+          <w:tcPr>
+            <w:tcW w:w="2340" w:type="dxa"/>
+          </w:tcPr>
+          <w:p>
+            <w:pPr>
+              <w:rPr>
+                <w:rFonts w:ascii="Arial" w:hAnsi="Arial" w:cs="Arial"/>
+                <w:sz w:val="24"/>
+                <w:szCs w:val="24"/>
+              </w:rPr>
+            </w:pPr>
+            <w:r>
+              <w:rPr>
+                <w:rFonts w:ascii="Arial" w:hAnsi="Arial" w:cs="Arial"/>
+                <w:sz w:val="24"/>
+                <w:szCs w:val="24"/>
+              </w:rPr>
+              <w:t>System should have data security features to protect the confidentiality, integrity and availability of data.</w:t>
+            </w:r>
+          </w:p>
+        </w:tc>
+        <w:tc>
+          <w:tcPr>
+            <w:tcW w:w="1890" w:type="dxa"/>
+          </w:tcPr>
+          <w:p>
+            <w:pPr>
+              <w:rPr>
+                <w:rFonts w:ascii="Arial" w:hAnsi="Arial" w:cs="Arial"/>
+                <w:sz w:val="24"/>
+                <w:szCs w:val="24"/>
+              </w:rPr>
+            </w:pPr>
+            <w:r>
+              <w:rPr>
+                <w:rFonts w:ascii="Arial" w:hAnsi="Arial" w:cs="Arial"/>
+                <w:sz w:val="24"/>
+                <w:szCs w:val="24"/>
+              </w:rPr>
+              <w:t>To protect the user data safe and secure.</w:t>
+            </w:r>
+          </w:p>
+        </w:tc>
+        <w:tc>
+          <w:tcPr>
+            <w:tcW w:w="900" w:type="dxa"/>
+          </w:tcPr>
+          <w:p>
+            <w:pPr>
+              <w:rPr>
+                <w:rFonts w:ascii="Arial" w:hAnsi="Arial" w:cs="Arial"/>
+                <w:sz w:val="24"/>
+                <w:szCs w:val="24"/>
+              </w:rPr>
+            </w:pPr>
+          </w:p>
+        </w:tc>
+        <w:tc>
+          <w:tcPr>
+            <w:tcW w:w="1885" w:type="dxa"/>
+          </w:tcPr>
+          <w:p>
+            <w:pPr>
+              <w:rPr>
+                <w:rFonts w:ascii="Arial" w:hAnsi="Arial" w:cs="Arial"/>
+                <w:sz w:val="24"/>
+                <w:szCs w:val="24"/>
+              </w:rPr>
+            </w:pPr>
+          </w:p>
+        </w:tc>
+      </w:tr>
+      <w:tr>
+        <w:tc>
+          <w:tcPr>
+            <w:tcW w:w="625" w:type="dxa"/>
+          </w:tcPr>
+          <w:p>
+            <w:pPr>
+              <w:rPr>
+                <w:rFonts w:ascii="Arial" w:hAnsi="Arial" w:cs="Arial"/>
+                <w:sz w:val="24"/>
+                <w:szCs w:val="24"/>
+              </w:rPr>
+            </w:pPr>
+          </w:p>
+        </w:tc>
+        <w:tc>
+          <w:tcPr>
+            <w:tcW w:w="1710" w:type="dxa"/>
+          </w:tcPr>
+          <w:p>
+            <w:pPr>
+              <w:rPr>
+                <w:rFonts w:ascii="Arial" w:hAnsi="Arial" w:cs="Arial"/>
+                <w:sz w:val="24"/>
+                <w:szCs w:val="24"/>
+              </w:rPr>
+            </w:pPr>
+            <w:r>
+              <w:rPr>
+                <w:rFonts w:ascii="Arial" w:hAnsi="Arial" w:cs="Arial"/>
+                <w:sz w:val="24"/>
+                <w:szCs w:val="24"/>
+              </w:rPr>
+              <w:t>Performance</w:t>
+            </w:r>
+          </w:p>
+        </w:tc>
+        <w:tc>
+          <w:tcPr>
+            <w:tcW w:w="2340" w:type="dxa"/>
+          </w:tcPr>
+          <w:p>
+            <w:pPr>
+              <w:rPr>
+                <w:rFonts w:ascii="Arial" w:hAnsi="Arial" w:cs="Arial"/>
+                <w:sz w:val="24"/>
+                <w:szCs w:val="24"/>
+              </w:rPr>
+            </w:pPr>
+            <w:r>
+              <w:rPr>
+                <w:rFonts w:ascii="Arial" w:hAnsi="Arial" w:cs="Arial"/>
+                <w:sz w:val="24"/>
+                <w:szCs w:val="24"/>
+              </w:rPr>
+              <w:t>System should always function the same for any given situations</w:t>
+            </w:r>
+          </w:p>
+        </w:tc>
+        <w:tc>
+          <w:tcPr>
+            <w:tcW w:w="1890" w:type="dxa"/>
+          </w:tcPr>
+          <w:p>
+            <w:pPr>
+              <w:rPr>
+                <w:rFonts w:ascii="Arial" w:hAnsi="Arial" w:cs="Arial"/>
+                <w:sz w:val="24"/>
+                <w:szCs w:val="24"/>
+              </w:rPr>
+            </w:pPr>
+            <w:r>
+              <w:rPr>
+                <w:rFonts w:ascii="Arial" w:hAnsi="Arial" w:cs="Arial"/>
+                <w:sz w:val="24"/>
+                <w:szCs w:val="24"/>
+              </w:rPr>
+              <w:t>To ensure users get smooth and efficient performance using the system</w:t>
+            </w:r>
+          </w:p>
+        </w:tc>
+        <w:tc>
+          <w:tcPr>
+            <w:tcW w:w="900" w:type="dxa"/>
+          </w:tcPr>
+          <w:p>
+            <w:pPr>
+              <w:rPr>
+                <w:rFonts w:ascii="Arial" w:hAnsi="Arial" w:cs="Arial"/>
+                <w:sz w:val="24"/>
+                <w:szCs w:val="24"/>
+              </w:rPr>
+            </w:pPr>
+          </w:p>
+        </w:tc>
+        <w:tc>
+          <w:tcPr>
+            <w:tcW w:w="1885" w:type="dxa"/>
+          </w:tcPr>
+          <w:p>
+            <w:pPr>
+              <w:rPr>
+                <w:rFonts w:ascii="Arial" w:hAnsi="Arial" w:cs="Arial"/>
+                <w:sz w:val="24"/>
+                <w:szCs w:val="24"/>
+              </w:rPr>
+            </w:pPr>
+          </w:p>
+        </w:tc>
+      </w:tr>
+      <w:tr>
+        <w:tc>
+          <w:tcPr>
+            <w:tcW w:w="625" w:type="dxa"/>
+          </w:tcPr>
+          <w:p>
+            <w:pPr>
+              <w:rPr>
+                <w:rFonts w:ascii="Arial" w:hAnsi="Arial" w:cs="Arial"/>
+                <w:sz w:val="24"/>
+                <w:szCs w:val="24"/>
+              </w:rPr>
+            </w:pPr>
+          </w:p>
+        </w:tc>
+        <w:tc>
+          <w:tcPr>
+            <w:tcW w:w="1710" w:type="dxa"/>
+          </w:tcPr>
+          <w:p>
+            <w:pPr>
+              <w:rPr>
+                <w:rFonts w:ascii="Arial" w:hAnsi="Arial" w:cs="Arial"/>
+                <w:sz w:val="24"/>
+                <w:szCs w:val="24"/>
+              </w:rPr>
+            </w:pPr>
+            <w:r>
+              <w:rPr>
+                <w:rFonts w:ascii="Arial" w:hAnsi="Arial" w:cs="Arial"/>
+                <w:sz w:val="24"/>
+                <w:szCs w:val="24"/>
+              </w:rPr>
+              <w:t>Legal Clearance</w:t>
+            </w:r>
+          </w:p>
+        </w:tc>
+        <w:tc>
+          <w:tcPr>
+            <w:tcW w:w="2340" w:type="dxa"/>
+          </w:tcPr>
+          <w:p>
+            <w:pPr>
+              <w:rPr>
+                <w:rFonts w:ascii="Arial" w:hAnsi="Arial" w:cs="Arial"/>
+                <w:sz w:val="24"/>
+                <w:szCs w:val="24"/>
+              </w:rPr>
+            </w:pPr>
+            <w:r>
+              <w:rPr>
+                <w:rFonts w:ascii="Arial" w:hAnsi="Arial" w:cs="Arial"/>
+                <w:sz w:val="24"/>
+                <w:szCs w:val="24"/>
+              </w:rPr>
+              <w:t>System should be made without crossing any legal boundaries.</w:t>
+            </w:r>
+          </w:p>
+        </w:tc>
+        <w:tc>
+          <w:tcPr>
+            <w:tcW w:w="1890" w:type="dxa"/>
+          </w:tcPr>
+          <w:p>
+            <w:pPr>
+              <w:rPr>
+                <w:rFonts w:ascii="Arial" w:hAnsi="Arial" w:cs="Arial"/>
+                <w:sz w:val="24"/>
+                <w:szCs w:val="24"/>
+              </w:rPr>
+            </w:pPr>
+            <w:r>
+              <w:rPr>
+                <w:rFonts w:ascii="Arial" w:hAnsi="Arial" w:cs="Arial"/>
+                <w:sz w:val="24"/>
+                <w:szCs w:val="24"/>
+              </w:rPr>
+              <w:t>To make a legal value of the system in the market</w:t>
+            </w:r>
+          </w:p>
+        </w:tc>
+        <w:tc>
+          <w:tcPr>
+            <w:tcW w:w="900" w:type="dxa"/>
+          </w:tcPr>
+          <w:p>
+            <w:pPr>
+              <w:rPr>
+                <w:rFonts w:ascii="Arial" w:hAnsi="Arial" w:cs="Arial"/>
+                <w:sz w:val="24"/>
+                <w:szCs w:val="24"/>
+              </w:rPr>
+            </w:pPr>
+          </w:p>
+        </w:tc>
+        <w:tc>
+          <w:tcPr>
+            <w:tcW w:w="1885" w:type="dxa"/>
+          </w:tcPr>
+          <w:p>
+            <w:pPr>
+              <w:rPr>
+                <w:rFonts w:ascii="Arial" w:hAnsi="Arial" w:cs="Arial"/>
+                <w:sz w:val="24"/>
+                <w:szCs w:val="24"/>
+              </w:rPr>
+            </w:pPr>
+          </w:p>
+        </w:tc>
+      </w:tr>
+      <w:tr>
+        <w:tc>
+          <w:tcPr>
+            <w:tcW w:w="625" w:type="dxa"/>
+          </w:tcPr>
+          <w:p>
+            <w:pPr>
+              <w:rPr>
+                <w:rFonts w:ascii="Arial" w:hAnsi="Arial" w:cs="Arial"/>
+                <w:sz w:val="24"/>
+                <w:szCs w:val="24"/>
+              </w:rPr>
+            </w:pPr>
+          </w:p>
+        </w:tc>
+        <w:tc>
+          <w:tcPr>
+            <w:tcW w:w="1710" w:type="dxa"/>
+          </w:tcPr>
+          <w:p>
+            <w:pPr>
+              <w:rPr>
+                <w:rFonts w:ascii="Arial" w:hAnsi="Arial" w:cs="Arial"/>
+                <w:sz w:val="24"/>
+                <w:szCs w:val="24"/>
+              </w:rPr>
+            </w:pPr>
+            <w:r>
+              <w:rPr>
+                <w:rFonts w:ascii="Arial" w:hAnsi="Arial" w:cs="Arial"/>
+                <w:sz w:val="24"/>
+                <w:szCs w:val="24"/>
+              </w:rPr>
+              <w:t>Documentation</w:t>
+            </w:r>
+          </w:p>
+        </w:tc>
+        <w:tc>
+          <w:tcPr>
+            <w:tcW w:w="2340" w:type="dxa"/>
+          </w:tcPr>
+          <w:p>
+            <w:pPr>
+              <w:rPr>
+                <w:rFonts w:ascii="Arial" w:hAnsi="Arial" w:cs="Arial"/>
+                <w:sz w:val="24"/>
+                <w:szCs w:val="24"/>
+              </w:rPr>
+            </w:pPr>
+            <w:r>
+              <w:rPr>
+                <w:rFonts w:ascii="Arial" w:hAnsi="Arial" w:cs="Arial"/>
+                <w:sz w:val="24"/>
+                <w:szCs w:val="24"/>
+              </w:rPr>
+              <w:t>System should provide guidelines, documentation to allow users to know the system better,</w:t>
+            </w:r>
+          </w:p>
+        </w:tc>
+        <w:tc>
+          <w:tcPr>
+            <w:tcW w:w="1890" w:type="dxa"/>
+          </w:tcPr>
+          <w:p>
+            <w:pPr>
+              <w:rPr>
+                <w:rFonts w:ascii="Arial" w:hAnsi="Arial" w:cs="Arial"/>
+                <w:sz w:val="24"/>
+                <w:szCs w:val="24"/>
+              </w:rPr>
+            </w:pPr>
+            <w:r>
+              <w:rPr>
+                <w:rFonts w:ascii="Arial" w:hAnsi="Arial" w:cs="Arial"/>
+                <w:sz w:val="24"/>
+                <w:szCs w:val="24"/>
+              </w:rPr>
+              <w:t>To ensure users know about the system</w:t>
+            </w:r>
+          </w:p>
+        </w:tc>
+        <w:tc>
+          <w:tcPr>
+            <w:tcW w:w="900" w:type="dxa"/>
+          </w:tcPr>
+          <w:p>
+            <w:pPr>
+              <w:rPr>
+                <w:rFonts w:ascii="Arial" w:hAnsi="Arial" w:cs="Arial"/>
+                <w:sz w:val="24"/>
+                <w:szCs w:val="24"/>
+              </w:rPr>
+            </w:pPr>
+          </w:p>
+        </w:tc>
+        <w:tc>
+          <w:tcPr>
+            <w:tcW w:w="1885" w:type="dxa"/>
+          </w:tcPr>
+          <w:p>
+            <w:pPr>
+              <w:rPr>
+                <w:rFonts w:ascii="Arial" w:hAnsi="Arial" w:cs="Arial"/>
+                <w:sz w:val="24"/>
+                <w:szCs w:val="24"/>
+              </w:rPr>
+            </w:pPr>
+          </w:p>
+        </w:tc>
+      </w:tr>
+      <w:tr>
+        <w:tc>
+          <w:tcPr>
+            <w:tcW w:w="625" w:type="dxa"/>
+          </w:tcPr>
+          <w:p>
+            <w:pPr>
+              <w:rPr>
+                <w:rFonts w:ascii="Arial" w:hAnsi="Arial" w:cs="Arial"/>
+                <w:sz w:val="24"/>
+                <w:szCs w:val="24"/>
+              </w:rPr>
+            </w:pPr>
+          </w:p>
+        </w:tc>
+        <w:tc>
+          <w:tcPr>
+            <w:tcW w:w="1710" w:type="dxa"/>
+          </w:tcPr>
+          <w:p>
+            <w:pPr>
+              <w:rPr>
+                <w:rFonts w:ascii="Arial" w:hAnsi="Arial" w:cs="Arial"/>
+                <w:sz w:val="24"/>
+                <w:szCs w:val="24"/>
+              </w:rPr>
+            </w:pPr>
+            <w:r>
+              <w:rPr>
+                <w:rFonts w:ascii="Arial" w:hAnsi="Arial" w:cs="Arial"/>
+                <w:sz w:val="24"/>
+                <w:szCs w:val="24"/>
+              </w:rPr>
+              <w:t>Maintainability</w:t>
+            </w:r>
+          </w:p>
+        </w:tc>
+        <w:tc>
+          <w:tcPr>
+            <w:tcW w:w="2340" w:type="dxa"/>
+          </w:tcPr>
+          <w:p>
+            <w:pPr>
+              <w:rPr>
+                <w:rFonts w:ascii="Arial" w:hAnsi="Arial" w:cs="Arial"/>
+                <w:sz w:val="24"/>
+                <w:szCs w:val="24"/>
+              </w:rPr>
+            </w:pPr>
+            <w:r>
+              <w:rPr>
+                <w:rFonts w:ascii="Arial" w:hAnsi="Arial" w:cs="Arial"/>
+                <w:sz w:val="24"/>
+                <w:szCs w:val="24"/>
+              </w:rPr>
+              <w:t>System should be maintainable to discard any flaws within the system.</w:t>
+            </w:r>
+          </w:p>
+        </w:tc>
+        <w:tc>
+          <w:tcPr>
+            <w:tcW w:w="1890" w:type="dxa"/>
+          </w:tcPr>
+          <w:p>
+            <w:pPr>
+              <w:rPr>
+                <w:rFonts w:ascii="Arial" w:hAnsi="Arial" w:cs="Arial"/>
+                <w:sz w:val="24"/>
+                <w:szCs w:val="24"/>
+              </w:rPr>
+            </w:pPr>
+            <w:r>
+              <w:rPr>
+                <w:rFonts w:ascii="Arial" w:hAnsi="Arial" w:cs="Arial"/>
+                <w:sz w:val="24"/>
+                <w:szCs w:val="24"/>
+              </w:rPr>
+              <w:t xml:space="preserve">To ensure the system fixes any appearing bugs and </w:t>
+            </w:r>
+            <w:r>
+              <w:rPr>
+                <w:rFonts w:ascii="Arial" w:hAnsi="Arial" w:cs="Arial"/>
+                <w:sz w:val="24"/>
+                <w:szCs w:val="24"/>
+              </w:rPr>
+              <w:lastRenderedPageBreak/>
+              <w:t>errors and manages to maintain what users feels difficult to use.</w:t>
+            </w:r>
+          </w:p>
+        </w:tc>
+        <w:tc>
+          <w:tcPr>
+            <w:tcW w:w="900" w:type="dxa"/>
+          </w:tcPr>
+          <w:p>
+            <w:pPr>
+              <w:rPr>
+                <w:rFonts w:ascii="Arial" w:hAnsi="Arial" w:cs="Arial"/>
+                <w:sz w:val="24"/>
+                <w:szCs w:val="24"/>
+              </w:rPr>
+            </w:pPr>
+          </w:p>
+        </w:tc>
+        <w:tc>
+          <w:tcPr>
+            <w:tcW w:w="1885" w:type="dxa"/>
+          </w:tcPr>
+          <w:p>
+            <w:pPr>
+              <w:rPr>
+                <w:rFonts w:ascii="Arial" w:hAnsi="Arial" w:cs="Arial"/>
+                <w:sz w:val="24"/>
+                <w:szCs w:val="24"/>
+              </w:rPr>
+            </w:pPr>
+          </w:p>
+        </w:tc>
+      </w:tr>
+      <w:tr>
+        <w:tc>
+          <w:tcPr>
+            <w:tcW w:w="625" w:type="dxa"/>
+          </w:tcPr>
+          <w:p>
+            <w:pPr>
+              <w:rPr>
+                <w:rFonts w:ascii="Arial" w:hAnsi="Arial" w:cs="Arial"/>
+                <w:sz w:val="24"/>
+                <w:szCs w:val="24"/>
+              </w:rPr>
+            </w:pPr>
+          </w:p>
+        </w:tc>
+        <w:tc>
+          <w:tcPr>
+            <w:tcW w:w="1710" w:type="dxa"/>
+          </w:tcPr>
+          <w:p>
+            <w:pPr>
+              <w:rPr>
+                <w:rFonts w:ascii="Arial" w:hAnsi="Arial" w:cs="Arial"/>
+                <w:sz w:val="24"/>
+                <w:szCs w:val="24"/>
+              </w:rPr>
+            </w:pPr>
+            <w:r>
+              <w:rPr>
+                <w:rFonts w:ascii="Arial" w:hAnsi="Arial" w:cs="Arial"/>
+                <w:sz w:val="24"/>
+                <w:szCs w:val="24"/>
+              </w:rPr>
+              <w:t>Capacity</w:t>
+            </w:r>
+          </w:p>
+        </w:tc>
+        <w:tc>
+          <w:tcPr>
+            <w:tcW w:w="2340" w:type="dxa"/>
+          </w:tcPr>
+          <w:p>
+            <w:pPr>
+              <w:rPr>
+                <w:rFonts w:ascii="Arial" w:hAnsi="Arial" w:cs="Arial"/>
+                <w:sz w:val="24"/>
+                <w:szCs w:val="24"/>
+              </w:rPr>
+            </w:pPr>
+            <w:r>
+              <w:rPr>
+                <w:rFonts w:ascii="Arial" w:hAnsi="Arial" w:cs="Arial"/>
+                <w:sz w:val="24"/>
+                <w:szCs w:val="24"/>
+              </w:rPr>
+              <w:t>System should function with the same ability for any given users.</w:t>
+            </w:r>
+          </w:p>
+        </w:tc>
+        <w:tc>
+          <w:tcPr>
+            <w:tcW w:w="1890" w:type="dxa"/>
+          </w:tcPr>
+          <w:p>
+            <w:pPr>
+              <w:rPr>
+                <w:rFonts w:ascii="Arial" w:hAnsi="Arial" w:cs="Arial"/>
+                <w:sz w:val="24"/>
+                <w:szCs w:val="24"/>
+              </w:rPr>
+            </w:pPr>
+            <w:r>
+              <w:rPr>
+                <w:rFonts w:ascii="Arial" w:hAnsi="Arial" w:cs="Arial"/>
+                <w:sz w:val="24"/>
+                <w:szCs w:val="24"/>
+              </w:rPr>
+              <w:t>To ensure the system can handle large data from number of users with the same efficiency.</w:t>
+            </w:r>
+          </w:p>
+        </w:tc>
+        <w:tc>
+          <w:tcPr>
+            <w:tcW w:w="900" w:type="dxa"/>
+          </w:tcPr>
+          <w:p>
+            <w:pPr>
+              <w:rPr>
+                <w:rFonts w:ascii="Arial" w:hAnsi="Arial" w:cs="Arial"/>
+                <w:sz w:val="24"/>
+                <w:szCs w:val="24"/>
+              </w:rPr>
+            </w:pPr>
+          </w:p>
+        </w:tc>
+        <w:tc>
+          <w:tcPr>
+            <w:tcW w:w="1885" w:type="dxa"/>
+          </w:tcPr>
+          <w:p>
+            <w:pPr>
+              <w:rPr>
+                <w:rFonts w:ascii="Arial" w:hAnsi="Arial" w:cs="Arial"/>
+                <w:sz w:val="24"/>
+                <w:szCs w:val="24"/>
+              </w:rPr>
+            </w:pPr>
+          </w:p>
+        </w:tc>
+      </w:tr>
+    </w:tbl>
+    <w:p>
+      <w:pPr>
+        <w:rPr>
+          <w:rFonts w:ascii="Arial" w:hAnsi="Arial" w:cs="Arial"/>
+          <w:sz w:val="24"/>
+          <w:szCs w:val="24"/>
+        </w:rPr>
+      </w:pPr>
+    </w:p>
+    <w:p>
+      <w:pPr>
+        <w:pStyle w:val="Heading2"/>
+      </w:pPr>
+      <w:r>
         <w:t>MoSCoW Prioritization</w:t>
       </w:r>
     </w:p>
@@ -3964,6 +7265,7 @@
           <w:sz w:val="24"/>
           <w:szCs w:val="24"/>
         </w:rPr>
+        <w:lastRenderedPageBreak/>
         <w:t>M</w:t>
       </w:r>
       <w:r>
@@ -4215,7 +7517,15 @@
                 <w:sz w:val="24"/>
                 <w:szCs w:val="24"/>
               </w:rPr>
-              <w:t>S.No</w:t>
+              <w:t>S.n</w:t>
+            </w:r>
+            <w:r>
+              <w:rPr>
+                <w:rFonts w:ascii="Arial" w:hAnsi="Arial" w:cs="Arial"/>
+                <w:sz w:val="24"/>
+                <w:szCs w:val="24"/>
+              </w:rPr>
+              <w:t>o</w:t>
             </w:r>
           </w:p>
         </w:tc>
@@ -5887,15 +9197,6 @@
             <w:r>
               <w:rPr>
                 <w:rFonts w:ascii="Arial" w:hAnsi="Arial" w:cs="Arial"/>
-                <w:b/>
-                <w:sz w:val="24"/>
-                <w:szCs w:val="24"/>
-              </w:rPr>
-              <w:t>’</w:t>
-            </w:r>
-            <w:r>
-              <w:rPr>
-                <w:rFonts w:ascii="Arial" w:hAnsi="Arial" w:cs="Arial"/>
                 <w:sz w:val="24"/>
                 <w:szCs w:val="24"/>
               </w:rPr>
@@ -6400,17 +9701,13 @@
     </w:tbl>
     <w:p>
       <w:pPr>
-        <w:rPr>
-          <w:rFonts w:ascii="Arial" w:hAnsi="Arial" w:cs="Arial"/>
-          <w:sz w:val="24"/>
-          <w:szCs w:val="24"/>
-        </w:rPr>
-      </w:pPr>
-    </w:p>
-    <w:p>
-      <w:pPr>
-        <w:rPr>
-          <w:rFonts w:ascii="Arial" w:hAnsi="Arial" w:cs="Arial"/>
+        <w:pStyle w:val="Heading2"/>
+      </w:pPr>
+    </w:p>
+    <w:p>
+      <w:pPr>
+        <w:pStyle w:val="Heading2"/>
+        <w:rPr>
           <w:b/>
           <w:sz w:val="28"/>
           <w:szCs w:val="28"/>
@@ -6418,7 +9715,6 @@
       </w:pPr>
       <w:r>
         <w:rPr>
-          <w:rFonts w:ascii="Arial" w:hAnsi="Arial" w:cs="Arial"/>
           <w:b/>
           <w:sz w:val="28"/>
           <w:szCs w:val="28"/>
@@ -6447,18 +9743,52 @@
       <w:pPr>
         <w:rPr>
           <w:rFonts w:ascii="Arial" w:hAnsi="Arial" w:cs="Arial"/>
-          <w:b/>
-          <w:sz w:val="28"/>
-          <w:szCs w:val="28"/>
-        </w:rPr>
-      </w:pPr>
-      <w:r>
-        <w:rPr>
-          <w:rFonts w:ascii="Arial" w:hAnsi="Arial" w:cs="Arial"/>
-          <w:b/>
-          <w:sz w:val="28"/>
-          <w:szCs w:val="28"/>
-        </w:rPr>
+          <w:sz w:val="24"/>
+          <w:szCs w:val="24"/>
+        </w:rPr>
+      </w:pPr>
+    </w:p>
+    <w:p>
+      <w:pPr>
+        <w:rPr>
+          <w:rFonts w:ascii="Arial" w:hAnsi="Arial" w:cs="Arial"/>
+          <w:sz w:val="24"/>
+          <w:szCs w:val="24"/>
+        </w:rPr>
+      </w:pPr>
+    </w:p>
+    <w:p>
+      <w:pPr>
+        <w:rPr>
+          <w:rFonts w:ascii="Arial" w:hAnsi="Arial" w:cs="Arial"/>
+          <w:sz w:val="24"/>
+          <w:szCs w:val="24"/>
+        </w:rPr>
+      </w:pPr>
+    </w:p>
+    <w:p>
+      <w:pPr>
+        <w:rPr>
+          <w:rFonts w:ascii="Arial" w:hAnsi="Arial" w:cs="Arial"/>
+          <w:sz w:val="24"/>
+          <w:szCs w:val="24"/>
+        </w:rPr>
+      </w:pPr>
+    </w:p>
+    <w:p>
+      <w:pPr>
+        <w:rPr>
+          <w:rFonts w:ascii="Arial" w:hAnsi="Arial" w:cs="Arial"/>
+          <w:sz w:val="24"/>
+          <w:szCs w:val="24"/>
+        </w:rPr>
+      </w:pPr>
+    </w:p>
+    <w:p>
+      <w:pPr>
+        <w:pStyle w:val="Heading1"/>
+      </w:pPr>
+      <w:r>
         <w:t>Use Case Diagram</w:t>
       </w:r>
     </w:p>
@@ -6517,8 +9847,6 @@
         </w:rPr>
         <w:t>It is an easy and understandable method of representing a system to the local people since it doesn’t have any technicality.</w:t>
       </w:r>
-      <w:bookmarkStart w:id="0" w:name="_GoBack"/>
-      <w:bookmarkEnd w:id="0"/>
     </w:p>
     <w:p>
       <w:pPr>
@@ -6610,6 +9938,164 @@
         </w:rPr>
         <w:t>The use case diagram of my project is given below.</w:t>
       </w:r>
+    </w:p>
+    <w:p>
+      <w:pPr>
+        <w:rPr>
+          <w:rFonts w:ascii="Arial" w:hAnsi="Arial" w:cs="Arial"/>
+          <w:sz w:val="24"/>
+          <w:szCs w:val="24"/>
+        </w:rPr>
+      </w:pPr>
+      <w:r>
+        <w:rPr>
+          <w:rFonts w:ascii="Arial" w:hAnsi="Arial" w:cs="Arial"/>
+          <w:sz w:val="24"/>
+          <w:szCs w:val="24"/>
+        </w:rPr>
+        <w:t>The use case diagram suggests the following information.</w:t>
+      </w:r>
+    </w:p>
+    <w:p>
+      <w:pPr>
+        <w:pStyle w:val="ListParagraph"/>
+        <w:numPr>
+          <w:ilvl w:val="0"/>
+          <w:numId w:val="13"/>
+        </w:numPr>
+        <w:rPr>
+          <w:rFonts w:ascii="Arial" w:hAnsi="Arial" w:cs="Arial"/>
+          <w:sz w:val="24"/>
+          <w:szCs w:val="24"/>
+        </w:rPr>
+      </w:pPr>
+      <w:r>
+        <w:rPr>
+          <w:rFonts w:ascii="Arial" w:hAnsi="Arial" w:cs="Arial"/>
+          <w:sz w:val="24"/>
+          <w:szCs w:val="24"/>
+        </w:rPr>
+        <w:t>Farmers and manufacturers are one of the external actors that is responsible for operating the market of the system. They strictly need to register to the system and carry out activities like adding products for sale, removing products from sale, providing replies</w:t>
+      </w:r>
+      <w:r>
+        <w:rPr>
+          <w:rFonts w:ascii="Arial" w:hAnsi="Arial" w:cs="Arial"/>
+          <w:sz w:val="24"/>
+          <w:szCs w:val="24"/>
+        </w:rPr>
+        <w:t xml:space="preserve"> to responsible product queries and participate in community forum. They can edit their profiles, delete their account and logout of their account in their free will.</w:t>
+      </w:r>
+    </w:p>
+    <w:p>
+      <w:pPr>
+        <w:pStyle w:val="ListParagraph"/>
+        <w:numPr>
+          <w:ilvl w:val="0"/>
+          <w:numId w:val="13"/>
+        </w:numPr>
+        <w:rPr>
+          <w:rFonts w:ascii="Arial" w:hAnsi="Arial" w:cs="Arial"/>
+          <w:sz w:val="24"/>
+          <w:szCs w:val="24"/>
+        </w:rPr>
+      </w:pPr>
+      <w:r>
+        <w:rPr>
+          <w:rFonts w:ascii="Arial" w:hAnsi="Arial" w:cs="Arial"/>
+          <w:sz w:val="24"/>
+          <w:szCs w:val="24"/>
+        </w:rPr>
+        <w:t xml:space="preserve">Users can be of two types in the system. One is ‘Unregistered users’ who can view the system and participate in the community forum. Purchasing any products will be possible if they become registered users. Second one is ‘Registered Users’ who involve in actions like online booking, ordering products, online payment. They can also make queries on products, rate products, participate in community forum, edit/delete their profiles. </w:t>
+      </w:r>
+    </w:p>
+    <w:p>
+      <w:pPr>
+        <w:pStyle w:val="ListParagraph"/>
+        <w:numPr>
+          <w:ilvl w:val="0"/>
+          <w:numId w:val="13"/>
+        </w:numPr>
+        <w:rPr>
+          <w:rFonts w:ascii="Arial" w:hAnsi="Arial" w:cs="Arial"/>
+          <w:sz w:val="24"/>
+          <w:szCs w:val="24"/>
+        </w:rPr>
+      </w:pPr>
+      <w:r>
+        <w:rPr>
+          <w:rFonts w:ascii="Arial" w:hAnsi="Arial" w:cs="Arial"/>
+          <w:sz w:val="24"/>
+          <w:szCs w:val="24"/>
+        </w:rPr>
+        <w:lastRenderedPageBreak/>
+        <w:t xml:space="preserve">Admins can delete users accounts based on situations, edit user profiles with access permissions. </w:t>
+      </w:r>
+    </w:p>
+    <w:p>
+      <w:pPr>
+        <w:pStyle w:val="ListParagraph"/>
+        <w:numPr>
+          <w:ilvl w:val="0"/>
+          <w:numId w:val="13"/>
+        </w:numPr>
+        <w:rPr>
+          <w:rFonts w:ascii="Arial" w:hAnsi="Arial" w:cs="Arial"/>
+          <w:sz w:val="24"/>
+          <w:szCs w:val="24"/>
+        </w:rPr>
+      </w:pPr>
+      <w:r>
+        <w:rPr>
+          <w:rFonts w:ascii="Arial" w:hAnsi="Arial" w:cs="Arial"/>
+          <w:sz w:val="24"/>
+          <w:szCs w:val="24"/>
+        </w:rPr>
+        <w:t xml:space="preserve">In some cases, registered users too can use add new products if the products are the local products of Ilam and doesn’t always need to be farmers or manufacturers. </w:t>
+      </w:r>
+      <w:r>
+        <w:rPr>
+          <w:rFonts w:ascii="Arial" w:hAnsi="Arial" w:cs="Arial"/>
+          <w:sz w:val="24"/>
+          <w:szCs w:val="24"/>
+        </w:rPr>
+        <w:t>Also farmers and manufacturers can too order products and become a buyer. These exceptions are rare because products owner doesn’t usually buy the same products that they own and people of Ilam who deals with these products are usually farmers/manufacturers.</w:t>
+      </w:r>
+    </w:p>
+    <w:p>
+      <w:pPr>
+        <w:rPr>
+          <w:rFonts w:ascii="Arial" w:hAnsi="Arial" w:cs="Arial"/>
+          <w:sz w:val="24"/>
+          <w:szCs w:val="24"/>
+        </w:rPr>
+      </w:pPr>
+    </w:p>
+    <w:p>
+      <w:pPr>
+        <w:pStyle w:val="Heading1"/>
+      </w:pPr>
+      <w:r>
+        <w:t>Natural Language Analysis (NLA)</w:t>
+      </w:r>
+    </w:p>
+    <w:p>
+      <w:pPr>
+        <w:rPr>
+          <w:rFonts w:ascii="Arial" w:hAnsi="Arial" w:cs="Arial"/>
+          <w:sz w:val="24"/>
+          <w:szCs w:val="24"/>
+        </w:rPr>
+      </w:pPr>
+      <w:r>
+        <w:rPr>
+          <w:rFonts w:ascii="Arial" w:hAnsi="Arial" w:cs="Arial"/>
+          <w:sz w:val="24"/>
+          <w:szCs w:val="24"/>
+        </w:rPr>
+        <w:t>The process of identifying the different aspects of a system by using an unstructured text that are completely understandable to non-technical people is known Natural Language Analysis. It revolves around an unstructured text where nouns are selected as potential object candidates, verbs are selected as potential candidate methods and adjectives are selected as potential attributes. These three factors later help in the creation of different diagrammatic figures like class diagram, activity diagram, system architecture etc. These diagrams in turn are key factors for development of a system.</w:t>
+      </w:r>
+      <w:bookmarkStart w:id="0" w:name="_GoBack"/>
+      <w:bookmarkEnd w:id="0"/>
     </w:p>
     <w:sectPr>
       <w:pgSz w:w="12240" w:h="15840"/>
@@ -7932,6 +11418,119 @@
     <w:nsid w:val="73573002"/>
     <w:multiLevelType w:val="hybridMultilevel"/>
     <w:tmpl w:val="092C39E4"/>
+    <w:lvl w:ilvl="0" w:tplc="04090001">
+      <w:start w:val="1"/>
+      <w:numFmt w:val="bullet"/>
+      <w:lvlText w:val=""/>
+      <w:lvlJc w:val="left"/>
+      <w:pPr>
+        <w:ind w:left="720" w:hanging="360"/>
+      </w:pPr>
+      <w:rPr>
+        <w:rFonts w:ascii="Symbol" w:hAnsi="Symbol" w:hint="default"/>
+      </w:rPr>
+    </w:lvl>
+    <w:lvl w:ilvl="1" w:tplc="04090003" w:tentative="1">
+      <w:start w:val="1"/>
+      <w:numFmt w:val="bullet"/>
+      <w:lvlText w:val="o"/>
+      <w:lvlJc w:val="left"/>
+      <w:pPr>
+        <w:ind w:left="1440" w:hanging="360"/>
+      </w:pPr>
+      <w:rPr>
+        <w:rFonts w:ascii="Courier New" w:hAnsi="Courier New" w:cs="Courier New" w:hint="default"/>
+      </w:rPr>
+    </w:lvl>
+    <w:lvl w:ilvl="2" w:tplc="04090005" w:tentative="1">
+      <w:start w:val="1"/>
+      <w:numFmt w:val="bullet"/>
+      <w:lvlText w:val=""/>
+      <w:lvlJc w:val="left"/>
+      <w:pPr>
+        <w:ind w:left="2160" w:hanging="360"/>
+      </w:pPr>
+      <w:rPr>
+        <w:rFonts w:ascii="Wingdings" w:hAnsi="Wingdings" w:hint="default"/>
+      </w:rPr>
+    </w:lvl>
+    <w:lvl w:ilvl="3" w:tplc="04090001" w:tentative="1">
+      <w:start w:val="1"/>
+      <w:numFmt w:val="bullet"/>
+      <w:lvlText w:val=""/>
+      <w:lvlJc w:val="left"/>
+      <w:pPr>
+        <w:ind w:left="2880" w:hanging="360"/>
+      </w:pPr>
+      <w:rPr>
+        <w:rFonts w:ascii="Symbol" w:hAnsi="Symbol" w:hint="default"/>
+      </w:rPr>
+    </w:lvl>
+    <w:lvl w:ilvl="4" w:tplc="04090003" w:tentative="1">
+      <w:start w:val="1"/>
+      <w:numFmt w:val="bullet"/>
+      <w:lvlText w:val="o"/>
+      <w:lvlJc w:val="left"/>
+      <w:pPr>
+        <w:ind w:left="3600" w:hanging="360"/>
+      </w:pPr>
+      <w:rPr>
+        <w:rFonts w:ascii="Courier New" w:hAnsi="Courier New" w:cs="Courier New" w:hint="default"/>
+      </w:rPr>
+    </w:lvl>
+    <w:lvl w:ilvl="5" w:tplc="04090005" w:tentative="1">
+      <w:start w:val="1"/>
+      <w:numFmt w:val="bullet"/>
+      <w:lvlText w:val=""/>
+      <w:lvlJc w:val="left"/>
+      <w:pPr>
+        <w:ind w:left="4320" w:hanging="360"/>
+      </w:pPr>
+      <w:rPr>
+        <w:rFonts w:ascii="Wingdings" w:hAnsi="Wingdings" w:hint="default"/>
+      </w:rPr>
+    </w:lvl>
+    <w:lvl w:ilvl="6" w:tplc="04090001" w:tentative="1">
+      <w:start w:val="1"/>
+      <w:numFmt w:val="bullet"/>
+      <w:lvlText w:val=""/>
+      <w:lvlJc w:val="left"/>
+      <w:pPr>
+        <w:ind w:left="5040" w:hanging="360"/>
+      </w:pPr>
+      <w:rPr>
+        <w:rFonts w:ascii="Symbol" w:hAnsi="Symbol" w:hint="default"/>
+      </w:rPr>
+    </w:lvl>
+    <w:lvl w:ilvl="7" w:tplc="04090003" w:tentative="1">
+      <w:start w:val="1"/>
+      <w:numFmt w:val="bullet"/>
+      <w:lvlText w:val="o"/>
+      <w:lvlJc w:val="left"/>
+      <w:pPr>
+        <w:ind w:left="5760" w:hanging="360"/>
+      </w:pPr>
+      <w:rPr>
+        <w:rFonts w:ascii="Courier New" w:hAnsi="Courier New" w:cs="Courier New" w:hint="default"/>
+      </w:rPr>
+    </w:lvl>
+    <w:lvl w:ilvl="8" w:tplc="04090005" w:tentative="1">
+      <w:start w:val="1"/>
+      <w:numFmt w:val="bullet"/>
+      <w:lvlText w:val=""/>
+      <w:lvlJc w:val="left"/>
+      <w:pPr>
+        <w:ind w:left="6480" w:hanging="360"/>
+      </w:pPr>
+      <w:rPr>
+        <w:rFonts w:ascii="Wingdings" w:hAnsi="Wingdings" w:hint="default"/>
+      </w:rPr>
+    </w:lvl>
+  </w:abstractNum>
+  <w:abstractNum w:abstractNumId="12" w15:restartNumberingAfterBreak="0">
+    <w:nsid w:val="7F483558"/>
+    <w:multiLevelType w:val="hybridMultilevel"/>
+    <w:tmpl w:val="7430D1AC"/>
     <w:lvl w:ilvl="0" w:tplc="04090001">
       <w:start w:val="1"/>
       <w:numFmt w:val="bullet"/>
@@ -8076,6 +11675,9 @@
   </w:num>
   <w:num w:numId="12">
     <w:abstractNumId w:val="8"/>
+  </w:num>
+  <w:num w:numId="13">
+    <w:abstractNumId w:val="12"/>
   </w:num>
 </w:numbering>
 </file>
@@ -8495,6 +12097,28 @@
       <w:szCs w:val="32"/>
     </w:rPr>
   </w:style>
+  <w:style w:type="paragraph" w:styleId="Heading2">
+    <w:name w:val="heading 2"/>
+    <w:basedOn w:val="Normal"/>
+    <w:next w:val="Normal"/>
+    <w:link w:val="Heading2Char"/>
+    <w:uiPriority w:val="9"/>
+    <w:unhideWhenUsed/>
+    <w:qFormat/>
+    <w:rsid w:val="00844730"/>
+    <w:pPr>
+      <w:keepNext/>
+      <w:keepLines/>
+      <w:spacing w:before="40" w:after="0"/>
+      <w:outlineLvl w:val="1"/>
+    </w:pPr>
+    <w:rPr>
+      <w:rFonts w:asciiTheme="majorHAnsi" w:eastAsiaTheme="majorEastAsia" w:hAnsiTheme="majorHAnsi" w:cstheme="majorBidi"/>
+      <w:color w:val="2E74B5" w:themeColor="accent1" w:themeShade="BF"/>
+      <w:sz w:val="26"/>
+      <w:szCs w:val="26"/>
+    </w:rPr>
+  </w:style>
   <w:style w:type="character" w:default="1" w:styleId="DefaultParagraphFont">
     <w:name w:val="Default Paragraph Font"/>
     <w:uiPriority w:val="1"/>
@@ -8630,6 +12254,19 @@
         <w:insideV w:val="single" w:sz="4" w:space="0" w:color="auto"/>
       </w:tblBorders>
     </w:tblPr>
+  </w:style>
+  <w:style w:type="character" w:customStyle="1" w:styleId="Heading2Char">
+    <w:name w:val="Heading 2 Char"/>
+    <w:basedOn w:val="DefaultParagraphFont"/>
+    <w:link w:val="Heading2"/>
+    <w:uiPriority w:val="9"/>
+    <w:rsid w:val="00844730"/>
+    <w:rPr>
+      <w:rFonts w:asciiTheme="majorHAnsi" w:eastAsiaTheme="majorEastAsia" w:hAnsiTheme="majorHAnsi" w:cstheme="majorBidi"/>
+      <w:color w:val="2E74B5" w:themeColor="accent1" w:themeShade="BF"/>
+      <w:sz w:val="26"/>
+      <w:szCs w:val="26"/>
+    </w:rPr>
   </w:style>
 </w:styles>
 </file>
@@ -8934,7 +12571,7 @@
 </file>
 
 <file path=customXml/itemProps1.xml><?xml version="1.0" encoding="utf-8"?>
-<ds:datastoreItem xmlns:ds="http://schemas.openxmlformats.org/officeDocument/2006/customXml" ds:itemID="{88097F67-624B-485F-A923-B3714217FFBB}">
+<ds:datastoreItem xmlns:ds="http://schemas.openxmlformats.org/officeDocument/2006/customXml" ds:itemID="{85CF4D2D-7A04-4A5B-822B-CB0397D94104}">
   <ds:schemaRefs>
     <ds:schemaRef ds:uri="http://schemas.openxmlformats.org/officeDocument/2006/bibliography"/>
   </ds:schemaRefs>

</xml_diff>